<commit_message>
PA32 enligt revisionsheader i dokumentet
</commit_message>
<xml_diff>
--- a/ServiceInteractions/riv/clinicalprocess/healthcond/description/trunk/docs/Tjanstekontraktsbeskrivning clinicalprocess_healthcond_description.docx
+++ b/ServiceInteractions/riv/clinicalprocess/healthcond/description/trunk/docs/Tjanstekontraktsbeskrivning clinicalprocess_healthcond_description.docx
@@ -1,6 +1,6 @@
 
 <file path=word/document.xml><?xml version="1.0" encoding="utf-8"?>
-<w:document xmlns:wpc="http://schemas.microsoft.com/office/word/2010/wordprocessingCanvas" xmlns:mc="http://schemas.openxmlformats.org/markup-compatibility/2006" xmlns:o="urn:schemas-microsoft-com:office:office" xmlns:r="http://schemas.openxmlformats.org/officeDocument/2006/relationships" xmlns:m="http://schemas.openxmlformats.org/officeDocument/2006/math" xmlns:v="urn:schemas-microsoft-com:vml" xmlns:wp14="http://schemas.microsoft.com/office/word/2010/wordprocessingDrawing" xmlns:wp="http://schemas.openxmlformats.org/drawingml/2006/wordprocessingDrawing" xmlns:w10="urn:schemas-microsoft-com:office:word" xmlns:w="http://schemas.openxmlformats.org/wordprocessingml/2006/main" xmlns:w14="http://schemas.microsoft.com/office/word/2010/wordml" xmlns:wpg="http://schemas.microsoft.com/office/word/2010/wordprocessingGroup" xmlns:wpi="http://schemas.microsoft.com/office/word/2010/wordprocessingInk" xmlns:wne="http://schemas.microsoft.com/office/word/2006/wordml" xmlns:wps="http://schemas.microsoft.com/office/word/2010/wordprocessingShape" mc:Ignorable="w14 wp14">
+<w:document xmlns:wpc="http://schemas.microsoft.com/office/word/2010/wordprocessingCanvas" xmlns:mo="http://schemas.microsoft.com/office/mac/office/2008/main" xmlns:mc="http://schemas.openxmlformats.org/markup-compatibility/2006" xmlns:mv="urn:schemas-microsoft-com:mac:vml" xmlns:o="urn:schemas-microsoft-com:office:office" xmlns:r="http://schemas.openxmlformats.org/officeDocument/2006/relationships" xmlns:m="http://schemas.openxmlformats.org/officeDocument/2006/math" xmlns:v="urn:schemas-microsoft-com:vml" xmlns:wp14="http://schemas.microsoft.com/office/word/2010/wordprocessingDrawing" xmlns:wp="http://schemas.openxmlformats.org/drawingml/2006/wordprocessingDrawing" xmlns:w10="urn:schemas-microsoft-com:office:word" xmlns:w="http://schemas.openxmlformats.org/wordprocessingml/2006/main" xmlns:w14="http://schemas.microsoft.com/office/word/2010/wordml" xmlns:wpg="http://schemas.microsoft.com/office/word/2010/wordprocessingGroup" xmlns:wpi="http://schemas.microsoft.com/office/word/2010/wordprocessingInk" xmlns:wne="http://schemas.microsoft.com/office/word/2006/wordml" xmlns:wps="http://schemas.microsoft.com/office/word/2010/wordprocessingShape" mc:Ignorable="w14 wp14">
   <w:body>
     <w:p>
       <w:pPr>
@@ -232,7 +232,7 @@
           <w:rFonts w:ascii="Arial" w:hAnsi="Arial"/>
           <w:sz w:val="36"/>
         </w:rPr>
-        <w:t>31</w:t>
+        <w:t>32</w:t>
       </w:r>
     </w:p>
     <w:p>
@@ -3142,25 +3142,6 @@
               <w:t>.</w:t>
             </w:r>
           </w:p>
-          <w:p>
-            <w:pPr>
-              <w:pStyle w:val="TableText"/>
-            </w:pPr>
-          </w:p>
-          <w:p>
-            <w:pPr>
-              <w:pStyle w:val="TableText"/>
-            </w:pPr>
-            <w:r>
-              <w:t xml:space="preserve">Ändringar är markerade </w:t>
-            </w:r>
-            <w:r>
-              <w:t>i</w:t>
-            </w:r>
-            <w:r>
-              <w:t xml:space="preserve"> gult.</w:t>
-            </w:r>
-          </w:p>
         </w:tc>
         <w:tc>
           <w:tcPr>
@@ -3340,6 +3321,73 @@
             </w:pPr>
             <w:r>
               <w:t>Maria Andersson de Vicente</w:t>
+            </w:r>
+          </w:p>
+        </w:tc>
+        <w:tc>
+          <w:tcPr>
+            <w:tcW w:w="1276" w:type="dxa"/>
+          </w:tcPr>
+          <w:p>
+            <w:pPr>
+              <w:pStyle w:val="TableText"/>
+            </w:pPr>
+          </w:p>
+        </w:tc>
+      </w:tr>
+      <w:tr>
+        <w:trPr>
+          <w:trHeight w:val="503"/>
+        </w:trPr>
+        <w:tc>
+          <w:tcPr>
+            <w:tcW w:w="964" w:type="dxa"/>
+          </w:tcPr>
+          <w:p>
+            <w:pPr>
+              <w:pStyle w:val="TableText"/>
+            </w:pPr>
+            <w:r>
+              <w:t>PA32</w:t>
+            </w:r>
+          </w:p>
+        </w:tc>
+        <w:tc>
+          <w:tcPr>
+            <w:tcW w:w="1224" w:type="dxa"/>
+          </w:tcPr>
+          <w:p>
+            <w:pPr>
+              <w:pStyle w:val="TableText"/>
+            </w:pPr>
+            <w:r>
+              <w:t>2013-03-14</w:t>
+            </w:r>
+          </w:p>
+        </w:tc>
+        <w:tc>
+          <w:tcPr>
+            <w:tcW w:w="3652" w:type="dxa"/>
+          </w:tcPr>
+          <w:p>
+            <w:pPr>
+              <w:pStyle w:val="TableText"/>
+            </w:pPr>
+            <w:r>
+              <w:t>Preciserat lexikaliskt format för personnummer.</w:t>
+            </w:r>
+          </w:p>
+        </w:tc>
+        <w:tc>
+          <w:tcPr>
+            <w:tcW w:w="2126" w:type="dxa"/>
+          </w:tcPr>
+          <w:p>
+            <w:pPr>
+              <w:pStyle w:val="TableText"/>
+            </w:pPr>
+            <w:r>
+              <w:t>Johan Eltes</w:t>
             </w:r>
           </w:p>
         </w:tc>
@@ -3411,7 +3459,7 @@
           <w:szCs w:val="20"/>
         </w:rPr>
       </w:pPr>
-      <w:bookmarkStart w:id="0" w:name="_Toc224661910"/>
+      <w:bookmarkStart w:id="0" w:name="_Toc224895955"/>
       <w:r>
         <w:t>Innehållsförteckning</w:t>
       </w:r>
@@ -3507,7 +3555,7 @@
         <w:rPr>
           <w:noProof/>
         </w:rPr>
-        <w:instrText xml:space="preserve"> PAGEREF _Toc224661910 \h </w:instrText>
+        <w:instrText xml:space="preserve"> PAGEREF _Toc224895955 \h </w:instrText>
       </w:r>
       <w:r>
         <w:rPr>
@@ -3582,7 +3630,7 @@
         <w:rPr>
           <w:noProof/>
         </w:rPr>
-        <w:instrText xml:space="preserve"> PAGEREF _Toc224661911 \h </w:instrText>
+        <w:instrText xml:space="preserve"> PAGEREF _Toc224895956 \h </w:instrText>
       </w:r>
       <w:r>
         <w:rPr>
@@ -3657,7 +3705,7 @@
         <w:rPr>
           <w:noProof/>
         </w:rPr>
-        <w:instrText xml:space="preserve"> PAGEREF _Toc224661912 \h </w:instrText>
+        <w:instrText xml:space="preserve"> PAGEREF _Toc224895957 \h </w:instrText>
       </w:r>
       <w:r>
         <w:rPr>
@@ -3733,7 +3781,7 @@
         <w:rPr>
           <w:noProof/>
         </w:rPr>
-        <w:instrText xml:space="preserve"> PAGEREF _Toc224661913 \h </w:instrText>
+        <w:instrText xml:space="preserve"> PAGEREF _Toc224895958 \h </w:instrText>
       </w:r>
       <w:r>
         <w:rPr>
@@ -3809,7 +3857,7 @@
         <w:rPr>
           <w:noProof/>
         </w:rPr>
-        <w:instrText xml:space="preserve"> PAGEREF _Toc224661914 \h </w:instrText>
+        <w:instrText xml:space="preserve"> PAGEREF _Toc224895959 \h </w:instrText>
       </w:r>
       <w:r>
         <w:rPr>
@@ -3885,7 +3933,7 @@
         <w:rPr>
           <w:noProof/>
         </w:rPr>
-        <w:instrText xml:space="preserve"> PAGEREF _Toc224661915 \h </w:instrText>
+        <w:instrText xml:space="preserve"> PAGEREF _Toc224895960 \h </w:instrText>
       </w:r>
       <w:r>
         <w:rPr>
@@ -3961,7 +4009,7 @@
         <w:rPr>
           <w:noProof/>
         </w:rPr>
-        <w:instrText xml:space="preserve"> PAGEREF _Toc224661916 \h </w:instrText>
+        <w:instrText xml:space="preserve"> PAGEREF _Toc224895961 \h </w:instrText>
       </w:r>
       <w:r>
         <w:rPr>
@@ -4036,7 +4084,7 @@
         <w:rPr>
           <w:noProof/>
         </w:rPr>
-        <w:instrText xml:space="preserve"> PAGEREF _Toc224661917 \h </w:instrText>
+        <w:instrText xml:space="preserve"> PAGEREF _Toc224895962 \h </w:instrText>
       </w:r>
       <w:r>
         <w:rPr>
@@ -4111,7 +4159,7 @@
         <w:rPr>
           <w:noProof/>
         </w:rPr>
-        <w:instrText xml:space="preserve"> PAGEREF _Toc224661918 \h </w:instrText>
+        <w:instrText xml:space="preserve"> PAGEREF _Toc224895963 \h </w:instrText>
       </w:r>
       <w:r>
         <w:rPr>
@@ -4171,6 +4219,8 @@
         </w:rPr>
         <w:t>Aggregerande tjänster</w:t>
       </w:r>
+      <w:bookmarkStart w:id="1" w:name="_GoBack"/>
+      <w:bookmarkEnd w:id="1"/>
       <w:r>
         <w:rPr>
           <w:noProof/>
@@ -4187,7 +4237,7 @@
         <w:rPr>
           <w:noProof/>
         </w:rPr>
-        <w:instrText xml:space="preserve"> PAGEREF _Toc224661919 \h </w:instrText>
+        <w:instrText xml:space="preserve"> PAGEREF _Toc224895964 \h </w:instrText>
       </w:r>
       <w:r>
         <w:rPr>
@@ -4263,7 +4313,7 @@
         <w:rPr>
           <w:noProof/>
         </w:rPr>
-        <w:instrText xml:space="preserve"> PAGEREF _Toc224661920 \h </w:instrText>
+        <w:instrText xml:space="preserve"> PAGEREF _Toc224895965 \h </w:instrText>
       </w:r>
       <w:r>
         <w:rPr>
@@ -4338,7 +4388,7 @@
         <w:rPr>
           <w:noProof/>
         </w:rPr>
-        <w:instrText xml:space="preserve"> PAGEREF _Toc224661921 \h </w:instrText>
+        <w:instrText xml:space="preserve"> PAGEREF _Toc224895966 \h </w:instrText>
       </w:r>
       <w:r>
         <w:rPr>
@@ -4413,7 +4463,7 @@
         <w:rPr>
           <w:noProof/>
         </w:rPr>
-        <w:instrText xml:space="preserve"> PAGEREF _Toc224661922 \h </w:instrText>
+        <w:instrText xml:space="preserve"> PAGEREF _Toc224895967 \h </w:instrText>
       </w:r>
       <w:r>
         <w:rPr>
@@ -4488,7 +4538,7 @@
         <w:rPr>
           <w:noProof/>
         </w:rPr>
-        <w:instrText xml:space="preserve"> PAGEREF _Toc224661923 \h </w:instrText>
+        <w:instrText xml:space="preserve"> PAGEREF _Toc224895968 \h </w:instrText>
       </w:r>
       <w:r>
         <w:rPr>
@@ -4564,7 +4614,7 @@
         <w:rPr>
           <w:noProof/>
         </w:rPr>
-        <w:instrText xml:space="preserve"> PAGEREF _Toc224661924 \h </w:instrText>
+        <w:instrText xml:space="preserve"> PAGEREF _Toc224895969 \h </w:instrText>
       </w:r>
       <w:r>
         <w:rPr>
@@ -4672,7 +4722,7 @@
         <w:rPr>
           <w:noProof/>
         </w:rPr>
-        <w:instrText xml:space="preserve"> PAGEREF _Toc224661925 \h </w:instrText>
+        <w:instrText xml:space="preserve"> PAGEREF _Toc224895970 \h </w:instrText>
       </w:r>
       <w:r>
         <w:rPr>
@@ -4748,7 +4798,7 @@
         <w:rPr>
           <w:noProof/>
         </w:rPr>
-        <w:instrText xml:space="preserve"> PAGEREF _Toc224661926 \h </w:instrText>
+        <w:instrText xml:space="preserve"> PAGEREF _Toc224895971 \h </w:instrText>
       </w:r>
       <w:r>
         <w:rPr>
@@ -4824,7 +4874,7 @@
         <w:rPr>
           <w:noProof/>
         </w:rPr>
-        <w:instrText xml:space="preserve"> PAGEREF _Toc224661927 \h </w:instrText>
+        <w:instrText xml:space="preserve"> PAGEREF _Toc224895972 \h </w:instrText>
       </w:r>
       <w:r>
         <w:rPr>
@@ -4900,7 +4950,7 @@
         <w:rPr>
           <w:noProof/>
         </w:rPr>
-        <w:instrText xml:space="preserve"> PAGEREF _Toc224661928 \h </w:instrText>
+        <w:instrText xml:space="preserve"> PAGEREF _Toc224895973 \h </w:instrText>
       </w:r>
       <w:r>
         <w:rPr>
@@ -4976,7 +5026,7 @@
         <w:rPr>
           <w:noProof/>
         </w:rPr>
-        <w:instrText xml:space="preserve"> PAGEREF _Toc224661929 \h </w:instrText>
+        <w:instrText xml:space="preserve"> PAGEREF _Toc224895974 \h </w:instrText>
       </w:r>
       <w:r>
         <w:rPr>
@@ -5052,7 +5102,7 @@
         <w:rPr>
           <w:noProof/>
         </w:rPr>
-        <w:instrText xml:space="preserve"> PAGEREF _Toc224661930 \h </w:instrText>
+        <w:instrText xml:space="preserve"> PAGEREF _Toc224895975 \h </w:instrText>
       </w:r>
       <w:r>
         <w:rPr>
@@ -5128,7 +5178,7 @@
         <w:rPr>
           <w:noProof/>
         </w:rPr>
-        <w:instrText xml:space="preserve"> PAGEREF _Toc224661931 \h </w:instrText>
+        <w:instrText xml:space="preserve"> PAGEREF _Toc224895976 \h </w:instrText>
       </w:r>
       <w:r>
         <w:rPr>
@@ -5204,7 +5254,7 @@
         <w:rPr>
           <w:noProof/>
         </w:rPr>
-        <w:instrText xml:space="preserve"> PAGEREF _Toc224661932 \h </w:instrText>
+        <w:instrText xml:space="preserve"> PAGEREF _Toc224895977 \h </w:instrText>
       </w:r>
       <w:r>
         <w:rPr>
@@ -5280,7 +5330,7 @@
         <w:rPr>
           <w:noProof/>
         </w:rPr>
-        <w:instrText xml:space="preserve"> PAGEREF _Toc224661933 \h </w:instrText>
+        <w:instrText xml:space="preserve"> PAGEREF _Toc224895978 \h </w:instrText>
       </w:r>
       <w:r>
         <w:rPr>
@@ -5357,7 +5407,7 @@
         <w:rPr>
           <w:noProof/>
         </w:rPr>
-        <w:instrText xml:space="preserve"> PAGEREF _Toc224661934 \h </w:instrText>
+        <w:instrText xml:space="preserve"> PAGEREF _Toc224895979 \h </w:instrText>
       </w:r>
       <w:r>
         <w:rPr>
@@ -5433,7 +5483,7 @@
         <w:rPr>
           <w:noProof/>
         </w:rPr>
-        <w:instrText xml:space="preserve"> PAGEREF _Toc224661935 \h </w:instrText>
+        <w:instrText xml:space="preserve"> PAGEREF _Toc224895980 \h </w:instrText>
       </w:r>
       <w:r>
         <w:rPr>
@@ -5509,7 +5559,7 @@
         <w:rPr>
           <w:noProof/>
         </w:rPr>
-        <w:instrText xml:space="preserve"> PAGEREF _Toc224661936 \h </w:instrText>
+        <w:instrText xml:space="preserve"> PAGEREF _Toc224895981 \h </w:instrText>
       </w:r>
       <w:r>
         <w:rPr>
@@ -5526,7 +5576,7 @@
         <w:rPr>
           <w:noProof/>
         </w:rPr>
-        <w:t>21</w:t>
+        <w:t>22</w:t>
       </w:r>
       <w:r>
         <w:rPr>
@@ -5585,7 +5635,7 @@
         <w:rPr>
           <w:noProof/>
         </w:rPr>
-        <w:instrText xml:space="preserve"> PAGEREF _Toc224661937 \h </w:instrText>
+        <w:instrText xml:space="preserve"> PAGEREF _Toc224895982 \h </w:instrText>
       </w:r>
       <w:r>
         <w:rPr>
@@ -5661,7 +5711,7 @@
         <w:rPr>
           <w:noProof/>
         </w:rPr>
-        <w:instrText xml:space="preserve"> PAGEREF _Toc224661938 \h </w:instrText>
+        <w:instrText xml:space="preserve"> PAGEREF _Toc224895983 \h </w:instrText>
       </w:r>
       <w:r>
         <w:rPr>
@@ -5737,7 +5787,7 @@
         <w:rPr>
           <w:noProof/>
         </w:rPr>
-        <w:instrText xml:space="preserve"> PAGEREF _Toc224661939 \h </w:instrText>
+        <w:instrText xml:space="preserve"> PAGEREF _Toc224895984 \h </w:instrText>
       </w:r>
       <w:r>
         <w:rPr>
@@ -5836,13 +5886,13 @@
           <w:tab w:val="left" w:pos="1299"/>
         </w:tabs>
       </w:pPr>
-      <w:bookmarkStart w:id="1" w:name="_Toc341787023"/>
-      <w:bookmarkStart w:id="2" w:name="_Toc224661911"/>
+      <w:bookmarkStart w:id="2" w:name="_Toc341787023"/>
+      <w:bookmarkStart w:id="3" w:name="_Toc224895956"/>
       <w:r>
         <w:t>Inledning</w:t>
       </w:r>
-      <w:bookmarkEnd w:id="1"/>
       <w:bookmarkEnd w:id="2"/>
+      <w:bookmarkEnd w:id="3"/>
     </w:p>
     <w:p>
       <w:pPr>
@@ -6102,10 +6152,10 @@
                         </a:ln>
                         <a:extLst>
                           <a:ext uri="{FAA26D3D-D897-4be2-8F04-BA451C77F1D7}">
-                            <ma14:placeholderFlag xmlns:ma14="http://schemas.microsoft.com/office/mac/drawingml/2011/main" xmlns:w="http://schemas.openxmlformats.org/wordprocessingml/2006/main" xmlns:w10="urn:schemas-microsoft-com:office:word" xmlns:v="urn:schemas-microsoft-com:vml" xmlns:o="urn:schemas-microsoft-com:office:office" xmlns:mv="urn:schemas-microsoft-com:mac:vml" xmlns:mo="http://schemas.microsoft.com/office/mac/office/2008/main" xmlns=""/>
+                            <ma14:placeholderFlag xmlns:ma14="http://schemas.microsoft.com/office/mac/drawingml/2011/main"/>
                           </a:ext>
                           <a:ext uri="{C572A759-6A51-4108-AA02-DFA0A04FC94B}">
-                            <ma14:wrappingTextBoxFlag xmlns:ma14="http://schemas.microsoft.com/office/mac/drawingml/2011/main" xmlns:w="http://schemas.openxmlformats.org/wordprocessingml/2006/main" xmlns:w10="urn:schemas-microsoft-com:office:word" xmlns:v="urn:schemas-microsoft-com:vml" xmlns:o="urn:schemas-microsoft-com:office:office" xmlns:mv="urn:schemas-microsoft-com:mac:vml" xmlns:mo="http://schemas.microsoft.com/office/mac/office/2008/main" xmlns=""/>
+                            <ma14:wrappingTextBoxFlag xmlns:ma14="http://schemas.microsoft.com/office/mac/drawingml/2011/main"/>
                           </a:ext>
                         </a:extLst>
                       </wps:spPr>
@@ -6897,7 +6947,7 @@
           <w:spacing w:val="1"/>
         </w:rPr>
       </w:pPr>
-      <w:bookmarkStart w:id="3" w:name="_Toc341787025"/>
+      <w:bookmarkStart w:id="4" w:name="_Toc341787025"/>
       <w:r>
         <w:rPr>
           <w:spacing w:val="1"/>
@@ -6932,14 +6982,14 @@
           <w:bCs w:val="0"/>
         </w:rPr>
       </w:pPr>
-      <w:bookmarkStart w:id="4" w:name="_Toc219337763"/>
-      <w:bookmarkStart w:id="5" w:name="_Toc224661912"/>
-      <w:bookmarkEnd w:id="3"/>
+      <w:bookmarkStart w:id="5" w:name="_Toc219337763"/>
+      <w:bookmarkStart w:id="6" w:name="_Toc224895957"/>
+      <w:bookmarkEnd w:id="4"/>
       <w:r>
         <w:t>Tjänstedomänens arkitektur</w:t>
       </w:r>
-      <w:bookmarkEnd w:id="4"/>
       <w:bookmarkEnd w:id="5"/>
+      <w:bookmarkEnd w:id="6"/>
     </w:p>
     <w:p>
       <w:pPr>
@@ -6958,26 +7008,15 @@
     </w:p>
     <w:p>
       <w:pPr>
-        <w:pStyle w:val="Rubrik1"/>
-        <w:numPr>
-          <w:ilvl w:val="1"/>
-          <w:numId w:val="1"/>
-        </w:numPr>
-        <w:tabs>
-          <w:tab w:val="left" w:pos="1299"/>
-        </w:tabs>
-        <w:rPr>
-          <w:b w:val="0"/>
-          <w:bCs w:val="0"/>
-        </w:rPr>
-      </w:pPr>
-      <w:bookmarkStart w:id="6" w:name="_Toc219337764"/>
-      <w:bookmarkStart w:id="7" w:name="_Toc224661913"/>
+        <w:pStyle w:val="Rubrik2b"/>
+      </w:pPr>
+      <w:bookmarkStart w:id="7" w:name="_Toc219337764"/>
+      <w:bookmarkStart w:id="8" w:name="_Toc224895958"/>
       <w:r>
         <w:t>Övergripande</w:t>
       </w:r>
-      <w:bookmarkEnd w:id="6"/>
       <w:bookmarkEnd w:id="7"/>
+      <w:bookmarkEnd w:id="8"/>
     </w:p>
     <w:p>
       <w:pPr>
@@ -7236,22 +7275,15 @@
     </w:p>
     <w:p>
       <w:pPr>
-        <w:pStyle w:val="Rubrik1"/>
-        <w:numPr>
-          <w:ilvl w:val="1"/>
-          <w:numId w:val="1"/>
-        </w:numPr>
-        <w:tabs>
-          <w:tab w:val="left" w:pos="1299"/>
-        </w:tabs>
-      </w:pPr>
-      <w:bookmarkStart w:id="8" w:name="_Toc219337765"/>
-      <w:bookmarkStart w:id="9" w:name="_Toc224661914"/>
+        <w:pStyle w:val="Rubrik2b"/>
+      </w:pPr>
+      <w:bookmarkStart w:id="9" w:name="_Toc219337765"/>
+      <w:bookmarkStart w:id="10" w:name="_Toc224895959"/>
       <w:r>
         <w:t>Nationell användning</w:t>
       </w:r>
-      <w:bookmarkEnd w:id="8"/>
       <w:bookmarkEnd w:id="9"/>
+      <w:bookmarkEnd w:id="10"/>
     </w:p>
     <w:p>
       <w:pPr>
@@ -7472,15 +7504,7 @@
         <w:ind w:right="119"/>
       </w:pPr>
       <w:r>
-        <w:t>tjänsteproducenten validerar att aktuell tjänstekonsument (HSA-id i http-</w:t>
-      </w:r>
-      <w:proofErr w:type="spellStart"/>
-      <w:r>
-        <w:t>header</w:t>
-      </w:r>
-      <w:proofErr w:type="spellEnd"/>
-      <w:r>
-        <w:t>) är godkänd av verksamheten (informationsägande vårdenhet)</w:t>
+        <w:t>tjänsteproducenten validerar att aktuell tjänstekonsument (HSA-id i http-header) är godkänd av verksamheten (informationsägande vårdenhet)</w:t>
       </w:r>
     </w:p>
     <w:p>
@@ -7493,16 +7517,16 @@
       <w:pPr>
         <w:pStyle w:val="Rubrik2b"/>
       </w:pPr>
-      <w:bookmarkStart w:id="10" w:name="_Toc219337766"/>
-      <w:bookmarkStart w:id="11" w:name="_Toc224661915"/>
+      <w:bookmarkStart w:id="11" w:name="_Toc219337766"/>
+      <w:bookmarkStart w:id="12" w:name="_Toc224895960"/>
       <w:r>
         <w:t>Regional</w:t>
       </w:r>
       <w:r>
         <w:t xml:space="preserve"> användning</w:t>
       </w:r>
-      <w:bookmarkEnd w:id="10"/>
       <w:bookmarkEnd w:id="11"/>
+      <w:bookmarkEnd w:id="12"/>
     </w:p>
     <w:p>
       <w:pPr>
@@ -7584,13 +7608,13 @@
       <w:pPr>
         <w:pStyle w:val="Rubrik2b"/>
       </w:pPr>
-      <w:bookmarkStart w:id="12" w:name="_Toc219337767"/>
-      <w:bookmarkStart w:id="13" w:name="_Toc224661916"/>
+      <w:bookmarkStart w:id="13" w:name="_Toc219337767"/>
+      <w:bookmarkStart w:id="14" w:name="_Toc224895961"/>
       <w:r>
         <w:t>Adresseringsmodell</w:t>
       </w:r>
-      <w:bookmarkEnd w:id="12"/>
       <w:bookmarkEnd w:id="13"/>
+      <w:bookmarkEnd w:id="14"/>
     </w:p>
     <w:p>
       <w:pPr>
@@ -7675,13 +7699,13 @@
           <w:numId w:val="1"/>
         </w:numPr>
       </w:pPr>
-      <w:bookmarkStart w:id="14" w:name="_Toc219337768"/>
-      <w:bookmarkStart w:id="15" w:name="_Toc224661917"/>
+      <w:bookmarkStart w:id="15" w:name="_Toc219337768"/>
+      <w:bookmarkStart w:id="16" w:name="_Toc224895962"/>
       <w:r>
         <w:t>Adressering vid nationell användning</w:t>
       </w:r>
-      <w:bookmarkEnd w:id="14"/>
       <w:bookmarkEnd w:id="15"/>
+      <w:bookmarkEnd w:id="16"/>
     </w:p>
     <w:p>
       <w:pPr>
@@ -7790,8 +7814,8 @@
           <w:numId w:val="1"/>
         </w:numPr>
       </w:pPr>
-      <w:bookmarkStart w:id="16" w:name="_Toc219337769"/>
-      <w:bookmarkStart w:id="17" w:name="_Toc224661918"/>
+      <w:bookmarkStart w:id="17" w:name="_Toc219337769"/>
+      <w:bookmarkStart w:id="18" w:name="_Toc224895963"/>
       <w:r>
         <w:t xml:space="preserve">Adressering vid </w:t>
       </w:r>
@@ -7801,8 +7825,8 @@
       <w:r>
         <w:t xml:space="preserve"> användning</w:t>
       </w:r>
-      <w:bookmarkEnd w:id="16"/>
       <w:bookmarkEnd w:id="17"/>
+      <w:bookmarkEnd w:id="18"/>
     </w:p>
     <w:p>
       <w:pPr>
@@ -7927,14 +7951,14 @@
       <w:pPr>
         <w:pStyle w:val="Rubrik2b"/>
       </w:pPr>
-      <w:bookmarkStart w:id="18" w:name="_Toc224661919"/>
+      <w:bookmarkStart w:id="19" w:name="_Toc224895964"/>
       <w:r>
         <w:t>Aggregerande tjänst</w:t>
       </w:r>
       <w:r>
         <w:t>er</w:t>
       </w:r>
-      <w:bookmarkEnd w:id="18"/>
+      <w:bookmarkEnd w:id="19"/>
     </w:p>
     <w:p>
       <w:pPr>
@@ -8056,13 +8080,13 @@
       <w:pPr>
         <w:pStyle w:val="Rubrik2b"/>
       </w:pPr>
-      <w:bookmarkStart w:id="19" w:name="_Toc219337770"/>
-      <w:bookmarkStart w:id="20" w:name="_Toc224661920"/>
+      <w:bookmarkStart w:id="20" w:name="_Toc219337770"/>
+      <w:bookmarkStart w:id="21" w:name="_Toc224895965"/>
       <w:r>
         <w:t>Informationssäkerhet</w:t>
       </w:r>
-      <w:bookmarkEnd w:id="19"/>
       <w:bookmarkEnd w:id="20"/>
+      <w:bookmarkEnd w:id="21"/>
     </w:p>
     <w:p>
       <w:pPr>
@@ -8072,13 +8096,13 @@
           <w:numId w:val="1"/>
         </w:numPr>
       </w:pPr>
-      <w:bookmarkStart w:id="21" w:name="_Toc219337771"/>
-      <w:bookmarkStart w:id="22" w:name="_Toc224661921"/>
+      <w:bookmarkStart w:id="22" w:name="_Toc219337771"/>
+      <w:bookmarkStart w:id="23" w:name="_Toc224895966"/>
       <w:r>
         <w:t>Medarbetarens direktåtkomst</w:t>
       </w:r>
-      <w:bookmarkEnd w:id="21"/>
       <w:bookmarkEnd w:id="22"/>
+      <w:bookmarkEnd w:id="23"/>
     </w:p>
     <w:p>
       <w:pPr>
@@ -8134,13 +8158,13 @@
           <w:numId w:val="1"/>
         </w:numPr>
       </w:pPr>
-      <w:bookmarkStart w:id="23" w:name="_Toc219337772"/>
-      <w:bookmarkStart w:id="24" w:name="_Toc224661922"/>
+      <w:bookmarkStart w:id="24" w:name="_Toc219337772"/>
+      <w:bookmarkStart w:id="25" w:name="_Toc224895967"/>
       <w:r>
         <w:t>Patientens direktåtkomst</w:t>
       </w:r>
-      <w:bookmarkEnd w:id="23"/>
       <w:bookmarkEnd w:id="24"/>
+      <w:bookmarkEnd w:id="25"/>
     </w:p>
     <w:p>
       <w:pPr>
@@ -8182,13 +8206,13 @@
           <w:numId w:val="1"/>
         </w:numPr>
       </w:pPr>
-      <w:bookmarkStart w:id="25" w:name="_Toc219337773"/>
-      <w:bookmarkStart w:id="26" w:name="_Toc224661923"/>
+      <w:bookmarkStart w:id="26" w:name="_Toc219337773"/>
+      <w:bookmarkStart w:id="27" w:name="_Toc224895968"/>
       <w:r>
         <w:t>Generellt</w:t>
       </w:r>
-      <w:bookmarkEnd w:id="25"/>
       <w:bookmarkEnd w:id="26"/>
+      <w:bookmarkEnd w:id="27"/>
     </w:p>
     <w:p>
       <w:pPr>
@@ -8222,60 +8246,36 @@
         <w:t>en viss</w:t>
       </w:r>
       <w:r>
-        <w:t xml:space="preserve"> tjänstekonsument. </w:t>
-      </w:r>
-      <w:r>
-        <w:rPr>
-          <w:highlight w:val="yellow"/>
-        </w:rPr>
+        <w:t xml:space="preserve"> </w:t>
+      </w:r>
+      <w:r>
+        <w:t xml:space="preserve">tjänstekonsument. </w:t>
+      </w:r>
+      <w:r>
         <w:t>Kunskapen om tjänsteproducentens identitet (d</w:t>
       </w:r>
       <w:r>
-        <w:rPr>
-          <w:highlight w:val="yellow"/>
-        </w:rPr>
         <w:t>.</w:t>
       </w:r>
       <w:r>
-        <w:rPr>
-          <w:highlight w:val="yellow"/>
-        </w:rPr>
         <w:t>v</w:t>
       </w:r>
       <w:r>
-        <w:rPr>
-          <w:highlight w:val="yellow"/>
-        </w:rPr>
         <w:t>.</w:t>
       </w:r>
       <w:r>
-        <w:rPr>
-          <w:highlight w:val="yellow"/>
-        </w:rPr>
         <w:t>s</w:t>
       </w:r>
       <w:r>
-        <w:rPr>
-          <w:highlight w:val="yellow"/>
-        </w:rPr>
         <w:t>.</w:t>
       </w:r>
       <w:r>
-        <w:rPr>
-          <w:highlight w:val="yellow"/>
-        </w:rPr>
         <w:t xml:space="preserve"> ursprunglig tjänstekonsument i anropskedjan) får bara användas för teknisk åtkomstbegränsning på så sätt att svaret blir som om de PDL-enheter </w:t>
       </w:r>
       <w:r>
-        <w:rPr>
-          <w:highlight w:val="yellow"/>
-        </w:rPr>
         <w:t>vars verksamhetschef inte godkänner</w:t>
       </w:r>
       <w:r>
-        <w:rPr>
-          <w:highlight w:val="yellow"/>
-        </w:rPr>
         <w:t xml:space="preserve"> aktuell tjänsteproducent varit exkluderade i frågan.</w:t>
       </w:r>
     </w:p>
@@ -8295,16 +8295,16 @@
       <w:pPr>
         <w:pStyle w:val="Rubrik2b"/>
       </w:pPr>
-      <w:bookmarkStart w:id="27" w:name="_Toc219337774"/>
-      <w:bookmarkStart w:id="28" w:name="_Toc224661924"/>
+      <w:bookmarkStart w:id="28" w:name="_Toc219337774"/>
+      <w:bookmarkStart w:id="29" w:name="_Toc224895969"/>
       <w:r>
         <w:t>Tjänstekontraktens desi</w:t>
       </w:r>
-      <w:bookmarkEnd w:id="27"/>
+      <w:bookmarkEnd w:id="28"/>
       <w:r>
         <w:t>gn</w:t>
       </w:r>
-      <w:bookmarkEnd w:id="28"/>
+      <w:bookmarkEnd w:id="29"/>
     </w:p>
     <w:p>
       <w:pPr>
@@ -8318,15 +8318,7 @@
         <w:ind w:right="119"/>
       </w:pPr>
       <w:r>
-        <w:t xml:space="preserve">Tjänsterna, som beskrivs nedan, returnerar 0, 1 eller flera instanser av tjänstespecifik patientbunden information i form av dokument enligt HL7 Green CDA-standarden. Varje dokument består av en </w:t>
-      </w:r>
-      <w:proofErr w:type="spellStart"/>
-      <w:r>
-        <w:t>header</w:t>
-      </w:r>
-      <w:proofErr w:type="spellEnd"/>
-      <w:r>
-        <w:t xml:space="preserve">, </w:t>
+        <w:t xml:space="preserve">Tjänsterna, som beskrivs nedan, returnerar 0, 1 eller flera instanser av tjänstespecifik patientbunden information i form av dokument enligt HL7 Green CDA-standarden. Varje dokument består av en header, </w:t>
       </w:r>
       <w:proofErr w:type="spellStart"/>
       <w:r>
@@ -8363,26 +8355,14 @@
       <w:pPr>
         <w:pStyle w:val="Brdtext"/>
         <w:ind w:right="119"/>
-        <w:rPr>
-          <w:highlight w:val="yellow"/>
-        </w:rPr>
-      </w:pPr>
-      <w:r>
-        <w:rPr>
-          <w:highlight w:val="yellow"/>
-        </w:rPr>
+      </w:pPr>
+      <w:r>
         <w:t>Tjänsterna har en gemensam basup</w:t>
       </w:r>
       <w:r>
-        <w:rPr>
-          <w:highlight w:val="yellow"/>
-        </w:rPr>
         <w:t xml:space="preserve">psättning sökparametrar som i vissa fall utökats </w:t>
       </w:r>
       <w:r>
-        <w:rPr>
-          <w:highlight w:val="yellow"/>
-        </w:rPr>
         <w:lastRenderedPageBreak/>
         <w:t>specifikt per tjänst.</w:t>
       </w:r>
@@ -8391,9 +8371,6 @@
       <w:pPr>
         <w:pStyle w:val="Brdtext"/>
         <w:ind w:right="119"/>
-        <w:rPr>
-          <w:highlight w:val="yellow"/>
-        </w:rPr>
       </w:pPr>
     </w:p>
     <w:p>
@@ -8402,23 +8379,14 @@
         <w:ind w:right="119"/>
       </w:pPr>
       <w:r>
-        <w:rPr>
-          <w:highlight w:val="yellow"/>
-        </w:rPr>
-        <w:t>Tjänstekontrakten stödjer inte HL7 CDA, men de distribueras tillsammans med XSLT-</w:t>
+        <w:t xml:space="preserve">Tjänstekontrakten stödjer inte HL7 CDA, men de distribueras tillsammans med </w:t>
       </w:r>
       <w:proofErr w:type="spellStart"/>
       <w:r>
-        <w:rPr>
-          <w:highlight w:val="yellow"/>
-        </w:rPr>
-        <w:t>transfomationsfiler</w:t>
+        <w:t>XSLT-transfomationsfiler</w:t>
       </w:r>
       <w:proofErr w:type="spellEnd"/>
       <w:r>
-        <w:rPr>
-          <w:highlight w:val="yellow"/>
-        </w:rPr>
         <w:t xml:space="preserve"> som leverantörer av CDA-kompatibla system kan använda för att transformera svarsmeddelandet till HL7 CDA, eller för att skapa ett svarsmeddelande från ett HL7 CDA-meddelande.</w:t>
       </w:r>
     </w:p>
@@ -8449,8 +8417,8 @@
           <w:bCs w:val="0"/>
         </w:rPr>
       </w:pPr>
-      <w:bookmarkStart w:id="29" w:name="_Toc219337775"/>
-      <w:bookmarkStart w:id="30" w:name="_Toc224661925"/>
+      <w:bookmarkStart w:id="30" w:name="_Toc219337775"/>
+      <w:bookmarkStart w:id="31" w:name="_Toc224895970"/>
       <w:r>
         <w:rPr>
           <w:spacing w:val="1"/>
@@ -8478,20 +8446,20 @@
       <w:r>
         <w:t>egler</w:t>
       </w:r>
-      <w:bookmarkEnd w:id="29"/>
       <w:bookmarkEnd w:id="30"/>
+      <w:bookmarkEnd w:id="31"/>
     </w:p>
     <w:p>
       <w:pPr>
         <w:pStyle w:val="Rubrik2b"/>
       </w:pPr>
-      <w:bookmarkStart w:id="31" w:name="_Toc219337776"/>
-      <w:bookmarkStart w:id="32" w:name="_Toc224661926"/>
+      <w:bookmarkStart w:id="32" w:name="_Toc219337776"/>
+      <w:bookmarkStart w:id="33" w:name="_Toc224895971"/>
       <w:r>
         <w:t>Uppdatering av engagemangsindex</w:t>
       </w:r>
-      <w:bookmarkEnd w:id="31"/>
       <w:bookmarkEnd w:id="32"/>
+      <w:bookmarkEnd w:id="33"/>
     </w:p>
     <w:p>
       <w:pPr>
@@ -9135,7 +9103,7 @@
               <w:pStyle w:val="Brdtext"/>
               <w:ind w:left="5"/>
             </w:pPr>
-            <w:commentRangeStart w:id="33"/>
+            <w:commentRangeStart w:id="34"/>
             <w:proofErr w:type="spellStart"/>
             <w:r>
               <w:t>Logical</w:t>
@@ -9152,14 +9120,14 @@
             <w:r>
               <w:t>*</w:t>
             </w:r>
-            <w:commentRangeEnd w:id="33"/>
+            <w:commentRangeEnd w:id="34"/>
             <w:r>
               <w:rPr>
                 <w:rStyle w:val="Kommentarsreferens"/>
                 <w:i/>
                 <w:lang w:val="en-GB"/>
               </w:rPr>
-              <w:commentReference w:id="33"/>
+              <w:commentReference w:id="34"/>
             </w:r>
           </w:p>
         </w:tc>
@@ -9627,59 +9595,32 @@
               <w:ind w:left="0"/>
             </w:pPr>
             <w:r>
-              <w:rPr>
-                <w:highlight w:val="yellow"/>
-              </w:rPr>
               <w:t xml:space="preserve">Senaste </w:t>
             </w:r>
             <w:r>
-              <w:rPr>
-                <w:highlight w:val="yellow"/>
-              </w:rPr>
               <w:t xml:space="preserve">datum för en anteckning enligt </w:t>
             </w:r>
             <w:r>
-              <w:rPr>
-                <w:highlight w:val="yellow"/>
-              </w:rPr>
               <w:t xml:space="preserve">värde </w:t>
             </w:r>
             <w:r>
-              <w:rPr>
-                <w:highlight w:val="yellow"/>
-              </w:rPr>
               <w:t>för</w:t>
             </w:r>
             <w:r>
-              <w:rPr>
-                <w:highlight w:val="yellow"/>
-              </w:rPr>
               <w:t xml:space="preserve"> </w:t>
             </w:r>
             <w:proofErr w:type="spellStart"/>
             <w:r>
-              <w:rPr>
-                <w:highlight w:val="yellow"/>
-              </w:rPr>
               <w:t>author.authorTime</w:t>
             </w:r>
             <w:proofErr w:type="spellEnd"/>
             <w:r>
-              <w:rPr>
-                <w:highlight w:val="yellow"/>
-              </w:rPr>
               <w:t xml:space="preserve"> bland alla tillgängliga dokument </w:t>
             </w:r>
             <w:r>
-              <w:rPr>
-                <w:highlight w:val="yellow"/>
-              </w:rPr>
               <w:t xml:space="preserve">för </w:t>
             </w:r>
             <w:r>
-              <w:rPr>
-                <w:highlight w:val="yellow"/>
-              </w:rPr>
               <w:t>den kombination av unika nycklar som posten avser.</w:t>
             </w:r>
           </w:p>
@@ -10351,13 +10292,13 @@
       <w:pPr>
         <w:pStyle w:val="Rubrik2b"/>
       </w:pPr>
-      <w:bookmarkStart w:id="34" w:name="_Toc219337778"/>
-      <w:bookmarkStart w:id="35" w:name="_Toc224661927"/>
+      <w:bookmarkStart w:id="35" w:name="_Toc219337778"/>
+      <w:bookmarkStart w:id="36" w:name="_Toc224895972"/>
       <w:r>
         <w:t>SLA-krav</w:t>
       </w:r>
-      <w:bookmarkEnd w:id="34"/>
       <w:bookmarkEnd w:id="35"/>
+      <w:bookmarkEnd w:id="36"/>
     </w:p>
     <w:p>
       <w:pPr>
@@ -10651,11 +10592,11 @@
       <w:pPr>
         <w:pStyle w:val="Rubrik2b"/>
       </w:pPr>
-      <w:bookmarkStart w:id="36" w:name="_Toc224661928"/>
+      <w:bookmarkStart w:id="37" w:name="_Toc224895973"/>
       <w:r>
         <w:t>Gemensamma konsumentregler</w:t>
       </w:r>
-      <w:bookmarkEnd w:id="36"/>
+      <w:bookmarkEnd w:id="37"/>
     </w:p>
     <w:p>
       <w:pPr>
@@ -10699,15 +10640,15 @@
       <w:pPr>
         <w:pStyle w:val="Rubrik2b"/>
       </w:pPr>
-      <w:bookmarkStart w:id="37" w:name="_Toc341787026"/>
-      <w:bookmarkStart w:id="38" w:name="_Toc219337779"/>
-      <w:bookmarkStart w:id="39" w:name="_Toc224661929"/>
+      <w:bookmarkStart w:id="38" w:name="_Toc341787026"/>
+      <w:bookmarkStart w:id="39" w:name="_Toc219337779"/>
+      <w:bookmarkStart w:id="40" w:name="_Toc224895974"/>
       <w:r>
         <w:t>Format för Datum</w:t>
       </w:r>
-      <w:bookmarkEnd w:id="37"/>
       <w:bookmarkEnd w:id="38"/>
       <w:bookmarkEnd w:id="39"/>
+      <w:bookmarkEnd w:id="40"/>
     </w:p>
     <w:p>
       <w:pPr>
@@ -10740,15 +10681,15 @@
       <w:pPr>
         <w:pStyle w:val="Rubrik2b"/>
       </w:pPr>
-      <w:bookmarkStart w:id="40" w:name="_Toc341787027"/>
-      <w:bookmarkStart w:id="41" w:name="_Toc219337780"/>
-      <w:bookmarkStart w:id="42" w:name="_Toc224661930"/>
+      <w:bookmarkStart w:id="41" w:name="_Toc341787027"/>
+      <w:bookmarkStart w:id="42" w:name="_Toc219337780"/>
+      <w:bookmarkStart w:id="43" w:name="_Toc224895975"/>
       <w:r>
         <w:t>Format för tidpunkter</w:t>
       </w:r>
-      <w:bookmarkEnd w:id="40"/>
       <w:bookmarkEnd w:id="41"/>
       <w:bookmarkEnd w:id="42"/>
+      <w:bookmarkEnd w:id="43"/>
     </w:p>
     <w:p>
       <w:pPr>
@@ -10815,15 +10756,15 @@
       <w:pPr>
         <w:pStyle w:val="Rubrik2b"/>
       </w:pPr>
-      <w:bookmarkStart w:id="43" w:name="_Toc341787028"/>
-      <w:bookmarkStart w:id="44" w:name="_Toc219337781"/>
-      <w:bookmarkStart w:id="45" w:name="_Toc224661931"/>
+      <w:bookmarkStart w:id="44" w:name="_Toc341787028"/>
+      <w:bookmarkStart w:id="45" w:name="_Toc219337781"/>
+      <w:bookmarkStart w:id="46" w:name="_Toc224895976"/>
       <w:r>
         <w:t>Tidszon för tidpunkter</w:t>
       </w:r>
-      <w:bookmarkEnd w:id="43"/>
       <w:bookmarkEnd w:id="44"/>
       <w:bookmarkEnd w:id="45"/>
+      <w:bookmarkEnd w:id="46"/>
     </w:p>
     <w:p>
       <w:pPr>
@@ -10850,11 +10791,11 @@
       <w:pPr>
         <w:pStyle w:val="Rubrik2b"/>
       </w:pPr>
-      <w:bookmarkStart w:id="46" w:name="_Toc224661932"/>
+      <w:bookmarkStart w:id="47" w:name="_Toc224895977"/>
       <w:r>
         <w:t>Personidentifierare</w:t>
       </w:r>
-      <w:bookmarkEnd w:id="46"/>
+      <w:bookmarkEnd w:id="47"/>
     </w:p>
     <w:p>
       <w:pPr>
@@ -10947,15 +10888,15 @@
       <w:pPr>
         <w:pStyle w:val="Rubrik2b"/>
       </w:pPr>
-      <w:bookmarkStart w:id="47" w:name="_Toc341787029"/>
-      <w:bookmarkStart w:id="48" w:name="_Toc219337782"/>
-      <w:bookmarkStart w:id="49" w:name="_Toc224661933"/>
+      <w:bookmarkStart w:id="48" w:name="_Toc341787029"/>
+      <w:bookmarkStart w:id="49" w:name="_Toc219337782"/>
+      <w:bookmarkStart w:id="50" w:name="_Toc224895978"/>
       <w:r>
         <w:t>Felhantering</w:t>
       </w:r>
-      <w:bookmarkEnd w:id="47"/>
       <w:bookmarkEnd w:id="48"/>
       <w:bookmarkEnd w:id="49"/>
+      <w:bookmarkEnd w:id="50"/>
     </w:p>
     <w:p>
       <w:pPr>
@@ -10969,9 +10910,12 @@
         <w:ind w:right="119"/>
       </w:pPr>
       <w:r>
-        <w:t>Vid ett tekniskt fel levereras ett generellt undantag (SOAP-</w:t>
+        <w:t>Vid ett tekniskt fel levereras ett generellt undantag (</w:t>
       </w:r>
       <w:proofErr w:type="spellStart"/>
+      <w:r>
+        <w:t>SOAP-</w:t>
+      </w:r>
       <w:r>
         <w:t>fault</w:t>
       </w:r>
@@ -11014,15 +10958,15 @@
           <w:spacing w:val="1"/>
         </w:rPr>
       </w:pPr>
-      <w:bookmarkStart w:id="50" w:name="_Toc224661934"/>
       <w:bookmarkStart w:id="51" w:name="_Toc341787030"/>
+      <w:bookmarkStart w:id="52" w:name="_Toc224895979"/>
       <w:r>
         <w:rPr>
           <w:spacing w:val="1"/>
         </w:rPr>
         <w:t>Gemensamma informationskomponenter</w:t>
       </w:r>
-      <w:bookmarkEnd w:id="50"/>
+      <w:bookmarkEnd w:id="52"/>
     </w:p>
     <w:p>
       <w:pPr>
@@ -15164,9 +15108,46 @@
                 <w:sz w:val="20"/>
                 <w:szCs w:val="20"/>
               </w:rPr>
+              <w:t xml:space="preserve"> Skall anges mer 12 tecken utan </w:t>
+            </w:r>
+            <w:r>
+              <w:rPr>
+                <w:rFonts w:ascii="Times New Roman" w:eastAsia="Times New Roman" w:hAnsi="Times New Roman" w:cs="Times New Roman"/>
+                <w:sz w:val="20"/>
+                <w:szCs w:val="20"/>
+              </w:rPr>
+              <w:t>avskiljare</w:t>
+            </w:r>
+            <w:r>
+              <w:rPr>
+                <w:rFonts w:ascii="Times New Roman" w:eastAsia="Times New Roman" w:hAnsi="Times New Roman" w:cs="Times New Roman"/>
+                <w:sz w:val="20"/>
+                <w:szCs w:val="20"/>
+              </w:rPr>
+              <w:t>.</w:t>
+            </w:r>
+          </w:p>
+          <w:p>
+            <w:pPr>
+              <w:pStyle w:val="TableParagraph"/>
+              <w:spacing w:line="226" w:lineRule="exact"/>
+              <w:ind w:left="102"/>
+              <w:rPr>
+                <w:rFonts w:ascii="Times New Roman" w:eastAsia="Times New Roman" w:hAnsi="Times New Roman" w:cs="Times New Roman"/>
+                <w:sz w:val="20"/>
+                <w:szCs w:val="20"/>
+              </w:rPr>
+            </w:pPr>
+            <w:r>
+              <w:rPr>
+                <w:rFonts w:ascii="Times New Roman" w:eastAsia="Times New Roman" w:hAnsi="Times New Roman" w:cs="Times New Roman"/>
+                <w:sz w:val="20"/>
+                <w:szCs w:val="20"/>
+              </w:rPr>
               <w:br/>
             </w:r>
             <w:proofErr w:type="spellStart"/>
+            <w:proofErr w:type="gramStart"/>
             <w:r>
               <w:rPr>
                 <w:rFonts w:ascii="Times New Roman" w:eastAsia="Times New Roman" w:hAnsi="Times New Roman" w:cs="Times New Roman"/>
@@ -15184,6 +15165,7 @@
               </w:rPr>
               <w:t xml:space="preserve"> sätts till patientens identifierare.</w:t>
             </w:r>
+            <w:proofErr w:type="gramEnd"/>
             <w:r>
               <w:rPr>
                 <w:rFonts w:ascii="Times New Roman" w:eastAsia="Times New Roman" w:hAnsi="Times New Roman" w:cs="Times New Roman"/>
@@ -15455,6 +15437,7 @@
                 <w:szCs w:val="20"/>
                 <w:lang w:val="en-US"/>
               </w:rPr>
+              <w:lastRenderedPageBreak/>
               <w:t>legalAuthenticator</w:t>
             </w:r>
             <w:proofErr w:type="spellEnd"/>
@@ -15562,7 +15545,6 @@
                 <w:sz w:val="20"/>
                 <w:szCs w:val="20"/>
               </w:rPr>
-              <w:lastRenderedPageBreak/>
               <w:t>0..1</w:t>
             </w:r>
           </w:p>
@@ -15590,7 +15572,6 @@
                 <w:szCs w:val="20"/>
                 <w:lang w:eastAsia="en-US"/>
               </w:rPr>
-              <w:lastRenderedPageBreak/>
               <w:t>approvedForPatient</w:t>
             </w:r>
             <w:proofErr w:type="spellEnd"/>
@@ -16199,7 +16180,25 @@
                 <w:sz w:val="20"/>
                 <w:szCs w:val="20"/>
               </w:rPr>
-              <w:t xml:space="preserve"> som angivits.</w:t>
+              <w:t xml:space="preserve"> </w:t>
+            </w:r>
+            <w:proofErr w:type="gramStart"/>
+            <w:r>
+              <w:rPr>
+                <w:rFonts w:ascii="Times New Roman" w:eastAsia="Times New Roman" w:hAnsi="Times New Roman" w:cs="Times New Roman"/>
+                <w:sz w:val="20"/>
+                <w:szCs w:val="20"/>
+              </w:rPr>
+              <w:t>som angivits.</w:t>
+            </w:r>
+            <w:proofErr w:type="gramEnd"/>
+            <w:r>
+              <w:rPr>
+                <w:rFonts w:ascii="Times New Roman" w:eastAsia="Times New Roman" w:hAnsi="Times New Roman" w:cs="Times New Roman"/>
+                <w:sz w:val="20"/>
+                <w:szCs w:val="20"/>
+              </w:rPr>
+              <w:t xml:space="preserve"> Anges med 12 tecken utan bindestreck.</w:t>
             </w:r>
           </w:p>
         </w:tc>
@@ -16225,7 +16224,25 @@
                 <w:sz w:val="20"/>
                 <w:szCs w:val="20"/>
               </w:rPr>
-              <w:t>1..1</w:t>
+              <w:t>1</w:t>
+            </w:r>
+            <w:proofErr w:type="gramStart"/>
+            <w:r>
+              <w:rPr>
+                <w:rFonts w:ascii="Times New Roman" w:eastAsia="Times New Roman" w:hAnsi="Times New Roman" w:cs="Times New Roman"/>
+                <w:sz w:val="20"/>
+                <w:szCs w:val="20"/>
+              </w:rPr>
+              <w:t>..</w:t>
+            </w:r>
+            <w:proofErr w:type="gramEnd"/>
+            <w:r>
+              <w:rPr>
+                <w:rFonts w:ascii="Times New Roman" w:eastAsia="Times New Roman" w:hAnsi="Times New Roman" w:cs="Times New Roman"/>
+                <w:sz w:val="20"/>
+                <w:szCs w:val="20"/>
+              </w:rPr>
+              <w:t>1</w:t>
             </w:r>
           </w:p>
         </w:tc>
@@ -17074,7 +17091,7 @@
           <w:tab w:val="left" w:pos="1299"/>
         </w:tabs>
       </w:pPr>
-      <w:bookmarkStart w:id="52" w:name="_Toc224661935"/>
+      <w:bookmarkStart w:id="53" w:name="_Toc224895980"/>
       <w:proofErr w:type="spellStart"/>
       <w:r>
         <w:rPr>
@@ -17096,7 +17113,7 @@
         </w:rPr>
         <w:t>)</w:t>
       </w:r>
-      <w:bookmarkEnd w:id="52"/>
+      <w:bookmarkEnd w:id="53"/>
       <w:r>
         <w:br/>
       </w:r>
@@ -17153,13 +17170,13 @@
       <w:pPr>
         <w:pStyle w:val="Rubrik2b"/>
       </w:pPr>
-      <w:bookmarkStart w:id="53" w:name="_Toc341787031"/>
-      <w:bookmarkStart w:id="54" w:name="_Toc224661936"/>
+      <w:bookmarkStart w:id="54" w:name="_Toc341787031"/>
+      <w:bookmarkStart w:id="55" w:name="_Toc224895981"/>
       <w:r>
         <w:t>Frivillighet</w:t>
       </w:r>
-      <w:bookmarkEnd w:id="53"/>
       <w:bookmarkEnd w:id="54"/>
+      <w:bookmarkEnd w:id="55"/>
     </w:p>
     <w:p>
       <w:pPr>
@@ -17186,7 +17203,6 @@
           <w:color w:val="000000" w:themeColor="text1"/>
           <w:spacing w:val="-1"/>
         </w:rPr>
-        <w:lastRenderedPageBreak/>
         <w:t>Tjänstekontraktet är f</w:t>
       </w:r>
       <w:r>
@@ -17221,13 +17237,13 @@
       <w:pPr>
         <w:pStyle w:val="Rubrik2b"/>
       </w:pPr>
-      <w:bookmarkStart w:id="55" w:name="_Toc341787032"/>
-      <w:bookmarkStart w:id="56" w:name="_Toc224661937"/>
+      <w:bookmarkStart w:id="56" w:name="_Toc341787032"/>
+      <w:bookmarkStart w:id="57" w:name="_Toc224895982"/>
       <w:r>
         <w:t>Version</w:t>
       </w:r>
-      <w:bookmarkEnd w:id="55"/>
       <w:bookmarkEnd w:id="56"/>
+      <w:bookmarkEnd w:id="57"/>
     </w:p>
     <w:p>
       <w:pPr>
@@ -17278,13 +17294,13 @@
       <w:pPr>
         <w:pStyle w:val="Rubrik2b"/>
       </w:pPr>
-      <w:bookmarkStart w:id="57" w:name="_Toc341787033"/>
-      <w:bookmarkStart w:id="58" w:name="_Toc224661938"/>
+      <w:bookmarkStart w:id="58" w:name="_Toc341787033"/>
+      <w:bookmarkStart w:id="59" w:name="_Toc224895983"/>
       <w:r>
         <w:t>SLA-krav</w:t>
       </w:r>
-      <w:bookmarkEnd w:id="57"/>
       <w:bookmarkEnd w:id="58"/>
+      <w:bookmarkEnd w:id="59"/>
     </w:p>
     <w:p>
       <w:pPr>
@@ -17348,13 +17364,13 @@
       <w:pPr>
         <w:pStyle w:val="Rubrik2b"/>
       </w:pPr>
-      <w:bookmarkStart w:id="59" w:name="_Toc341787034"/>
-      <w:bookmarkStart w:id="60" w:name="_Toc224661939"/>
+      <w:bookmarkStart w:id="60" w:name="_Toc341787034"/>
+      <w:bookmarkStart w:id="61" w:name="_Toc224895984"/>
       <w:r>
         <w:t>Fältregler</w:t>
       </w:r>
-      <w:bookmarkEnd w:id="59"/>
       <w:bookmarkEnd w:id="60"/>
+      <w:bookmarkEnd w:id="61"/>
       <w:r>
         <w:br/>
       </w:r>
@@ -18064,6 +18080,14 @@
                 <w:sz w:val="20"/>
                 <w:szCs w:val="20"/>
               </w:rPr>
+              <w:t xml:space="preserve"> </w:t>
+            </w:r>
+            <w:r>
+              <w:rPr>
+                <w:spacing w:val="-1"/>
+                <w:sz w:val="20"/>
+                <w:szCs w:val="20"/>
+              </w:rPr>
               <w:br/>
             </w:r>
             <w:proofErr w:type="spellStart"/>
@@ -18086,6 +18110,22 @@
               <w:t xml:space="preserve"> sätts till patientens identifierare.</w:t>
             </w:r>
             <w:proofErr w:type="gramEnd"/>
+            <w:r>
+              <w:rPr>
+                <w:spacing w:val="-1"/>
+                <w:sz w:val="20"/>
+                <w:szCs w:val="20"/>
+              </w:rPr>
+              <w:t xml:space="preserve"> </w:t>
+            </w:r>
+            <w:r>
+              <w:rPr>
+                <w:spacing w:val="-1"/>
+                <w:sz w:val="20"/>
+                <w:szCs w:val="20"/>
+              </w:rPr>
+              <w:t>Anges med 12 tecken utan avskiljare.</w:t>
+            </w:r>
             <w:r>
               <w:rPr>
                 <w:spacing w:val="-1"/>
@@ -18289,16 +18329,7 @@
                 <w:sz w:val="20"/>
                 <w:szCs w:val="20"/>
               </w:rPr>
-              <w:t xml:space="preserve">Begränsning av sökningen i tid. </w:t>
-            </w:r>
-            <w:r>
-              <w:rPr>
-                <w:spacing w:val="-1"/>
-                <w:sz w:val="20"/>
-                <w:szCs w:val="20"/>
-                <w:highlight w:val="yellow"/>
-              </w:rPr>
-              <w:t>Begränsningen sker genom att resultatet innehåller de poster som i något av de tidsfält som ingår i svarsmeddelandet anger en tidpunkt som ligger inom det sökta tidsintervallet (start- och slutpunkt inkluderas i intervallet).</w:t>
+              <w:t>Begränsning av sökningen i tid. Begränsningen sker genom att resultatet innehåller de poster som i något av de tidsfält som ingår i svarsmeddelandet anger en tidpunkt som ligger inom det sökta tidsintervallet (start- och slutpunkt inkluderas i intervallet).</w:t>
             </w:r>
           </w:p>
         </w:tc>
@@ -18370,7 +18401,6 @@
               <w:rPr>
                 <w:sz w:val="20"/>
                 <w:szCs w:val="20"/>
-                <w:highlight w:val="yellow"/>
               </w:rPr>
             </w:pPr>
             <w:proofErr w:type="spellStart"/>
@@ -18378,7 +18408,6 @@
               <w:rPr>
                 <w:sz w:val="20"/>
                 <w:szCs w:val="20"/>
-                <w:highlight w:val="yellow"/>
               </w:rPr>
               <w:t>sourceSystem</w:t>
             </w:r>
@@ -18403,7 +18432,6 @@
                 <w:spacing w:val="-1"/>
                 <w:sz w:val="20"/>
                 <w:szCs w:val="20"/>
-                <w:highlight w:val="yellow"/>
               </w:rPr>
             </w:pPr>
             <w:proofErr w:type="spellStart"/>
@@ -18412,7 +18440,6 @@
                 <w:spacing w:val="-1"/>
                 <w:sz w:val="20"/>
                 <w:szCs w:val="20"/>
-                <w:highlight w:val="yellow"/>
               </w:rPr>
               <w:t>HSAIdType</w:t>
             </w:r>
@@ -18436,14 +18463,12 @@
               <w:rPr>
                 <w:sz w:val="20"/>
                 <w:szCs w:val="20"/>
-                <w:highlight w:val="yellow"/>
-              </w:rPr>
-            </w:pPr>
-            <w:r>
-              <w:rPr>
-                <w:sz w:val="20"/>
-                <w:szCs w:val="20"/>
-                <w:highlight w:val="yellow"/>
+              </w:rPr>
+            </w:pPr>
+            <w:r>
+              <w:rPr>
+                <w:sz w:val="20"/>
+                <w:szCs w:val="20"/>
               </w:rPr>
               <w:t xml:space="preserve">Begränsar sökningen </w:t>
             </w:r>
@@ -18451,7 +18476,6 @@
               <w:rPr>
                 <w:sz w:val="20"/>
                 <w:szCs w:val="20"/>
-                <w:highlight w:val="yellow"/>
               </w:rPr>
               <w:t xml:space="preserve">till </w:t>
             </w:r>
@@ -18459,7 +18483,6 @@
               <w:rPr>
                 <w:sz w:val="20"/>
                 <w:szCs w:val="20"/>
-                <w:highlight w:val="yellow"/>
               </w:rPr>
               <w:t xml:space="preserve">dokument som är skapade i angivet system. </w:t>
             </w:r>
@@ -18471,7 +18494,6 @@
               <w:rPr>
                 <w:sz w:val="20"/>
                 <w:szCs w:val="20"/>
-                <w:highlight w:val="yellow"/>
               </w:rPr>
             </w:pPr>
           </w:p>
@@ -18482,14 +18504,12 @@
               <w:rPr>
                 <w:sz w:val="20"/>
                 <w:szCs w:val="20"/>
-                <w:highlight w:val="yellow"/>
-              </w:rPr>
-            </w:pPr>
-            <w:r>
-              <w:rPr>
-                <w:sz w:val="20"/>
-                <w:szCs w:val="20"/>
-                <w:highlight w:val="yellow"/>
+              </w:rPr>
+            </w:pPr>
+            <w:r>
+              <w:rPr>
+                <w:sz w:val="20"/>
+                <w:szCs w:val="20"/>
               </w:rPr>
               <w:t xml:space="preserve">Värdet på detta fält måste överensstämma med värdet på </w:t>
             </w:r>
@@ -18498,7 +18518,6 @@
               <w:rPr>
                 <w:sz w:val="20"/>
                 <w:szCs w:val="20"/>
-                <w:highlight w:val="yellow"/>
               </w:rPr>
               <w:t>logicalAddress</w:t>
             </w:r>
@@ -18507,7 +18526,6 @@
               <w:rPr>
                 <w:sz w:val="20"/>
                 <w:szCs w:val="20"/>
-                <w:highlight w:val="yellow"/>
               </w:rPr>
               <w:t xml:space="preserve"> i anropets tekniska </w:t>
             </w:r>
@@ -18516,7 +18534,6 @@
               <w:rPr>
                 <w:sz w:val="20"/>
                 <w:szCs w:val="20"/>
-                <w:highlight w:val="yellow"/>
               </w:rPr>
               <w:t>kuvertering</w:t>
             </w:r>
@@ -18525,27 +18542,24 @@
               <w:rPr>
                 <w:sz w:val="20"/>
                 <w:szCs w:val="20"/>
-                <w:highlight w:val="yellow"/>
-              </w:rPr>
-              <w:t xml:space="preserve"> (ex. SOAP-</w:t>
+              </w:rPr>
+              <w:t xml:space="preserve"> (ex. </w:t>
             </w:r>
             <w:proofErr w:type="spellStart"/>
             <w:r>
               <w:rPr>
                 <w:sz w:val="20"/>
                 <w:szCs w:val="20"/>
-                <w:highlight w:val="yellow"/>
-              </w:rPr>
-              <w:t>header</w:t>
+              </w:rPr>
+              <w:t>SOAP</w:t>
             </w:r>
             <w:proofErr w:type="spellEnd"/>
             <w:r>
               <w:rPr>
                 <w:sz w:val="20"/>
                 <w:szCs w:val="20"/>
-                <w:highlight w:val="yellow"/>
-              </w:rPr>
-              <w:t>).</w:t>
+              </w:rPr>
+              <w:t>-header).</w:t>
             </w:r>
           </w:p>
           <w:p>
@@ -18556,7 +18570,6 @@
                 <w:spacing w:val="-1"/>
                 <w:sz w:val="20"/>
                 <w:szCs w:val="20"/>
-                <w:highlight w:val="yellow"/>
               </w:rPr>
             </w:pPr>
           </w:p>
@@ -18567,14 +18580,12 @@
               <w:rPr>
                 <w:sz w:val="20"/>
                 <w:szCs w:val="20"/>
-                <w:highlight w:val="yellow"/>
-              </w:rPr>
-            </w:pPr>
-            <w:r>
-              <w:rPr>
-                <w:sz w:val="20"/>
-                <w:szCs w:val="20"/>
-                <w:highlight w:val="yellow"/>
+              </w:rPr>
+            </w:pPr>
+            <w:r>
+              <w:rPr>
+                <w:sz w:val="20"/>
+                <w:szCs w:val="20"/>
               </w:rPr>
               <w:t>Det i</w:t>
             </w:r>
@@ -18582,7 +18593,6 @@
               <w:rPr>
                 <w:sz w:val="20"/>
                 <w:szCs w:val="20"/>
-                <w:highlight w:val="yellow"/>
               </w:rPr>
               <w:t>nnebär i praktiken att aggregerande tjänst</w:t>
             </w:r>
@@ -18590,7 +18600,6 @@
               <w:rPr>
                 <w:sz w:val="20"/>
                 <w:szCs w:val="20"/>
-                <w:highlight w:val="yellow"/>
               </w:rPr>
               <w:t>er</w:t>
             </w:r>
@@ -18598,7 +18607,6 @@
               <w:rPr>
                 <w:sz w:val="20"/>
                 <w:szCs w:val="20"/>
-                <w:highlight w:val="yellow"/>
               </w:rPr>
               <w:t xml:space="preserve"> inte används</w:t>
             </w:r>
@@ -18606,7 +18614,6 @@
               <w:rPr>
                 <w:sz w:val="20"/>
                 <w:szCs w:val="20"/>
-                <w:highlight w:val="yellow"/>
               </w:rPr>
               <w:t xml:space="preserve"> när detta fält anges.</w:t>
             </w:r>
@@ -18618,7 +18625,6 @@
               <w:rPr>
                 <w:sz w:val="20"/>
                 <w:szCs w:val="20"/>
-                <w:highlight w:val="yellow"/>
               </w:rPr>
             </w:pPr>
           </w:p>
@@ -18630,14 +18636,12 @@
                 <w:spacing w:val="-1"/>
                 <w:sz w:val="20"/>
                 <w:szCs w:val="20"/>
-                <w:highlight w:val="yellow"/>
-              </w:rPr>
-            </w:pPr>
-            <w:r>
-              <w:rPr>
-                <w:sz w:val="20"/>
-                <w:szCs w:val="20"/>
-                <w:highlight w:val="yellow"/>
+              </w:rPr>
+            </w:pPr>
+            <w:r>
+              <w:rPr>
+                <w:sz w:val="20"/>
+                <w:szCs w:val="20"/>
               </w:rPr>
               <w:t xml:space="preserve">Fältet är tvingande om </w:t>
             </w:r>
@@ -18646,7 +18650,6 @@
               <w:rPr>
                 <w:sz w:val="20"/>
                 <w:szCs w:val="20"/>
-                <w:highlight w:val="yellow"/>
               </w:rPr>
               <w:t>careContactId</w:t>
             </w:r>
@@ -18655,7 +18658,6 @@
               <w:rPr>
                 <w:sz w:val="20"/>
                 <w:szCs w:val="20"/>
-                <w:highlight w:val="yellow"/>
               </w:rPr>
               <w:t xml:space="preserve"> </w:t>
             </w:r>
@@ -18663,7 +18665,6 @@
               <w:rPr>
                 <w:sz w:val="20"/>
                 <w:szCs w:val="20"/>
-                <w:highlight w:val="yellow"/>
               </w:rPr>
               <w:t>angivits</w:t>
             </w:r>
@@ -18671,7 +18672,6 @@
               <w:rPr>
                 <w:sz w:val="20"/>
                 <w:szCs w:val="20"/>
-                <w:highlight w:val="yellow"/>
               </w:rPr>
               <w:t>.</w:t>
             </w:r>
@@ -18694,14 +18694,12 @@
               <w:rPr>
                 <w:sz w:val="20"/>
                 <w:szCs w:val="20"/>
-                <w:highlight w:val="yellow"/>
-              </w:rPr>
-            </w:pPr>
-            <w:r>
-              <w:rPr>
-                <w:sz w:val="20"/>
-                <w:szCs w:val="20"/>
-                <w:highlight w:val="yellow"/>
+              </w:rPr>
+            </w:pPr>
+            <w:r>
+              <w:rPr>
+                <w:sz w:val="20"/>
+                <w:szCs w:val="20"/>
               </w:rPr>
               <w:t>0</w:t>
             </w:r>
@@ -18710,7 +18708,6 @@
               <w:rPr>
                 <w:sz w:val="20"/>
                 <w:szCs w:val="20"/>
-                <w:highlight w:val="yellow"/>
               </w:rPr>
               <w:t>..</w:t>
             </w:r>
@@ -18719,7 +18716,6 @@
               <w:rPr>
                 <w:sz w:val="20"/>
                 <w:szCs w:val="20"/>
-                <w:highlight w:val="yellow"/>
               </w:rPr>
               <w:t>1</w:t>
             </w:r>
@@ -18731,7 +18727,6 @@
               <w:rPr>
                 <w:sz w:val="20"/>
                 <w:szCs w:val="20"/>
-                <w:highlight w:val="yellow"/>
               </w:rPr>
             </w:pPr>
           </w:p>
@@ -18742,7 +18737,6 @@
               <w:rPr>
                 <w:sz w:val="20"/>
                 <w:szCs w:val="20"/>
-                <w:highlight w:val="yellow"/>
               </w:rPr>
             </w:pPr>
           </w:p>
@@ -18752,7 +18746,6 @@
               <w:rPr>
                 <w:sz w:val="20"/>
                 <w:szCs w:val="20"/>
-                <w:highlight w:val="yellow"/>
               </w:rPr>
             </w:pPr>
           </w:p>
@@ -18781,7 +18774,6 @@
               <w:rPr>
                 <w:sz w:val="20"/>
                 <w:szCs w:val="20"/>
-                <w:highlight w:val="yellow"/>
               </w:rPr>
             </w:pPr>
             <w:proofErr w:type="spellStart"/>
@@ -18789,7 +18781,6 @@
               <w:rPr>
                 <w:sz w:val="20"/>
                 <w:szCs w:val="20"/>
-                <w:highlight w:val="yellow"/>
               </w:rPr>
               <w:t>careContactId</w:t>
             </w:r>
@@ -18814,15 +18805,13 @@
                 <w:spacing w:val="-1"/>
                 <w:sz w:val="20"/>
                 <w:szCs w:val="20"/>
-                <w:highlight w:val="yellow"/>
-              </w:rPr>
-            </w:pPr>
-            <w:r>
-              <w:rPr>
-                <w:spacing w:val="-1"/>
-                <w:sz w:val="20"/>
-                <w:szCs w:val="20"/>
-                <w:highlight w:val="yellow"/>
+              </w:rPr>
+            </w:pPr>
+            <w:r>
+              <w:rPr>
+                <w:spacing w:val="-1"/>
+                <w:sz w:val="20"/>
+                <w:szCs w:val="20"/>
               </w:rPr>
               <w:t>string</w:t>
             </w:r>
@@ -18846,15 +18835,13 @@
                 <w:spacing w:val="-1"/>
                 <w:sz w:val="20"/>
                 <w:szCs w:val="20"/>
-                <w:highlight w:val="yellow"/>
-              </w:rPr>
-            </w:pPr>
-            <w:r>
-              <w:rPr>
-                <w:spacing w:val="-1"/>
-                <w:sz w:val="20"/>
-                <w:szCs w:val="20"/>
-                <w:highlight w:val="yellow"/>
+              </w:rPr>
+            </w:pPr>
+            <w:r>
+              <w:rPr>
+                <w:spacing w:val="-1"/>
+                <w:sz w:val="20"/>
+                <w:szCs w:val="20"/>
               </w:rPr>
               <w:t xml:space="preserve">Begränsar sökningen </w:t>
             </w:r>
@@ -18863,7 +18850,6 @@
                 <w:spacing w:val="-1"/>
                 <w:sz w:val="20"/>
                 <w:szCs w:val="20"/>
-                <w:highlight w:val="yellow"/>
               </w:rPr>
               <w:t xml:space="preserve">till dokument som </w:t>
             </w:r>
@@ -18872,7 +18858,6 @@
                 <w:spacing w:val="-1"/>
                 <w:sz w:val="20"/>
                 <w:szCs w:val="20"/>
-                <w:highlight w:val="yellow"/>
               </w:rPr>
               <w:t>Identitetet för den vård- och omsorgskontakt som föranlett den information som omfattas av dokumentet. Identiteten är unik inom källsystemet</w:t>
             </w:r>
@@ -18895,14 +18880,12 @@
               <w:rPr>
                 <w:sz w:val="20"/>
                 <w:szCs w:val="20"/>
-                <w:highlight w:val="yellow"/>
-              </w:rPr>
-            </w:pPr>
-            <w:r>
-              <w:rPr>
-                <w:sz w:val="20"/>
-                <w:szCs w:val="20"/>
-                <w:highlight w:val="yellow"/>
+              </w:rPr>
+            </w:pPr>
+            <w:r>
+              <w:rPr>
+                <w:sz w:val="20"/>
+                <w:szCs w:val="20"/>
               </w:rPr>
               <w:t>0</w:t>
             </w:r>
@@ -18911,7 +18894,6 @@
               <w:rPr>
                 <w:sz w:val="20"/>
                 <w:szCs w:val="20"/>
-                <w:highlight w:val="yellow"/>
               </w:rPr>
               <w:t>..</w:t>
             </w:r>
@@ -18920,7 +18902,6 @@
               <w:rPr>
                 <w:sz w:val="20"/>
                 <w:szCs w:val="20"/>
-                <w:highlight w:val="yellow"/>
               </w:rPr>
               <w:t>*</w:t>
             </w:r>
@@ -19219,6 +19200,71 @@
               <w:t>1</w:t>
             </w:r>
           </w:p>
+        </w:tc>
+      </w:tr>
+      <w:tr>
+        <w:trPr>
+          <w:gridAfter w:val="1"/>
+          <w:wAfter w:w="445" w:type="dxa"/>
+          <w:trHeight w:hRule="exact" w:val="285"/>
+        </w:trPr>
+        <w:tc>
+          <w:tcPr>
+            <w:tcW w:w="2922" w:type="dxa"/>
+            <w:tcBorders>
+              <w:top w:val="single" w:sz="5" w:space="0" w:color="000000"/>
+              <w:left w:val="single" w:sz="5" w:space="0" w:color="000000"/>
+              <w:bottom w:val="single" w:sz="5" w:space="0" w:color="000000"/>
+              <w:right w:val="single" w:sz="5" w:space="0" w:color="000000"/>
+            </w:tcBorders>
+          </w:tcPr>
+          <w:p>
+            <w:pPr>
+              <w:spacing w:line="226" w:lineRule="exact"/>
+              <w:ind w:left="102"/>
+              <w:rPr>
+                <w:b/>
+                <w:sz w:val="20"/>
+                <w:szCs w:val="20"/>
+              </w:rPr>
+            </w:pPr>
+          </w:p>
+        </w:tc>
+        <w:tc>
+          <w:tcPr>
+            <w:tcW w:w="1559" w:type="dxa"/>
+            <w:tcBorders>
+              <w:top w:val="single" w:sz="5" w:space="0" w:color="000000"/>
+              <w:left w:val="single" w:sz="5" w:space="0" w:color="000000"/>
+              <w:bottom w:val="single" w:sz="5" w:space="0" w:color="000000"/>
+              <w:right w:val="single" w:sz="5" w:space="0" w:color="000000"/>
+            </w:tcBorders>
+          </w:tcPr>
+          <w:p/>
+        </w:tc>
+        <w:tc>
+          <w:tcPr>
+            <w:tcW w:w="3969" w:type="dxa"/>
+            <w:tcBorders>
+              <w:top w:val="single" w:sz="5" w:space="0" w:color="000000"/>
+              <w:left w:val="single" w:sz="5" w:space="0" w:color="000000"/>
+              <w:bottom w:val="single" w:sz="5" w:space="0" w:color="000000"/>
+              <w:right w:val="single" w:sz="5" w:space="0" w:color="000000"/>
+            </w:tcBorders>
+          </w:tcPr>
+          <w:p/>
+        </w:tc>
+        <w:tc>
+          <w:tcPr>
+            <w:tcW w:w="851" w:type="dxa"/>
+            <w:tcBorders>
+              <w:top w:val="single" w:sz="5" w:space="0" w:color="000000"/>
+              <w:left w:val="single" w:sz="5" w:space="0" w:color="000000"/>
+              <w:bottom w:val="single" w:sz="5" w:space="0" w:color="000000"/>
+              <w:right w:val="single" w:sz="5" w:space="0" w:color="000000"/>
+            </w:tcBorders>
+          </w:tcPr>
+          <w:p/>
         </w:tc>
       </w:tr>
       <w:tr>
@@ -19853,6 +19899,7 @@
                 <w:sz w:val="20"/>
                 <w:szCs w:val="20"/>
               </w:rPr>
+              <w:lastRenderedPageBreak/>
               <w:t>..</w:t>
             </w:r>
             <w:proofErr w:type="spellStart"/>
@@ -20013,7 +20060,6 @@
                 <w:sz w:val="20"/>
                 <w:szCs w:val="20"/>
               </w:rPr>
-              <w:lastRenderedPageBreak/>
               <w:t>..</w:t>
             </w:r>
             <w:proofErr w:type="spellStart"/>
@@ -20153,7 +20199,7 @@
         <w:trPr>
           <w:gridAfter w:val="1"/>
           <w:wAfter w:w="445" w:type="dxa"/>
-          <w:trHeight w:hRule="exact" w:val="604"/>
+          <w:trHeight w:val="458"/>
         </w:trPr>
         <w:tc>
           <w:tcPr>
@@ -20277,8 +20323,6 @@
               </w:rPr>
               <w:t>Händelsetidpunkt</w:t>
             </w:r>
-            <w:bookmarkStart w:id="61" w:name="_GoBack"/>
-            <w:bookmarkEnd w:id="61"/>
           </w:p>
         </w:tc>
         <w:tc>
@@ -20330,7 +20374,7 @@
         <w:trPr>
           <w:gridAfter w:val="1"/>
           <w:wAfter w:w="445" w:type="dxa"/>
-          <w:trHeight w:hRule="exact" w:val="279"/>
+          <w:trHeight w:val="458"/>
         </w:trPr>
         <w:tc>
           <w:tcPr>
@@ -20448,6 +20492,13 @@
                 <w:szCs w:val="20"/>
               </w:rPr>
               <w:t>entifierare för patient.</w:t>
+            </w:r>
+            <w:r>
+              <w:rPr>
+                <w:sz w:val="20"/>
+                <w:szCs w:val="20"/>
+              </w:rPr>
+              <w:t xml:space="preserve"> Anges med 12 tecken utan avskiljare.</w:t>
             </w:r>
           </w:p>
         </w:tc>
@@ -25995,8 +26046,8 @@
 </file>
 
 <file path=word/comments.xml><?xml version="1.0" encoding="utf-8"?>
-<w:comments xmlns:wpc="http://schemas.microsoft.com/office/word/2010/wordprocessingCanvas" xmlns:mc="http://schemas.openxmlformats.org/markup-compatibility/2006" xmlns:o="urn:schemas-microsoft-com:office:office" xmlns:r="http://schemas.openxmlformats.org/officeDocument/2006/relationships" xmlns:m="http://schemas.openxmlformats.org/officeDocument/2006/math" xmlns:v="urn:schemas-microsoft-com:vml" xmlns:wp14="http://schemas.microsoft.com/office/word/2010/wordprocessingDrawing" xmlns:wp="http://schemas.openxmlformats.org/drawingml/2006/wordprocessingDrawing" xmlns:w10="urn:schemas-microsoft-com:office:word" xmlns:w="http://schemas.openxmlformats.org/wordprocessingml/2006/main" xmlns:w14="http://schemas.microsoft.com/office/word/2010/wordml" xmlns:wpg="http://schemas.microsoft.com/office/word/2010/wordprocessingGroup" xmlns:wpi="http://schemas.microsoft.com/office/word/2010/wordprocessingInk" xmlns:wne="http://schemas.microsoft.com/office/word/2006/wordml" xmlns:wps="http://schemas.microsoft.com/office/word/2010/wordprocessingShape" mc:Ignorable="w14 wp14">
-  <w:comment w:id="33" w:author="Johan Eltes" w:date="2013-01-20T23:30:00Z" w:initials="JE">
+<w:comments xmlns:wpc="http://schemas.microsoft.com/office/word/2010/wordprocessingCanvas" xmlns:mo="http://schemas.microsoft.com/office/mac/office/2008/main" xmlns:mc="http://schemas.openxmlformats.org/markup-compatibility/2006" xmlns:mv="urn:schemas-microsoft-com:mac:vml" xmlns:o="urn:schemas-microsoft-com:office:office" xmlns:r="http://schemas.openxmlformats.org/officeDocument/2006/relationships" xmlns:m="http://schemas.openxmlformats.org/officeDocument/2006/math" xmlns:v="urn:schemas-microsoft-com:vml" xmlns:wp14="http://schemas.microsoft.com/office/word/2010/wordprocessingDrawing" xmlns:wp="http://schemas.openxmlformats.org/drawingml/2006/wordprocessingDrawing" xmlns:w10="urn:schemas-microsoft-com:office:word" xmlns:w="http://schemas.openxmlformats.org/wordprocessingml/2006/main" xmlns:w14="http://schemas.microsoft.com/office/word/2010/wordml" xmlns:wpg="http://schemas.microsoft.com/office/word/2010/wordprocessingGroup" xmlns:wpi="http://schemas.microsoft.com/office/word/2010/wordprocessingInk" xmlns:wne="http://schemas.microsoft.com/office/word/2006/wordml" xmlns:wps="http://schemas.microsoft.com/office/word/2010/wordprocessingShape" mc:Ignorable="w14 wp14">
+  <w:comment w:id="34" w:author="Johan Eltes" w:date="2013-01-20T23:30:00Z" w:initials="JE">
     <w:p>
       <w:pPr>
         <w:pStyle w:val="Kommentarer"/>
@@ -26056,7 +26107,7 @@
 </file>
 
 <file path=word/endnotes.xml><?xml version="1.0" encoding="utf-8"?>
-<w:endnotes xmlns:wpc="http://schemas.microsoft.com/office/word/2010/wordprocessingCanvas" xmlns:mc="http://schemas.openxmlformats.org/markup-compatibility/2006" xmlns:o="urn:schemas-microsoft-com:office:office" xmlns:r="http://schemas.openxmlformats.org/officeDocument/2006/relationships" xmlns:m="http://schemas.openxmlformats.org/officeDocument/2006/math" xmlns:v="urn:schemas-microsoft-com:vml" xmlns:wp14="http://schemas.microsoft.com/office/word/2010/wordprocessingDrawing" xmlns:wp="http://schemas.openxmlformats.org/drawingml/2006/wordprocessingDrawing" xmlns:w10="urn:schemas-microsoft-com:office:word" xmlns:w="http://schemas.openxmlformats.org/wordprocessingml/2006/main" xmlns:w14="http://schemas.microsoft.com/office/word/2010/wordml" xmlns:wpg="http://schemas.microsoft.com/office/word/2010/wordprocessingGroup" xmlns:wpi="http://schemas.microsoft.com/office/word/2010/wordprocessingInk" xmlns:wne="http://schemas.microsoft.com/office/word/2006/wordml" xmlns:wps="http://schemas.microsoft.com/office/word/2010/wordprocessingShape" mc:Ignorable="w14 wp14">
+<w:endnotes xmlns:wpc="http://schemas.microsoft.com/office/word/2010/wordprocessingCanvas" xmlns:mo="http://schemas.microsoft.com/office/mac/office/2008/main" xmlns:mc="http://schemas.openxmlformats.org/markup-compatibility/2006" xmlns:mv="urn:schemas-microsoft-com:mac:vml" xmlns:o="urn:schemas-microsoft-com:office:office" xmlns:r="http://schemas.openxmlformats.org/officeDocument/2006/relationships" xmlns:m="http://schemas.openxmlformats.org/officeDocument/2006/math" xmlns:v="urn:schemas-microsoft-com:vml" xmlns:wp14="http://schemas.microsoft.com/office/word/2010/wordprocessingDrawing" xmlns:wp="http://schemas.openxmlformats.org/drawingml/2006/wordprocessingDrawing" xmlns:w10="urn:schemas-microsoft-com:office:word" xmlns:w="http://schemas.openxmlformats.org/wordprocessingml/2006/main" xmlns:w14="http://schemas.microsoft.com/office/word/2010/wordml" xmlns:wpg="http://schemas.microsoft.com/office/word/2010/wordprocessingGroup" xmlns:wpi="http://schemas.microsoft.com/office/word/2010/wordprocessingInk" xmlns:wne="http://schemas.microsoft.com/office/word/2006/wordml" xmlns:wps="http://schemas.microsoft.com/office/word/2010/wordprocessingShape" mc:Ignorable="w14 wp14">
   <w:endnote w:type="separator" w:id="-1">
     <w:p>
       <w:r>
@@ -26075,7 +26126,7 @@
 </file>
 
 <file path=word/footnotes.xml><?xml version="1.0" encoding="utf-8"?>
-<w:footnotes xmlns:wpc="http://schemas.microsoft.com/office/word/2010/wordprocessingCanvas" xmlns:mc="http://schemas.openxmlformats.org/markup-compatibility/2006" xmlns:o="urn:schemas-microsoft-com:office:office" xmlns:r="http://schemas.openxmlformats.org/officeDocument/2006/relationships" xmlns:m="http://schemas.openxmlformats.org/officeDocument/2006/math" xmlns:v="urn:schemas-microsoft-com:vml" xmlns:wp14="http://schemas.microsoft.com/office/word/2010/wordprocessingDrawing" xmlns:wp="http://schemas.openxmlformats.org/drawingml/2006/wordprocessingDrawing" xmlns:w10="urn:schemas-microsoft-com:office:word" xmlns:w="http://schemas.openxmlformats.org/wordprocessingml/2006/main" xmlns:w14="http://schemas.microsoft.com/office/word/2010/wordml" xmlns:wpg="http://schemas.microsoft.com/office/word/2010/wordprocessingGroup" xmlns:wpi="http://schemas.microsoft.com/office/word/2010/wordprocessingInk" xmlns:wne="http://schemas.microsoft.com/office/word/2006/wordml" xmlns:wps="http://schemas.microsoft.com/office/word/2010/wordprocessingShape" mc:Ignorable="w14 wp14">
+<w:footnotes xmlns:wpc="http://schemas.microsoft.com/office/word/2010/wordprocessingCanvas" xmlns:mo="http://schemas.microsoft.com/office/mac/office/2008/main" xmlns:mc="http://schemas.openxmlformats.org/markup-compatibility/2006" xmlns:mv="urn:schemas-microsoft-com:mac:vml" xmlns:o="urn:schemas-microsoft-com:office:office" xmlns:r="http://schemas.openxmlformats.org/officeDocument/2006/relationships" xmlns:m="http://schemas.openxmlformats.org/officeDocument/2006/math" xmlns:v="urn:schemas-microsoft-com:vml" xmlns:wp14="http://schemas.microsoft.com/office/word/2010/wordprocessingDrawing" xmlns:wp="http://schemas.openxmlformats.org/drawingml/2006/wordprocessingDrawing" xmlns:w10="urn:schemas-microsoft-com:office:word" xmlns:w="http://schemas.openxmlformats.org/wordprocessingml/2006/main" xmlns:w14="http://schemas.microsoft.com/office/word/2010/wordml" xmlns:wpg="http://schemas.microsoft.com/office/word/2010/wordprocessingGroup" xmlns:wpi="http://schemas.microsoft.com/office/word/2010/wordprocessingInk" xmlns:wne="http://schemas.microsoft.com/office/word/2006/wordml" xmlns:wps="http://schemas.microsoft.com/office/word/2010/wordprocessingShape" mc:Ignorable="w14 wp14">
   <w:footnote w:type="separator" w:id="-1">
     <w:p>
       <w:r>
@@ -26094,7 +26145,7 @@
 </file>
 
 <file path=word/header1.xml><?xml version="1.0" encoding="utf-8"?>
-<w:hdr xmlns:wpc="http://schemas.microsoft.com/office/word/2010/wordprocessingCanvas" xmlns:mc="http://schemas.openxmlformats.org/markup-compatibility/2006" xmlns:o="urn:schemas-microsoft-com:office:office" xmlns:r="http://schemas.openxmlformats.org/officeDocument/2006/relationships" xmlns:m="http://schemas.openxmlformats.org/officeDocument/2006/math" xmlns:v="urn:schemas-microsoft-com:vml" xmlns:wp14="http://schemas.microsoft.com/office/word/2010/wordprocessingDrawing" xmlns:wp="http://schemas.openxmlformats.org/drawingml/2006/wordprocessingDrawing" xmlns:w10="urn:schemas-microsoft-com:office:word" xmlns:w="http://schemas.openxmlformats.org/wordprocessingml/2006/main" xmlns:w14="http://schemas.microsoft.com/office/word/2010/wordml" xmlns:wpg="http://schemas.microsoft.com/office/word/2010/wordprocessingGroup" xmlns:wpi="http://schemas.microsoft.com/office/word/2010/wordprocessingInk" xmlns:wne="http://schemas.microsoft.com/office/word/2006/wordml" xmlns:wps="http://schemas.microsoft.com/office/word/2010/wordprocessingShape" mc:Ignorable="w14 wp14">
+<w:hdr xmlns:wpc="http://schemas.microsoft.com/office/word/2010/wordprocessingCanvas" xmlns:mo="http://schemas.microsoft.com/office/mac/office/2008/main" xmlns:mc="http://schemas.openxmlformats.org/markup-compatibility/2006" xmlns:mv="urn:schemas-microsoft-com:mac:vml" xmlns:o="urn:schemas-microsoft-com:office:office" xmlns:r="http://schemas.openxmlformats.org/officeDocument/2006/relationships" xmlns:m="http://schemas.openxmlformats.org/officeDocument/2006/math" xmlns:v="urn:schemas-microsoft-com:vml" xmlns:wp14="http://schemas.microsoft.com/office/word/2010/wordprocessingDrawing" xmlns:wp="http://schemas.openxmlformats.org/drawingml/2006/wordprocessingDrawing" xmlns:w10="urn:schemas-microsoft-com:office:word" xmlns:w="http://schemas.openxmlformats.org/wordprocessingml/2006/main" xmlns:w14="http://schemas.microsoft.com/office/word/2010/wordml" xmlns:wpg="http://schemas.microsoft.com/office/word/2010/wordprocessingGroup" xmlns:wpi="http://schemas.microsoft.com/office/word/2010/wordprocessingInk" xmlns:wne="http://schemas.microsoft.com/office/word/2006/wordml" xmlns:wps="http://schemas.microsoft.com/office/word/2010/wordprocessingShape" mc:Ignorable="w14 wp14">
   <w:tbl>
     <w:tblPr>
       <w:tblW w:w="9214" w:type="dxa"/>
@@ -26380,7 +26431,7 @@
                   </wp:inline>
                 </w:drawing>
               </mc:Choice>
-              <mc:Fallback xmlns:mv="urn:schemas-microsoft-com:mac:vml" xmlns:mo="http://schemas.microsoft.com/office/mac/office/2008/main">
+              <mc:Fallback>
                 <w:pict>
                   <v:shape id="AutoShape 1" o:spid="_x0000_s1026" style="width:159.05pt;height:35.05pt;visibility:visible;mso-wrap-style:square;mso-left-percent:-10001;mso-top-percent:-10001;mso-position-horizontal:absolute;mso-position-horizontal-relative:char;mso-position-vertical:absolute;mso-position-vertical-relative:line;mso-left-percent:-10001;mso-top-percent:-10001;v-text-anchor:top" coordsize="20000,20000" o:gfxdata="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">
                     <v:path textboxrect="@1,@1,@1,@1"/>
@@ -26662,7 +26713,7 @@
             </w:tabs>
           </w:pPr>
           <w:r>
-            <w:t>Utgåva PA29</w:t>
+            <w:t>Utgåva PA31</w:t>
           </w:r>
         </w:p>
       </w:tc>
@@ -27030,7 +27081,7 @@
 </file>
 
 <file path=word/header2.xml><?xml version="1.0" encoding="utf-8"?>
-<w:hdr xmlns:wpc="http://schemas.microsoft.com/office/word/2010/wordprocessingCanvas" xmlns:mc="http://schemas.openxmlformats.org/markup-compatibility/2006" xmlns:o="urn:schemas-microsoft-com:office:office" xmlns:r="http://schemas.openxmlformats.org/officeDocument/2006/relationships" xmlns:m="http://schemas.openxmlformats.org/officeDocument/2006/math" xmlns:v="urn:schemas-microsoft-com:vml" xmlns:wp14="http://schemas.microsoft.com/office/word/2010/wordprocessingDrawing" xmlns:wp="http://schemas.openxmlformats.org/drawingml/2006/wordprocessingDrawing" xmlns:w10="urn:schemas-microsoft-com:office:word" xmlns:w="http://schemas.openxmlformats.org/wordprocessingml/2006/main" xmlns:w14="http://schemas.microsoft.com/office/word/2010/wordml" xmlns:wpg="http://schemas.microsoft.com/office/word/2010/wordprocessingGroup" xmlns:wpi="http://schemas.microsoft.com/office/word/2010/wordprocessingInk" xmlns:wne="http://schemas.microsoft.com/office/word/2006/wordml" xmlns:wps="http://schemas.microsoft.com/office/word/2010/wordprocessingShape" mc:Ignorable="w14 wp14">
+<w:hdr xmlns:wpc="http://schemas.microsoft.com/office/word/2010/wordprocessingCanvas" xmlns:mo="http://schemas.microsoft.com/office/mac/office/2008/main" xmlns:mc="http://schemas.openxmlformats.org/markup-compatibility/2006" xmlns:mv="urn:schemas-microsoft-com:mac:vml" xmlns:o="urn:schemas-microsoft-com:office:office" xmlns:r="http://schemas.openxmlformats.org/officeDocument/2006/relationships" xmlns:m="http://schemas.openxmlformats.org/officeDocument/2006/math" xmlns:v="urn:schemas-microsoft-com:vml" xmlns:wp14="http://schemas.microsoft.com/office/word/2010/wordprocessingDrawing" xmlns:wp="http://schemas.openxmlformats.org/drawingml/2006/wordprocessingDrawing" xmlns:w10="urn:schemas-microsoft-com:office:word" xmlns:w="http://schemas.openxmlformats.org/wordprocessingml/2006/main" xmlns:w14="http://schemas.microsoft.com/office/word/2010/wordml" xmlns:wpg="http://schemas.microsoft.com/office/word/2010/wordprocessingGroup" xmlns:wpi="http://schemas.microsoft.com/office/word/2010/wordprocessingInk" xmlns:wne="http://schemas.microsoft.com/office/word/2006/wordml" xmlns:wps="http://schemas.microsoft.com/office/word/2010/wordprocessingShape" mc:Ignorable="w14 wp14">
   <w:tbl>
     <w:tblPr>
       <w:tblW w:w="0" w:type="auto"/>
@@ -27316,7 +27367,7 @@
                   </wp:inline>
                 </w:drawing>
               </mc:Choice>
-              <mc:Fallback xmlns:mv="urn:schemas-microsoft-com:mac:vml" xmlns:mo="http://schemas.microsoft.com/office/mac/office/2008/main">
+              <mc:Fallback>
                 <w:pict>
                   <v:shape id="AutoShape 1" o:spid="_x0000_s1026" style="width:159.05pt;height:35.05pt;visibility:visible;mso-wrap-style:square;mso-left-percent:-10001;mso-top-percent:-10001;mso-position-horizontal:absolute;mso-position-horizontal-relative:char;mso-position-vertical:absolute;mso-position-vertical-relative:line;mso-left-percent:-10001;mso-top-percent:-10001;v-text-anchor:top" coordsize="20000,20000" o:gfxdata="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">
                     <v:path textboxrect="@1,@1,@1,@1"/>
@@ -27816,7 +27867,7 @@
             <w:rPr>
               <w:noProof/>
             </w:rPr>
-            <w:t>24</w:t>
+            <w:t>23</w:t>
           </w:r>
           <w:r>
             <w:fldChar w:fldCharType="end"/>
@@ -27966,7 +28017,7 @@
 </file>
 
 <file path=word/numbering.xml><?xml version="1.0" encoding="utf-8"?>
-<w:numbering xmlns:wpc="http://schemas.microsoft.com/office/word/2010/wordprocessingCanvas" xmlns:mc="http://schemas.openxmlformats.org/markup-compatibility/2006" xmlns:o="urn:schemas-microsoft-com:office:office" xmlns:r="http://schemas.openxmlformats.org/officeDocument/2006/relationships" xmlns:m="http://schemas.openxmlformats.org/officeDocument/2006/math" xmlns:v="urn:schemas-microsoft-com:vml" xmlns:wp14="http://schemas.microsoft.com/office/word/2010/wordprocessingDrawing" xmlns:wp="http://schemas.openxmlformats.org/drawingml/2006/wordprocessingDrawing" xmlns:w10="urn:schemas-microsoft-com:office:word" xmlns:w="http://schemas.openxmlformats.org/wordprocessingml/2006/main" xmlns:w14="http://schemas.microsoft.com/office/word/2010/wordml" xmlns:wpg="http://schemas.microsoft.com/office/word/2010/wordprocessingGroup" xmlns:wpi="http://schemas.microsoft.com/office/word/2010/wordprocessingInk" xmlns:wne="http://schemas.microsoft.com/office/word/2006/wordml" xmlns:wps="http://schemas.microsoft.com/office/word/2010/wordprocessingShape" mc:Ignorable="w14 wp14">
+<w:numbering xmlns:wpc="http://schemas.microsoft.com/office/word/2010/wordprocessingCanvas" xmlns:mo="http://schemas.microsoft.com/office/mac/office/2008/main" xmlns:mc="http://schemas.openxmlformats.org/markup-compatibility/2006" xmlns:mv="urn:schemas-microsoft-com:mac:vml" xmlns:o="urn:schemas-microsoft-com:office:office" xmlns:r="http://schemas.openxmlformats.org/officeDocument/2006/relationships" xmlns:m="http://schemas.openxmlformats.org/officeDocument/2006/math" xmlns:v="urn:schemas-microsoft-com:vml" xmlns:wp14="http://schemas.microsoft.com/office/word/2010/wordprocessingDrawing" xmlns:wp="http://schemas.openxmlformats.org/drawingml/2006/wordprocessingDrawing" xmlns:w10="urn:schemas-microsoft-com:office:word" xmlns:w="http://schemas.openxmlformats.org/wordprocessingml/2006/main" xmlns:w14="http://schemas.microsoft.com/office/word/2010/wordml" xmlns:wpg="http://schemas.microsoft.com/office/word/2010/wordprocessingGroup" xmlns:wpi="http://schemas.microsoft.com/office/word/2010/wordprocessingInk" xmlns:wne="http://schemas.microsoft.com/office/word/2006/wordml" xmlns:wps="http://schemas.microsoft.com/office/word/2010/wordprocessingShape" mc:Ignorable="w14 wp14">
   <w:abstractNum w:abstractNumId="0">
     <w:nsid w:val="035463E6"/>
     <w:multiLevelType w:val="hybridMultilevel"/>
@@ -28375,7 +28426,7 @@
       </w:pPr>
     </w:pPrDefault>
   </w:docDefaults>
-  <w:latentStyles w:defLockedState="0" w:defUIPriority="99" w:defSemiHidden="1" w:defUnhideWhenUsed="1" w:defQFormat="0" w:count="267">
+  <w:latentStyles w:defLockedState="0" w:defUIPriority="99" w:defSemiHidden="1" w:defUnhideWhenUsed="1" w:defQFormat="0" w:count="276">
     <w:lsdException w:name="Normal" w:semiHidden="0" w:uiPriority="1" w:unhideWhenUsed="0" w:qFormat="1"/>
     <w:lsdException w:name="heading 1" w:semiHidden="0" w:uiPriority="1" w:unhideWhenUsed="0" w:qFormat="1"/>
     <w:lsdException w:name="heading 2" w:uiPriority="9" w:qFormat="1"/>
@@ -28652,7 +28703,7 @@
       <w:color w:val="243F60" w:themeColor="accent1" w:themeShade="7F"/>
     </w:rPr>
   </w:style>
-  <w:style w:type="character" w:default="1" w:styleId="Standardstycketeckensnitt">
+  <w:style w:type="character" w:default="1" w:styleId="Standardstycketypsnitt">
     <w:name w:val="Default Paragraph Font"/>
     <w:uiPriority w:val="1"/>
     <w:semiHidden/>
@@ -28776,7 +28827,7 @@
   </w:style>
   <w:style w:type="character" w:customStyle="1" w:styleId="SidhuvudChar">
     <w:name w:val="Sidhuvud Char"/>
-    <w:basedOn w:val="Standardstycketeckensnitt"/>
+    <w:basedOn w:val="Standardstycketypsnitt"/>
     <w:link w:val="Sidhuvud"/>
     <w:uiPriority w:val="99"/>
     <w:rsid w:val="00046C5C"/>
@@ -28804,15 +28855,15 @@
   </w:style>
   <w:style w:type="character" w:customStyle="1" w:styleId="SidfotChar">
     <w:name w:val="Sidfot Char"/>
-    <w:basedOn w:val="Standardstycketeckensnitt"/>
+    <w:basedOn w:val="Standardstycketypsnitt"/>
     <w:link w:val="Sidfot"/>
     <w:uiPriority w:val="99"/>
     <w:rsid w:val="00046C5C"/>
   </w:style>
-  <w:style w:type="paragraph" w:styleId="Ballongtext">
+  <w:style w:type="paragraph" w:styleId="Bubbeltext">
     <w:name w:val="Balloon Text"/>
     <w:basedOn w:val="Normal"/>
-    <w:link w:val="BallongtextChar"/>
+    <w:link w:val="BubbeltextChar"/>
     <w:uiPriority w:val="99"/>
     <w:semiHidden/>
     <w:unhideWhenUsed/>
@@ -28827,10 +28878,10 @@
       <w:lang w:eastAsia="en-US"/>
     </w:rPr>
   </w:style>
-  <w:style w:type="character" w:customStyle="1" w:styleId="BallongtextChar">
-    <w:name w:val="Ballongtext Char"/>
-    <w:basedOn w:val="Standardstycketeckensnitt"/>
-    <w:link w:val="Ballongtext"/>
+  <w:style w:type="character" w:customStyle="1" w:styleId="BubbeltextChar">
+    <w:name w:val="Bubbeltext Char"/>
+    <w:basedOn w:val="Standardstycketypsnitt"/>
+    <w:link w:val="Bubbeltext"/>
     <w:uiPriority w:val="99"/>
     <w:semiHidden/>
     <w:rsid w:val="00046C5C"/>
@@ -28842,7 +28893,7 @@
   </w:style>
   <w:style w:type="character" w:customStyle="1" w:styleId="Rubrik3Char">
     <w:name w:val="Rubrik 3 Char"/>
-    <w:basedOn w:val="Standardstycketeckensnitt"/>
+    <w:basedOn w:val="Standardstycketypsnitt"/>
     <w:link w:val="Rubrik3"/>
     <w:uiPriority w:val="9"/>
     <w:rsid w:val="00046C5C"/>
@@ -28855,7 +28906,7 @@
   </w:style>
   <w:style w:type="character" w:customStyle="1" w:styleId="Rubrik5Char">
     <w:name w:val="Rubrik 5 Char"/>
-    <w:basedOn w:val="Standardstycketeckensnitt"/>
+    <w:basedOn w:val="Standardstycketypsnitt"/>
     <w:link w:val="Rubrik5"/>
     <w:uiPriority w:val="9"/>
     <w:semiHidden/>
@@ -28867,7 +28918,7 @@
   </w:style>
   <w:style w:type="character" w:customStyle="1" w:styleId="Rubrik4Char">
     <w:name w:val="Rubrik 4 Char"/>
-    <w:basedOn w:val="Standardstycketeckensnitt"/>
+    <w:basedOn w:val="Standardstycketypsnitt"/>
     <w:link w:val="Rubrik4"/>
     <w:uiPriority w:val="9"/>
     <w:semiHidden/>
@@ -28883,7 +28934,7 @@
   </w:style>
   <w:style w:type="character" w:customStyle="1" w:styleId="Rubrik2Char">
     <w:name w:val="Rubrik 2 Char"/>
-    <w:basedOn w:val="Standardstycketeckensnitt"/>
+    <w:basedOn w:val="Standardstycketypsnitt"/>
     <w:link w:val="Rubrik2"/>
     <w:uiPriority w:val="9"/>
     <w:rsid w:val="00F96017"/>
@@ -28898,7 +28949,7 @@
   </w:style>
   <w:style w:type="character" w:styleId="Hyperlnk">
     <w:name w:val="Hyperlink"/>
-    <w:basedOn w:val="Standardstycketeckensnitt"/>
+    <w:basedOn w:val="Standardstycketypsnitt"/>
     <w:uiPriority w:val="99"/>
     <w:unhideWhenUsed/>
     <w:rsid w:val="00825B8A"/>
@@ -29017,7 +29068,7 @@
   </w:style>
   <w:style w:type="character" w:customStyle="1" w:styleId="KommentarerChar">
     <w:name w:val="Kommentarer Char"/>
-    <w:basedOn w:val="Standardstycketeckensnitt"/>
+    <w:basedOn w:val="Standardstycketypsnitt"/>
     <w:link w:val="Kommentarer"/>
     <w:rsid w:val="008745C3"/>
     <w:rPr>
@@ -29114,7 +29165,7 @@
   </w:style>
   <w:style w:type="character" w:customStyle="1" w:styleId="StarktcitatChar">
     <w:name w:val="Starkt citat Char"/>
-    <w:basedOn w:val="Standardstycketeckensnitt"/>
+    <w:basedOn w:val="Standardstycketypsnitt"/>
     <w:link w:val="Starktcitat"/>
     <w:uiPriority w:val="30"/>
     <w:rsid w:val="00212F5B"/>
@@ -29216,7 +29267,7 @@
   </w:style>
   <w:style w:type="character" w:customStyle="1" w:styleId="DokumentversiktChar">
     <w:name w:val="Dokumentöversikt Char"/>
-    <w:basedOn w:val="Standardstycketeckensnitt"/>
+    <w:basedOn w:val="Standardstycketypsnitt"/>
     <w:link w:val="Dokumentversikt"/>
     <w:uiPriority w:val="99"/>
     <w:semiHidden/>
@@ -29248,7 +29299,7 @@
 </file>
 
 <file path=word/stylesWithEffects.xml><?xml version="1.0" encoding="utf-8"?>
-<w:styles xmlns:wpc="http://schemas.microsoft.com/office/word/2010/wordprocessingCanvas" xmlns:mc="http://schemas.openxmlformats.org/markup-compatibility/2006" xmlns:o="urn:schemas-microsoft-com:office:office" xmlns:r="http://schemas.openxmlformats.org/officeDocument/2006/relationships" xmlns:m="http://schemas.openxmlformats.org/officeDocument/2006/math" xmlns:v="urn:schemas-microsoft-com:vml" xmlns:wp14="http://schemas.microsoft.com/office/word/2010/wordprocessingDrawing" xmlns:wp="http://schemas.openxmlformats.org/drawingml/2006/wordprocessingDrawing" xmlns:w10="urn:schemas-microsoft-com:office:word" xmlns:w="http://schemas.openxmlformats.org/wordprocessingml/2006/main" xmlns:w14="http://schemas.microsoft.com/office/word/2010/wordml" xmlns:wpg="http://schemas.microsoft.com/office/word/2010/wordprocessingGroup" xmlns:wpi="http://schemas.microsoft.com/office/word/2010/wordprocessingInk" xmlns:wne="http://schemas.microsoft.com/office/word/2006/wordml" xmlns:wps="http://schemas.microsoft.com/office/word/2010/wordprocessingShape" mc:Ignorable="w14 wp14">
+<w:styles xmlns:wpc="http://schemas.microsoft.com/office/word/2010/wordprocessingCanvas" xmlns:mo="http://schemas.microsoft.com/office/mac/office/2008/main" xmlns:mc="http://schemas.openxmlformats.org/markup-compatibility/2006" xmlns:mv="urn:schemas-microsoft-com:mac:vml" xmlns:o="urn:schemas-microsoft-com:office:office" xmlns:r="http://schemas.openxmlformats.org/officeDocument/2006/relationships" xmlns:m="http://schemas.openxmlformats.org/officeDocument/2006/math" xmlns:v="urn:schemas-microsoft-com:vml" xmlns:wp14="http://schemas.microsoft.com/office/word/2010/wordprocessingDrawing" xmlns:wp="http://schemas.openxmlformats.org/drawingml/2006/wordprocessingDrawing" xmlns:w10="urn:schemas-microsoft-com:office:word" xmlns:w="http://schemas.openxmlformats.org/wordprocessingml/2006/main" xmlns:w14="http://schemas.microsoft.com/office/word/2010/wordml" xmlns:wpg="http://schemas.microsoft.com/office/word/2010/wordprocessingGroup" xmlns:wpi="http://schemas.microsoft.com/office/word/2010/wordprocessingInk" xmlns:wne="http://schemas.microsoft.com/office/word/2006/wordml" xmlns:wps="http://schemas.microsoft.com/office/word/2010/wordprocessingShape" mc:Ignorable="w14 wp14">
   <w:docDefaults>
     <w:rPrDefault>
       <w:rPr>
@@ -29264,7 +29315,7 @@
       </w:pPr>
     </w:pPrDefault>
   </w:docDefaults>
-  <w:latentStyles w:defLockedState="0" w:defUIPriority="99" w:defSemiHidden="1" w:defUnhideWhenUsed="1" w:defQFormat="0" w:count="267">
+  <w:latentStyles w:defLockedState="0" w:defUIPriority="99" w:defSemiHidden="1" w:defUnhideWhenUsed="1" w:defQFormat="0" w:count="276">
     <w:lsdException w:name="Normal" w:semiHidden="0" w:uiPriority="1" w:unhideWhenUsed="0" w:qFormat="1"/>
     <w:lsdException w:name="heading 1" w:semiHidden="0" w:uiPriority="1" w:unhideWhenUsed="0" w:qFormat="1"/>
     <w:lsdException w:name="heading 2" w:uiPriority="9" w:qFormat="1"/>
@@ -29541,7 +29592,7 @@
       <w:color w:val="243F60" w:themeColor="accent1" w:themeShade="7F"/>
     </w:rPr>
   </w:style>
-  <w:style w:type="character" w:default="1" w:styleId="Standardstycketeckensnitt">
+  <w:style w:type="character" w:default="1" w:styleId="Standardstycketypsnitt">
     <w:name w:val="Default Paragraph Font"/>
     <w:uiPriority w:val="1"/>
     <w:semiHidden/>
@@ -29665,7 +29716,7 @@
   </w:style>
   <w:style w:type="character" w:customStyle="1" w:styleId="SidhuvudChar">
     <w:name w:val="Sidhuvud Char"/>
-    <w:basedOn w:val="Standardstycketeckensnitt"/>
+    <w:basedOn w:val="Standardstycketypsnitt"/>
     <w:link w:val="Sidhuvud"/>
     <w:uiPriority w:val="99"/>
     <w:rsid w:val="00046C5C"/>
@@ -29693,15 +29744,15 @@
   </w:style>
   <w:style w:type="character" w:customStyle="1" w:styleId="SidfotChar">
     <w:name w:val="Sidfot Char"/>
-    <w:basedOn w:val="Standardstycketeckensnitt"/>
+    <w:basedOn w:val="Standardstycketypsnitt"/>
     <w:link w:val="Sidfot"/>
     <w:uiPriority w:val="99"/>
     <w:rsid w:val="00046C5C"/>
   </w:style>
-  <w:style w:type="paragraph" w:styleId="Ballongtext">
+  <w:style w:type="paragraph" w:styleId="Bubbeltext">
     <w:name w:val="Balloon Text"/>
     <w:basedOn w:val="Normal"/>
-    <w:link w:val="BallongtextChar"/>
+    <w:link w:val="BubbeltextChar"/>
     <w:uiPriority w:val="99"/>
     <w:semiHidden/>
     <w:unhideWhenUsed/>
@@ -29716,10 +29767,10 @@
       <w:lang w:eastAsia="en-US"/>
     </w:rPr>
   </w:style>
-  <w:style w:type="character" w:customStyle="1" w:styleId="BallongtextChar">
-    <w:name w:val="Ballongtext Char"/>
-    <w:basedOn w:val="Standardstycketeckensnitt"/>
-    <w:link w:val="Ballongtext"/>
+  <w:style w:type="character" w:customStyle="1" w:styleId="BubbeltextChar">
+    <w:name w:val="Bubbeltext Char"/>
+    <w:basedOn w:val="Standardstycketypsnitt"/>
+    <w:link w:val="Bubbeltext"/>
     <w:uiPriority w:val="99"/>
     <w:semiHidden/>
     <w:rsid w:val="00046C5C"/>
@@ -29731,7 +29782,7 @@
   </w:style>
   <w:style w:type="character" w:customStyle="1" w:styleId="Rubrik3Char">
     <w:name w:val="Rubrik 3 Char"/>
-    <w:basedOn w:val="Standardstycketeckensnitt"/>
+    <w:basedOn w:val="Standardstycketypsnitt"/>
     <w:link w:val="Rubrik3"/>
     <w:uiPriority w:val="9"/>
     <w:rsid w:val="00046C5C"/>
@@ -29744,7 +29795,7 @@
   </w:style>
   <w:style w:type="character" w:customStyle="1" w:styleId="Rubrik5Char">
     <w:name w:val="Rubrik 5 Char"/>
-    <w:basedOn w:val="Standardstycketeckensnitt"/>
+    <w:basedOn w:val="Standardstycketypsnitt"/>
     <w:link w:val="Rubrik5"/>
     <w:uiPriority w:val="9"/>
     <w:semiHidden/>
@@ -29756,7 +29807,7 @@
   </w:style>
   <w:style w:type="character" w:customStyle="1" w:styleId="Rubrik4Char">
     <w:name w:val="Rubrik 4 Char"/>
-    <w:basedOn w:val="Standardstycketeckensnitt"/>
+    <w:basedOn w:val="Standardstycketypsnitt"/>
     <w:link w:val="Rubrik4"/>
     <w:uiPriority w:val="9"/>
     <w:semiHidden/>
@@ -29772,7 +29823,7 @@
   </w:style>
   <w:style w:type="character" w:customStyle="1" w:styleId="Rubrik2Char">
     <w:name w:val="Rubrik 2 Char"/>
-    <w:basedOn w:val="Standardstycketeckensnitt"/>
+    <w:basedOn w:val="Standardstycketypsnitt"/>
     <w:link w:val="Rubrik2"/>
     <w:uiPriority w:val="9"/>
     <w:rsid w:val="00F96017"/>
@@ -29787,7 +29838,7 @@
   </w:style>
   <w:style w:type="character" w:styleId="Hyperlnk">
     <w:name w:val="Hyperlink"/>
-    <w:basedOn w:val="Standardstycketeckensnitt"/>
+    <w:basedOn w:val="Standardstycketypsnitt"/>
     <w:uiPriority w:val="99"/>
     <w:unhideWhenUsed/>
     <w:rsid w:val="00825B8A"/>
@@ -29906,7 +29957,7 @@
   </w:style>
   <w:style w:type="character" w:customStyle="1" w:styleId="KommentarerChar">
     <w:name w:val="Kommentarer Char"/>
-    <w:basedOn w:val="Standardstycketeckensnitt"/>
+    <w:basedOn w:val="Standardstycketypsnitt"/>
     <w:link w:val="Kommentarer"/>
     <w:rsid w:val="008745C3"/>
     <w:rPr>
@@ -30003,7 +30054,7 @@
   </w:style>
   <w:style w:type="character" w:customStyle="1" w:styleId="StarktcitatChar">
     <w:name w:val="Starkt citat Char"/>
-    <w:basedOn w:val="Standardstycketeckensnitt"/>
+    <w:basedOn w:val="Standardstycketypsnitt"/>
     <w:link w:val="Starktcitat"/>
     <w:uiPriority w:val="30"/>
     <w:rsid w:val="00212F5B"/>
@@ -30105,7 +30156,7 @@
   </w:style>
   <w:style w:type="character" w:customStyle="1" w:styleId="DokumentversiktChar">
     <w:name w:val="Dokumentöversikt Char"/>
-    <w:basedOn w:val="Standardstycketeckensnitt"/>
+    <w:basedOn w:val="Standardstycketypsnitt"/>
     <w:link w:val="Dokumentversikt"/>
     <w:uiPriority w:val="99"/>
     <w:semiHidden/>

</xml_diff>

<commit_message>
Added clinicalDocumentTypeCode to clinicalprocess_healthcond_description_2.0.xsd added clinicalDocumentTypeCodeEnum to clinicalprocess_healthcond_description_enum_2.0.xsd Added clinicalDocumentTypeCode to the contract description.
</commit_message>
<xml_diff>
--- a/ServiceInteractions/riv/clinicalprocess/healthcond/description/trunk/docs/Tjanstekontraktsbeskrivning clinicalprocess_healthcond_description.docx
+++ b/ServiceInteractions/riv/clinicalprocess/healthcond/description/trunk/docs/Tjanstekontraktsbeskrivning clinicalprocess_healthcond_description.docx
@@ -767,7 +767,7 @@
     </w:p>
     <w:p>
       <w:pPr>
-        <w:pStyle w:val="Kommentarer"/>
+        <w:pStyle w:val="CommentText"/>
         <w:rPr>
           <w:lang w:val="sv-SE"/>
         </w:rPr>
@@ -3165,13 +3165,13 @@
     </w:p>
     <w:p>
       <w:pPr>
-        <w:pStyle w:val="Rubrik1"/>
+        <w:pStyle w:val="Heading1"/>
         <w:tabs>
           <w:tab w:val="left" w:pos="1299"/>
         </w:tabs>
         <w:ind w:left="0" w:firstLine="0"/>
         <w:rPr>
-          <w:rStyle w:val="Hyperlnk"/>
+          <w:rStyle w:val="Hyperlink"/>
           <w:rFonts w:eastAsia="ヒラギノ角ゴ Pro W3" w:cs="Times New Roman"/>
           <w:b w:val="0"/>
           <w:bCs w:val="0"/>
@@ -3189,7 +3189,7 @@
       <w:bookmarkEnd w:id="0"/>
       <w:r>
         <w:rPr>
-          <w:rStyle w:val="Hyperlnk"/>
+          <w:rStyle w:val="Hyperlink"/>
           <w:rFonts w:eastAsia="ヒラギノ角ゴ Pro W3" w:cs="Times New Roman"/>
           <w:b w:val="0"/>
           <w:bCs w:val="0"/>
@@ -3204,7 +3204,7 @@
     </w:p>
     <w:p>
       <w:pPr>
-        <w:pStyle w:val="Innehll1"/>
+        <w:pStyle w:val="TOC1"/>
         <w:tabs>
           <w:tab w:val="right" w:leader="dot" w:pos="9159"/>
         </w:tabs>
@@ -3216,7 +3216,7 @@
       </w:pPr>
       <w:r>
         <w:rPr>
-          <w:rStyle w:val="Hyperlnk"/>
+          <w:rStyle w:val="Hyperlink"/>
           <w:rFonts w:ascii="Arial" w:eastAsia="ヒラギノ角ゴ Pro W3" w:hAnsi="Arial" w:cs="Times New Roman"/>
           <w:b/>
           <w:bCs/>
@@ -3230,7 +3230,7 @@
       </w:r>
       <w:r>
         <w:rPr>
-          <w:rStyle w:val="Hyperlnk"/>
+          <w:rStyle w:val="Hyperlink"/>
           <w:rFonts w:ascii="Arial" w:eastAsia="ヒラギノ角ゴ Pro W3" w:hAnsi="Arial" w:cs="Times New Roman"/>
           <w:b/>
           <w:bCs/>
@@ -3244,7 +3244,7 @@
       </w:r>
       <w:r>
         <w:rPr>
-          <w:rStyle w:val="Hyperlnk"/>
+          <w:rStyle w:val="Hyperlink"/>
           <w:rFonts w:ascii="Arial" w:eastAsia="ヒラギノ角ゴ Pro W3" w:hAnsi="Arial" w:cs="Times New Roman"/>
           <w:b/>
           <w:bCs/>
@@ -3306,7 +3306,7 @@
     </w:p>
     <w:p>
       <w:pPr>
-        <w:pStyle w:val="Innehll1"/>
+        <w:pStyle w:val="TOC1"/>
         <w:tabs>
           <w:tab w:val="left" w:pos="1287"/>
           <w:tab w:val="right" w:leader="dot" w:pos="9159"/>
@@ -3381,7 +3381,7 @@
     </w:p>
     <w:p>
       <w:pPr>
-        <w:pStyle w:val="Innehll1"/>
+        <w:pStyle w:val="TOC1"/>
         <w:tabs>
           <w:tab w:val="left" w:pos="1287"/>
           <w:tab w:val="right" w:leader="dot" w:pos="9159"/>
@@ -3456,7 +3456,7 @@
     </w:p>
     <w:p>
       <w:pPr>
-        <w:pStyle w:val="Innehll1"/>
+        <w:pStyle w:val="TOC1"/>
         <w:tabs>
           <w:tab w:val="left" w:pos="1467"/>
           <w:tab w:val="right" w:leader="dot" w:pos="9159"/>
@@ -3532,7 +3532,7 @@
     </w:p>
     <w:p>
       <w:pPr>
-        <w:pStyle w:val="Innehll1"/>
+        <w:pStyle w:val="TOC1"/>
         <w:tabs>
           <w:tab w:val="left" w:pos="1467"/>
           <w:tab w:val="right" w:leader="dot" w:pos="9159"/>
@@ -3608,7 +3608,7 @@
     </w:p>
     <w:p>
       <w:pPr>
-        <w:pStyle w:val="Innehll1"/>
+        <w:pStyle w:val="TOC1"/>
         <w:tabs>
           <w:tab w:val="left" w:pos="1467"/>
           <w:tab w:val="right" w:leader="dot" w:pos="9159"/>
@@ -3684,7 +3684,7 @@
     </w:p>
     <w:p>
       <w:pPr>
-        <w:pStyle w:val="Innehll1"/>
+        <w:pStyle w:val="TOC1"/>
         <w:tabs>
           <w:tab w:val="left" w:pos="1467"/>
           <w:tab w:val="right" w:leader="dot" w:pos="9159"/>
@@ -3760,7 +3760,7 @@
     </w:p>
     <w:p>
       <w:pPr>
-        <w:pStyle w:val="Innehll1"/>
+        <w:pStyle w:val="TOC1"/>
         <w:tabs>
           <w:tab w:val="left" w:pos="1647"/>
           <w:tab w:val="right" w:leader="dot" w:pos="9159"/>
@@ -3835,7 +3835,7 @@
     </w:p>
     <w:p>
       <w:pPr>
-        <w:pStyle w:val="Innehll1"/>
+        <w:pStyle w:val="TOC1"/>
         <w:tabs>
           <w:tab w:val="left" w:pos="1647"/>
           <w:tab w:val="right" w:leader="dot" w:pos="9159"/>
@@ -3910,7 +3910,7 @@
     </w:p>
     <w:p>
       <w:pPr>
-        <w:pStyle w:val="Innehll1"/>
+        <w:pStyle w:val="TOC1"/>
         <w:tabs>
           <w:tab w:val="left" w:pos="1467"/>
           <w:tab w:val="right" w:leader="dot" w:pos="9159"/>
@@ -3986,7 +3986,7 @@
     </w:p>
     <w:p>
       <w:pPr>
-        <w:pStyle w:val="Innehll1"/>
+        <w:pStyle w:val="TOC1"/>
         <w:tabs>
           <w:tab w:val="left" w:pos="1467"/>
           <w:tab w:val="right" w:leader="dot" w:pos="9159"/>
@@ -4062,7 +4062,7 @@
     </w:p>
     <w:p>
       <w:pPr>
-        <w:pStyle w:val="Innehll1"/>
+        <w:pStyle w:val="TOC1"/>
         <w:tabs>
           <w:tab w:val="left" w:pos="1647"/>
           <w:tab w:val="right" w:leader="dot" w:pos="9159"/>
@@ -4137,7 +4137,7 @@
     </w:p>
     <w:p>
       <w:pPr>
-        <w:pStyle w:val="Innehll1"/>
+        <w:pStyle w:val="TOC1"/>
         <w:tabs>
           <w:tab w:val="left" w:pos="1647"/>
           <w:tab w:val="right" w:leader="dot" w:pos="9159"/>
@@ -4212,7 +4212,7 @@
     </w:p>
     <w:p>
       <w:pPr>
-        <w:pStyle w:val="Innehll1"/>
+        <w:pStyle w:val="TOC1"/>
         <w:tabs>
           <w:tab w:val="left" w:pos="1647"/>
           <w:tab w:val="right" w:leader="dot" w:pos="9159"/>
@@ -4287,7 +4287,7 @@
     </w:p>
     <w:p>
       <w:pPr>
-        <w:pStyle w:val="Innehll1"/>
+        <w:pStyle w:val="TOC1"/>
         <w:tabs>
           <w:tab w:val="left" w:pos="1467"/>
           <w:tab w:val="right" w:leader="dot" w:pos="9159"/>
@@ -4363,7 +4363,7 @@
     </w:p>
     <w:p>
       <w:pPr>
-        <w:pStyle w:val="Innehll1"/>
+        <w:pStyle w:val="TOC1"/>
         <w:tabs>
           <w:tab w:val="left" w:pos="1287"/>
           <w:tab w:val="right" w:leader="dot" w:pos="9159"/>
@@ -4471,7 +4471,7 @@
     </w:p>
     <w:p>
       <w:pPr>
-        <w:pStyle w:val="Innehll1"/>
+        <w:pStyle w:val="TOC1"/>
         <w:tabs>
           <w:tab w:val="left" w:pos="1467"/>
           <w:tab w:val="right" w:leader="dot" w:pos="9159"/>
@@ -4547,7 +4547,7 @@
     </w:p>
     <w:p>
       <w:pPr>
-        <w:pStyle w:val="Innehll1"/>
+        <w:pStyle w:val="TOC1"/>
         <w:tabs>
           <w:tab w:val="left" w:pos="1467"/>
           <w:tab w:val="right" w:leader="dot" w:pos="9159"/>
@@ -4623,7 +4623,7 @@
     </w:p>
     <w:p>
       <w:pPr>
-        <w:pStyle w:val="Innehll1"/>
+        <w:pStyle w:val="TOC1"/>
         <w:tabs>
           <w:tab w:val="left" w:pos="1467"/>
           <w:tab w:val="right" w:leader="dot" w:pos="9159"/>
@@ -4699,7 +4699,7 @@
     </w:p>
     <w:p>
       <w:pPr>
-        <w:pStyle w:val="Innehll1"/>
+        <w:pStyle w:val="TOC1"/>
         <w:tabs>
           <w:tab w:val="left" w:pos="1467"/>
           <w:tab w:val="right" w:leader="dot" w:pos="9159"/>
@@ -4775,7 +4775,7 @@
     </w:p>
     <w:p>
       <w:pPr>
-        <w:pStyle w:val="Innehll1"/>
+        <w:pStyle w:val="TOC1"/>
         <w:tabs>
           <w:tab w:val="left" w:pos="1467"/>
           <w:tab w:val="right" w:leader="dot" w:pos="9159"/>
@@ -4851,7 +4851,7 @@
     </w:p>
     <w:p>
       <w:pPr>
-        <w:pStyle w:val="Innehll1"/>
+        <w:pStyle w:val="TOC1"/>
         <w:tabs>
           <w:tab w:val="left" w:pos="1467"/>
           <w:tab w:val="right" w:leader="dot" w:pos="9159"/>
@@ -4927,7 +4927,7 @@
     </w:p>
     <w:p>
       <w:pPr>
-        <w:pStyle w:val="Innehll1"/>
+        <w:pStyle w:val="TOC1"/>
         <w:tabs>
           <w:tab w:val="left" w:pos="1467"/>
           <w:tab w:val="right" w:leader="dot" w:pos="9159"/>
@@ -5003,7 +5003,7 @@
     </w:p>
     <w:p>
       <w:pPr>
-        <w:pStyle w:val="Innehll1"/>
+        <w:pStyle w:val="TOC1"/>
         <w:tabs>
           <w:tab w:val="left" w:pos="1467"/>
           <w:tab w:val="right" w:leader="dot" w:pos="9159"/>
@@ -5079,7 +5079,7 @@
     </w:p>
     <w:p>
       <w:pPr>
-        <w:pStyle w:val="Innehll1"/>
+        <w:pStyle w:val="TOC1"/>
         <w:tabs>
           <w:tab w:val="left" w:pos="1289"/>
           <w:tab w:val="right" w:leader="dot" w:pos="9159"/>
@@ -5156,7 +5156,7 @@
     </w:p>
     <w:p>
       <w:pPr>
-        <w:pStyle w:val="Innehll1"/>
+        <w:pStyle w:val="TOC1"/>
         <w:tabs>
           <w:tab w:val="left" w:pos="1287"/>
           <w:tab w:val="right" w:leader="dot" w:pos="9159"/>
@@ -5232,7 +5232,7 @@
     </w:p>
     <w:p>
       <w:pPr>
-        <w:pStyle w:val="Innehll1"/>
+        <w:pStyle w:val="TOC1"/>
         <w:tabs>
           <w:tab w:val="left" w:pos="1467"/>
           <w:tab w:val="right" w:leader="dot" w:pos="9159"/>
@@ -5308,7 +5308,7 @@
     </w:p>
     <w:p>
       <w:pPr>
-        <w:pStyle w:val="Innehll1"/>
+        <w:pStyle w:val="TOC1"/>
         <w:tabs>
           <w:tab w:val="left" w:pos="1467"/>
           <w:tab w:val="right" w:leader="dot" w:pos="9159"/>
@@ -5384,7 +5384,7 @@
     </w:p>
     <w:p>
       <w:pPr>
-        <w:pStyle w:val="Innehll1"/>
+        <w:pStyle w:val="TOC1"/>
         <w:tabs>
           <w:tab w:val="left" w:pos="1467"/>
           <w:tab w:val="right" w:leader="dot" w:pos="9159"/>
@@ -5460,7 +5460,7 @@
     </w:p>
     <w:p>
       <w:pPr>
-        <w:pStyle w:val="Innehll1"/>
+        <w:pStyle w:val="TOC1"/>
         <w:tabs>
           <w:tab w:val="left" w:pos="1467"/>
           <w:tab w:val="right" w:leader="dot" w:pos="9159"/>
@@ -5536,7 +5536,7 @@
     </w:p>
     <w:p>
       <w:pPr>
-        <w:pStyle w:val="Innehll1"/>
+        <w:pStyle w:val="TOC1"/>
         <w:widowControl/>
         <w:tabs>
           <w:tab w:val="left" w:pos="400"/>
@@ -5547,7 +5547,7 @@
       </w:pPr>
       <w:r>
         <w:rPr>
-          <w:rStyle w:val="Hyperlnk"/>
+          <w:rStyle w:val="Hyperlink"/>
           <w:rFonts w:ascii="Arial" w:eastAsia="ヒラギノ角ゴ Pro W3" w:hAnsi="Arial" w:cs="Times New Roman"/>
           <w:b/>
           <w:bCs/>
@@ -5589,7 +5589,7 @@
     </w:p>
     <w:p>
       <w:pPr>
-        <w:pStyle w:val="Brdtext"/>
+        <w:pStyle w:val="BodyText"/>
         <w:ind w:right="150"/>
         <w:rPr>
           <w:spacing w:val="-3"/>
@@ -5598,7 +5598,7 @@
     </w:p>
     <w:p>
       <w:pPr>
-        <w:pStyle w:val="Rubrik1"/>
+        <w:pStyle w:val="Heading1"/>
         <w:numPr>
           <w:ilvl w:val="0"/>
           <w:numId w:val="1"/>
@@ -5637,7 +5637,7 @@
     </w:p>
     <w:p>
       <w:pPr>
-        <w:pStyle w:val="Brdtext"/>
+        <w:pStyle w:val="BodyText"/>
         <w:ind w:right="119"/>
       </w:pPr>
       <w:r>
@@ -5664,13 +5664,13 @@
     </w:p>
     <w:p>
       <w:pPr>
-        <w:pStyle w:val="Brdtext"/>
+        <w:pStyle w:val="BodyText"/>
         <w:ind w:right="119"/>
       </w:pPr>
     </w:p>
     <w:p>
       <w:pPr>
-        <w:pStyle w:val="Brdtext"/>
+        <w:pStyle w:val="BodyText"/>
         <w:ind w:right="119"/>
       </w:pPr>
       <w:r>
@@ -5700,13 +5700,13 @@
     </w:p>
     <w:p>
       <w:pPr>
-        <w:pStyle w:val="Brdtext"/>
+        <w:pStyle w:val="BodyText"/>
         <w:ind w:right="119"/>
       </w:pPr>
     </w:p>
     <w:p>
       <w:pPr>
-        <w:pStyle w:val="Brdtext"/>
+        <w:pStyle w:val="BodyText"/>
         <w:ind w:right="119"/>
       </w:pPr>
       <w:r>
@@ -5727,13 +5727,13 @@
     </w:p>
     <w:p>
       <w:pPr>
-        <w:pStyle w:val="Brdtext"/>
+        <w:pStyle w:val="BodyText"/>
         <w:ind w:right="119"/>
       </w:pPr>
     </w:p>
     <w:p>
       <w:pPr>
-        <w:pStyle w:val="Brdtext"/>
+        <w:pStyle w:val="BodyText"/>
         <w:ind w:right="119"/>
       </w:pPr>
       <w:r>
@@ -5763,13 +5763,13 @@
     </w:p>
     <w:p>
       <w:pPr>
-        <w:pStyle w:val="Brdtext"/>
+        <w:pStyle w:val="BodyText"/>
         <w:ind w:right="119"/>
       </w:pPr>
     </w:p>
     <w:p>
       <w:pPr>
-        <w:pStyle w:val="Brdtext"/>
+        <w:pStyle w:val="BodyText"/>
         <w:ind w:right="119"/>
       </w:pPr>
       <w:r>
@@ -5778,13 +5778,13 @@
     </w:p>
     <w:p>
       <w:pPr>
-        <w:pStyle w:val="Brdtext"/>
+        <w:pStyle w:val="BodyText"/>
         <w:ind w:right="119"/>
       </w:pPr>
     </w:p>
     <w:p>
       <w:pPr>
-        <w:pStyle w:val="Brdtext"/>
+        <w:pStyle w:val="BodyText"/>
         <w:ind w:right="119"/>
       </w:pPr>
       <w:r>
@@ -5793,7 +5793,7 @@
     </w:p>
     <w:p>
       <w:pPr>
-        <w:pStyle w:val="Brdtext"/>
+        <w:pStyle w:val="BodyText"/>
         <w:ind w:right="119"/>
         <w:rPr>
           <w:color w:val="FF0000"/>
@@ -5805,7 +5805,7 @@
     </w:p>
     <w:p>
       <w:pPr>
-        <w:pStyle w:val="Brdtext"/>
+        <w:pStyle w:val="BodyText"/>
         <w:spacing w:line="230" w:lineRule="exact"/>
         <w:ind w:left="0" w:right="323"/>
         <w:rPr>
@@ -5824,6 +5824,7 @@
         <w:rPr>
           <w:noProof/>
           <w:color w:val="FF0000"/>
+          <w:lang w:val="en-US" w:eastAsia="en-US"/>
         </w:rPr>
         <w:lastRenderedPageBreak/>
         <mc:AlternateContent>
@@ -5874,7 +5875,7 @@
                         <w:txbxContent>
                           <w:p>
                             <w:pPr>
-                              <w:pStyle w:val="Sidfot"/>
+                              <w:pStyle w:val="Footer"/>
                               <w:rPr>
                                 <w:b/>
                                 <w:i/>
@@ -5890,7 +5891,7 @@
                           </w:p>
                           <w:p>
                             <w:pPr>
-                              <w:pStyle w:val="Sidfot"/>
+                              <w:pStyle w:val="Footer"/>
                               <w:rPr>
                                 <w:b/>
                                 <w:i/>
@@ -5899,7 +5900,7 @@
                           </w:p>
                           <w:p>
                             <w:pPr>
-                              <w:pStyle w:val="Sidfot"/>
+                              <w:pStyle w:val="Footer"/>
                               <w:rPr>
                                 <w:b/>
                                 <w:i/>
@@ -5915,7 +5916,7 @@
                           </w:p>
                           <w:p>
                             <w:pPr>
-                              <w:pStyle w:val="Sidfot"/>
+                              <w:pStyle w:val="Footer"/>
                               <w:rPr>
                                 <w:b/>
                                 <w:i/>
@@ -5924,7 +5925,7 @@
                           </w:p>
                           <w:p>
                             <w:pPr>
-                              <w:pStyle w:val="Sidfot"/>
+                              <w:pStyle w:val="Footer"/>
                               <w:rPr>
                                 <w:b/>
                                 <w:i/>
@@ -5954,7 +5955,7 @@
                           </w:p>
                           <w:p>
                             <w:pPr>
-                              <w:pStyle w:val="Sidfot"/>
+                              <w:pStyle w:val="Footer"/>
                               <w:rPr>
                                 <w:b/>
                                 <w:i/>
@@ -5970,7 +5971,7 @@
                           </w:p>
                           <w:p>
                             <w:pPr>
-                              <w:pStyle w:val="Sidfot"/>
+                              <w:pStyle w:val="Footer"/>
                               <w:rPr>
                                 <w:b/>
                                 <w:i/>
@@ -5986,7 +5987,7 @@
                           </w:p>
                           <w:p>
                             <w:pPr>
-                              <w:pStyle w:val="Sidfot"/>
+                              <w:pStyle w:val="Footer"/>
                               <w:rPr>
                                 <w:b/>
                                 <w:i/>
@@ -6002,7 +6003,7 @@
                           </w:p>
                           <w:p>
                             <w:pPr>
-                              <w:pStyle w:val="Sidfot"/>
+                              <w:pStyle w:val="Footer"/>
                               <w:rPr>
                                 <w:b/>
                                 <w:i/>
@@ -6018,7 +6019,7 @@
                           </w:p>
                           <w:p>
                             <w:pPr>
-                              <w:pStyle w:val="Sidfot"/>
+                              <w:pStyle w:val="Footer"/>
                               <w:rPr>
                                 <w:b/>
                                 <w:i/>
@@ -6034,7 +6035,7 @@
                           </w:p>
                           <w:p>
                             <w:pPr>
-                              <w:pStyle w:val="Sidfot"/>
+                              <w:pStyle w:val="Footer"/>
                               <w:rPr>
                                 <w:b/>
                                 <w:i/>
@@ -6050,7 +6051,7 @@
                           </w:p>
                           <w:p>
                             <w:pPr>
-                              <w:pStyle w:val="Sidfot"/>
+                              <w:pStyle w:val="Footer"/>
                               <w:rPr>
                                 <w:b/>
                                 <w:i/>
@@ -6066,7 +6067,7 @@
                           </w:p>
                           <w:p>
                             <w:pPr>
-                              <w:pStyle w:val="Sidfot"/>
+                              <w:pStyle w:val="Footer"/>
                               <w:rPr>
                                 <w:b/>
                                 <w:i/>
@@ -6082,7 +6083,7 @@
                           </w:p>
                           <w:p>
                             <w:pPr>
-                              <w:pStyle w:val="Sidfot"/>
+                              <w:pStyle w:val="Footer"/>
                               <w:rPr>
                                 <w:b/>
                                 <w:i/>
@@ -6091,7 +6092,7 @@
                           </w:p>
                           <w:p>
                             <w:pPr>
-                              <w:pStyle w:val="Sidfot"/>
+                              <w:pStyle w:val="Footer"/>
                               <w:rPr>
                                 <w:b/>
                                 <w:i/>
@@ -6107,7 +6108,7 @@
                           </w:p>
                           <w:p>
                             <w:pPr>
-                              <w:pStyle w:val="Sidfot"/>
+                              <w:pStyle w:val="Footer"/>
                               <w:rPr>
                                 <w:b/>
                                 <w:i/>
@@ -6116,7 +6117,7 @@
                           </w:p>
                           <w:p>
                             <w:pPr>
-                              <w:pStyle w:val="Sidfot"/>
+                              <w:pStyle w:val="Footer"/>
                               <w:rPr>
                                 <w:b/>
                                 <w:i/>
@@ -6132,7 +6133,7 @@
                           </w:p>
                           <w:p>
                             <w:pPr>
-                              <w:pStyle w:val="Sidfot"/>
+                              <w:pStyle w:val="Footer"/>
                               <w:rPr>
                                 <w:b/>
                                 <w:i/>
@@ -6141,7 +6142,7 @@
                           </w:p>
                           <w:p>
                             <w:pPr>
-                              <w:pStyle w:val="Sidfot"/>
+                              <w:pStyle w:val="Footer"/>
                               <w:rPr>
                                 <w:b/>
                                 <w:i/>
@@ -6157,7 +6158,7 @@
                           </w:p>
                           <w:p>
                             <w:pPr>
-                              <w:pStyle w:val="Sidfot"/>
+                              <w:pStyle w:val="Footer"/>
                               <w:rPr>
                                 <w:b/>
                                 <w:i/>
@@ -6166,7 +6167,7 @@
                           </w:p>
                           <w:p>
                             <w:pPr>
-                              <w:pStyle w:val="Sidfot"/>
+                              <w:pStyle w:val="Footer"/>
                               <w:rPr>
                                 <w:b/>
                                 <w:i/>
@@ -6196,16 +6197,16 @@
           </mc:Choice>
           <mc:Fallback>
             <w:pict>
-              <v:shapetype id="_x0000_t202" coordsize="21600,21600" o:spt="202" path="m,l,21600r21600,l21600,xe">
+              <v:shapetype id="_x0000_t202" coordsize="21600,21600" o:spt="202" path="m0,0l0,21600,21600,21600,21600,0xe">
                 <v:stroke joinstyle="miter"/>
                 <v:path gradientshapeok="t" o:connecttype="rect"/>
               </v:shapetype>
-              <v:shape id="Text Box 2" o:spid="_x0000_s1026" type="#_x0000_t202" style="width:249.5pt;height:289.9pt;visibility:visible;mso-wrap-style:square;mso-left-percent:-10001;mso-top-percent:-10001;mso-position-horizontal:absolute;mso-position-horizontal-relative:char;mso-position-vertical:absolute;mso-position-vertical-relative:line;mso-left-percent:-10001;mso-top-percent:-10001;v-text-anchor:top" o:gfxdata="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" fillcolor="#ddd">
+              <v:shape id="Text Box 2" o:spid="_x0000_s1026" type="#_x0000_t202" style="width:249.5pt;height:289.9pt;visibility:visible;mso-wrap-style:square;mso-left-percent:-10001;mso-top-percent:-10001;mso-position-horizontal:absolute;mso-position-horizontal-relative:char;mso-position-vertical:absolute;mso-position-vertical-relative:line;mso-left-percent:-10001;mso-top-percent:-10001;v-text-anchor:top" o:gfxdata="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" fillcolor="#ddd">
                 <v:textbox>
                   <w:txbxContent>
                     <w:p>
                       <w:pPr>
-                        <w:pStyle w:val="Sidfot"/>
+                        <w:pStyle w:val="Footer"/>
                         <w:rPr>
                           <w:b/>
                           <w:i/>
@@ -6221,7 +6222,7 @@
                     </w:p>
                     <w:p>
                       <w:pPr>
-                        <w:pStyle w:val="Sidfot"/>
+                        <w:pStyle w:val="Footer"/>
                         <w:rPr>
                           <w:b/>
                           <w:i/>
@@ -6230,7 +6231,7 @@
                     </w:p>
                     <w:p>
                       <w:pPr>
-                        <w:pStyle w:val="Sidfot"/>
+                        <w:pStyle w:val="Footer"/>
                         <w:rPr>
                           <w:b/>
                           <w:i/>
@@ -6246,7 +6247,7 @@
                     </w:p>
                     <w:p>
                       <w:pPr>
-                        <w:pStyle w:val="Sidfot"/>
+                        <w:pStyle w:val="Footer"/>
                         <w:rPr>
                           <w:b/>
                           <w:i/>
@@ -6255,7 +6256,7 @@
                     </w:p>
                     <w:p>
                       <w:pPr>
-                        <w:pStyle w:val="Sidfot"/>
+                        <w:pStyle w:val="Footer"/>
                         <w:rPr>
                           <w:b/>
                           <w:i/>
@@ -6285,7 +6286,7 @@
                     </w:p>
                     <w:p>
                       <w:pPr>
-                        <w:pStyle w:val="Sidfot"/>
+                        <w:pStyle w:val="Footer"/>
                         <w:rPr>
                           <w:b/>
                           <w:i/>
@@ -6301,7 +6302,7 @@
                     </w:p>
                     <w:p>
                       <w:pPr>
-                        <w:pStyle w:val="Sidfot"/>
+                        <w:pStyle w:val="Footer"/>
                         <w:rPr>
                           <w:b/>
                           <w:i/>
@@ -6317,7 +6318,7 @@
                     </w:p>
                     <w:p>
                       <w:pPr>
-                        <w:pStyle w:val="Sidfot"/>
+                        <w:pStyle w:val="Footer"/>
                         <w:rPr>
                           <w:b/>
                           <w:i/>
@@ -6333,7 +6334,7 @@
                     </w:p>
                     <w:p>
                       <w:pPr>
-                        <w:pStyle w:val="Sidfot"/>
+                        <w:pStyle w:val="Footer"/>
                         <w:rPr>
                           <w:b/>
                           <w:i/>
@@ -6344,21 +6345,12 @@
                           <w:b/>
                           <w:i/>
                         </w:rPr>
-                        <w:t xml:space="preserve">Lennart Eriksson, </w:t>
+                        <w:t>Lennart Eriksson, CeHis</w:t>
                       </w:r>
-                      <w:proofErr w:type="spellStart"/>
-                      <w:r>
-                        <w:rPr>
-                          <w:b/>
-                          <w:i/>
-                        </w:rPr>
-                        <w:t>CeHis</w:t>
-                      </w:r>
-                      <w:proofErr w:type="spellEnd"/>
                     </w:p>
                     <w:p>
                       <w:pPr>
-                        <w:pStyle w:val="Sidfot"/>
+                        <w:pStyle w:val="Footer"/>
                         <w:rPr>
                           <w:b/>
                           <w:i/>
@@ -6369,37 +6361,12 @@
                           <w:b/>
                           <w:i/>
                         </w:rPr>
-                        <w:t xml:space="preserve">Björn </w:t>
+                        <w:t>Björn Skeppner, Inera</w:t>
                       </w:r>
-                      <w:proofErr w:type="spellStart"/>
-                      <w:r>
-                        <w:rPr>
-                          <w:b/>
-                          <w:i/>
-                        </w:rPr>
-                        <w:t>Skeppner</w:t>
-                      </w:r>
-                      <w:proofErr w:type="spellEnd"/>
-                      <w:r>
-                        <w:rPr>
-                          <w:b/>
-                          <w:i/>
-                        </w:rPr>
-                        <w:t xml:space="preserve">, </w:t>
-                      </w:r>
-                      <w:proofErr w:type="spellStart"/>
-                      <w:r>
-                        <w:rPr>
-                          <w:b/>
-                          <w:i/>
-                        </w:rPr>
-                        <w:t>Inera</w:t>
-                      </w:r>
-                      <w:proofErr w:type="spellEnd"/>
                     </w:p>
                     <w:p>
                       <w:pPr>
-                        <w:pStyle w:val="Sidfot"/>
+                        <w:pStyle w:val="Footer"/>
                         <w:rPr>
                           <w:b/>
                           <w:i/>
@@ -6415,7 +6382,7 @@
                     </w:p>
                     <w:p>
                       <w:pPr>
-                        <w:pStyle w:val="Sidfot"/>
+                        <w:pStyle w:val="Footer"/>
                         <w:rPr>
                           <w:b/>
                           <w:i/>
@@ -6426,37 +6393,12 @@
                           <w:b/>
                           <w:i/>
                         </w:rPr>
-                        <w:t xml:space="preserve">Björn </w:t>
+                        <w:t>Björn Strihagen, Inera</w:t>
                       </w:r>
-                      <w:proofErr w:type="spellStart"/>
-                      <w:r>
-                        <w:rPr>
-                          <w:b/>
-                          <w:i/>
-                        </w:rPr>
-                        <w:t>Strihagen</w:t>
-                      </w:r>
-                      <w:proofErr w:type="spellEnd"/>
-                      <w:r>
-                        <w:rPr>
-                          <w:b/>
-                          <w:i/>
-                        </w:rPr>
-                        <w:t xml:space="preserve">, </w:t>
-                      </w:r>
-                      <w:proofErr w:type="spellStart"/>
-                      <w:r>
-                        <w:rPr>
-                          <w:b/>
-                          <w:i/>
-                        </w:rPr>
-                        <w:t>Inera</w:t>
-                      </w:r>
-                      <w:proofErr w:type="spellEnd"/>
                     </w:p>
                     <w:p>
                       <w:pPr>
-                        <w:pStyle w:val="Sidfot"/>
+                        <w:pStyle w:val="Footer"/>
                         <w:rPr>
                           <w:b/>
                           <w:i/>
@@ -6472,7 +6414,7 @@
                     </w:p>
                     <w:p>
                       <w:pPr>
-                        <w:pStyle w:val="Sidfot"/>
+                        <w:pStyle w:val="Footer"/>
                         <w:rPr>
                           <w:b/>
                           <w:i/>
@@ -6481,7 +6423,7 @@
                     </w:p>
                     <w:p>
                       <w:pPr>
-                        <w:pStyle w:val="Sidfot"/>
+                        <w:pStyle w:val="Footer"/>
                         <w:rPr>
                           <w:b/>
                           <w:i/>
@@ -6497,7 +6439,7 @@
                     </w:p>
                     <w:p>
                       <w:pPr>
-                        <w:pStyle w:val="Sidfot"/>
+                        <w:pStyle w:val="Footer"/>
                         <w:rPr>
                           <w:b/>
                           <w:i/>
@@ -6506,7 +6448,7 @@
                     </w:p>
                     <w:p>
                       <w:pPr>
-                        <w:pStyle w:val="Sidfot"/>
+                        <w:pStyle w:val="Footer"/>
                         <w:rPr>
                           <w:b/>
                           <w:i/>
@@ -6522,7 +6464,7 @@
                     </w:p>
                     <w:p>
                       <w:pPr>
-                        <w:pStyle w:val="Sidfot"/>
+                        <w:pStyle w:val="Footer"/>
                         <w:rPr>
                           <w:b/>
                           <w:i/>
@@ -6531,7 +6473,7 @@
                     </w:p>
                     <w:p>
                       <w:pPr>
-                        <w:pStyle w:val="Sidfot"/>
+                        <w:pStyle w:val="Footer"/>
                         <w:rPr>
                           <w:b/>
                           <w:i/>
@@ -6547,7 +6489,7 @@
                     </w:p>
                     <w:p>
                       <w:pPr>
-                        <w:pStyle w:val="Sidfot"/>
+                        <w:pStyle w:val="Footer"/>
                         <w:rPr>
                           <w:b/>
                           <w:i/>
@@ -6556,7 +6498,7 @@
                     </w:p>
                     <w:p>
                       <w:pPr>
-                        <w:pStyle w:val="Sidfot"/>
+                        <w:pStyle w:val="Footer"/>
                         <w:rPr>
                           <w:b/>
                           <w:i/>
@@ -6609,7 +6551,7 @@
     </w:p>
     <w:p>
       <w:pPr>
-        <w:pStyle w:val="Rubrik1"/>
+        <w:pStyle w:val="Heading1"/>
         <w:tabs>
           <w:tab w:val="left" w:pos="1299"/>
         </w:tabs>
@@ -6621,7 +6563,7 @@
     </w:p>
     <w:p>
       <w:pPr>
-        <w:pStyle w:val="Rubrik1"/>
+        <w:pStyle w:val="Heading1"/>
         <w:numPr>
           <w:ilvl w:val="0"/>
           <w:numId w:val="1"/>
@@ -6645,7 +6587,7 @@
     </w:p>
     <w:p>
       <w:pPr>
-        <w:pStyle w:val="Brdtext"/>
+        <w:pStyle w:val="BodyText"/>
         <w:ind w:right="119"/>
       </w:pPr>
       <w:r>
@@ -6672,7 +6614,7 @@
     </w:p>
     <w:p>
       <w:pPr>
-        <w:pStyle w:val="Brdtext"/>
+        <w:pStyle w:val="BodyText"/>
         <w:ind w:right="119"/>
       </w:pPr>
       <w:r>
@@ -6693,13 +6635,13 @@
     </w:p>
     <w:p>
       <w:pPr>
-        <w:pStyle w:val="Brdtext"/>
+        <w:pStyle w:val="BodyText"/>
         <w:ind w:right="119"/>
       </w:pPr>
     </w:p>
     <w:p>
       <w:pPr>
-        <w:pStyle w:val="Brdtext"/>
+        <w:pStyle w:val="BodyText"/>
         <w:ind w:right="119"/>
       </w:pPr>
       <w:r>
@@ -6717,13 +6659,13 @@
     </w:p>
     <w:p>
       <w:pPr>
-        <w:pStyle w:val="Brdtext"/>
+        <w:pStyle w:val="BodyText"/>
         <w:ind w:right="119"/>
       </w:pPr>
     </w:p>
     <w:p>
       <w:pPr>
-        <w:pStyle w:val="Brdtext"/>
+        <w:pStyle w:val="BodyText"/>
         <w:ind w:right="119"/>
       </w:pPr>
       <w:r>
@@ -6732,13 +6674,13 @@
     </w:p>
     <w:p>
       <w:pPr>
-        <w:pStyle w:val="Brdtext"/>
+        <w:pStyle w:val="BodyText"/>
         <w:ind w:right="119"/>
       </w:pPr>
       <w:r>
         <w:rPr>
           <w:noProof/>
-          <w:lang w:eastAsia="sv-SE"/>
+          <w:lang w:val="en-US"/>
         </w:rPr>
         <w:drawing>
           <wp:inline distT="0" distB="0" distL="0" distR="0" wp14:anchorId="3FF6675F" wp14:editId="6AE86CAB">
@@ -6792,13 +6734,13 @@
     </w:p>
     <w:p>
       <w:pPr>
-        <w:pStyle w:val="Brdtext"/>
+        <w:pStyle w:val="BodyText"/>
         <w:ind w:right="119"/>
       </w:pPr>
     </w:p>
     <w:p>
       <w:pPr>
-        <w:pStyle w:val="Brdtext"/>
+        <w:pStyle w:val="BodyText"/>
         <w:ind w:right="119"/>
         <w:rPr>
           <w:i/>
@@ -6813,19 +6755,19 @@
     </w:p>
     <w:p>
       <w:pPr>
-        <w:pStyle w:val="Brdtext"/>
+        <w:pStyle w:val="BodyText"/>
         <w:ind w:right="119"/>
       </w:pPr>
     </w:p>
     <w:p>
       <w:pPr>
-        <w:pStyle w:val="Brdtext"/>
+        <w:pStyle w:val="BodyText"/>
         <w:ind w:right="119"/>
       </w:pPr>
       <w:r>
         <w:rPr>
           <w:noProof/>
-          <w:lang w:eastAsia="sv-SE"/>
+          <w:lang w:val="en-US"/>
         </w:rPr>
         <w:lastRenderedPageBreak/>
         <w:drawing>
@@ -6880,7 +6822,7 @@
     </w:p>
     <w:p>
       <w:pPr>
-        <w:pStyle w:val="Brdtext"/>
+        <w:pStyle w:val="BodyText"/>
         <w:ind w:right="119"/>
         <w:rPr>
           <w:i/>
@@ -6907,13 +6849,13 @@
     </w:p>
     <w:p>
       <w:pPr>
-        <w:pStyle w:val="Brdtext"/>
+        <w:pStyle w:val="BodyText"/>
         <w:ind w:right="119"/>
       </w:pPr>
     </w:p>
     <w:p>
       <w:pPr>
-        <w:pStyle w:val="Brdtext"/>
+        <w:pStyle w:val="BodyText"/>
         <w:ind w:right="119"/>
       </w:pPr>
     </w:p>
@@ -6931,7 +6873,7 @@
     </w:p>
     <w:p>
       <w:pPr>
-        <w:pStyle w:val="Brdtext"/>
+        <w:pStyle w:val="BodyText"/>
         <w:ind w:right="119"/>
       </w:pPr>
       <w:r>
@@ -6955,13 +6897,13 @@
     </w:p>
     <w:p>
       <w:pPr>
-        <w:pStyle w:val="Brdtext"/>
+        <w:pStyle w:val="BodyText"/>
         <w:ind w:right="119"/>
       </w:pPr>
     </w:p>
     <w:p>
       <w:pPr>
-        <w:pStyle w:val="Brdtext"/>
+        <w:pStyle w:val="BodyText"/>
         <w:ind w:right="119"/>
       </w:pPr>
       <w:r>
@@ -6970,7 +6912,7 @@
     </w:p>
     <w:p>
       <w:pPr>
-        <w:pStyle w:val="Brdtext"/>
+        <w:pStyle w:val="BodyText"/>
         <w:ind w:right="119"/>
       </w:pPr>
       <w:r>
@@ -6985,7 +6927,7 @@
     </w:p>
     <w:p>
       <w:pPr>
-        <w:pStyle w:val="Brdtext"/>
+        <w:pStyle w:val="BodyText"/>
         <w:ind w:right="119"/>
       </w:pPr>
       <w:r>
@@ -6994,7 +6936,7 @@
     </w:p>
     <w:p>
       <w:pPr>
-        <w:pStyle w:val="Brdtext"/>
+        <w:pStyle w:val="BodyText"/>
         <w:ind w:right="119"/>
       </w:pPr>
       <w:r>
@@ -7003,7 +6945,7 @@
     </w:p>
     <w:p>
       <w:pPr>
-        <w:pStyle w:val="Brdtext"/>
+        <w:pStyle w:val="BodyText"/>
         <w:ind w:right="119"/>
       </w:pPr>
       <w:r>
@@ -7012,13 +6954,13 @@
     </w:p>
     <w:p>
       <w:pPr>
-        <w:pStyle w:val="Brdtext"/>
+        <w:pStyle w:val="BodyText"/>
         <w:ind w:right="119"/>
       </w:pPr>
       <w:r>
         <w:rPr>
           <w:noProof/>
-          <w:lang w:eastAsia="sv-SE"/>
+          <w:lang w:val="en-US"/>
         </w:rPr>
         <w:lastRenderedPageBreak/>
         <w:drawing>
@@ -7073,7 +7015,7 @@
     </w:p>
     <w:p>
       <w:pPr>
-        <w:pStyle w:val="Brdtext"/>
+        <w:pStyle w:val="BodyText"/>
         <w:ind w:right="119"/>
         <w:rPr>
           <w:i/>
@@ -7088,13 +7030,13 @@
     </w:p>
     <w:p>
       <w:pPr>
-        <w:pStyle w:val="Brdtext"/>
+        <w:pStyle w:val="BodyText"/>
         <w:ind w:right="119"/>
       </w:pPr>
     </w:p>
     <w:p>
       <w:pPr>
-        <w:pStyle w:val="Brdtext"/>
+        <w:pStyle w:val="BodyText"/>
         <w:ind w:right="119"/>
       </w:pPr>
       <w:r>
@@ -7103,7 +7045,7 @@
     </w:p>
     <w:p>
       <w:pPr>
-        <w:pStyle w:val="Brdtext"/>
+        <w:pStyle w:val="BodyText"/>
         <w:numPr>
           <w:ilvl w:val="0"/>
           <w:numId w:val="4"/>
@@ -7125,7 +7067,7 @@
     </w:p>
     <w:p>
       <w:pPr>
-        <w:pStyle w:val="Brdtext"/>
+        <w:pStyle w:val="BodyText"/>
         <w:numPr>
           <w:ilvl w:val="0"/>
           <w:numId w:val="4"/>
@@ -7138,7 +7080,7 @@
     </w:p>
     <w:p>
       <w:pPr>
-        <w:pStyle w:val="Brdtext"/>
+        <w:pStyle w:val="BodyText"/>
         <w:numPr>
           <w:ilvl w:val="0"/>
           <w:numId w:val="4"/>
@@ -7151,7 +7093,7 @@
     </w:p>
     <w:p>
       <w:pPr>
-        <w:pStyle w:val="Brdtext"/>
+        <w:pStyle w:val="BodyText"/>
         <w:ind w:right="119"/>
       </w:pPr>
     </w:p>
@@ -7172,7 +7114,7 @@
     </w:p>
     <w:p>
       <w:pPr>
-        <w:pStyle w:val="Brdtext"/>
+        <w:pStyle w:val="BodyText"/>
         <w:ind w:right="119"/>
       </w:pPr>
       <w:r>
@@ -7181,13 +7123,13 @@
     </w:p>
     <w:p>
       <w:pPr>
-        <w:pStyle w:val="Brdtext"/>
+        <w:pStyle w:val="BodyText"/>
         <w:ind w:right="119"/>
       </w:pPr>
       <w:r>
         <w:rPr>
           <w:noProof/>
-          <w:lang w:eastAsia="sv-SE"/>
+          <w:lang w:val="en-US"/>
         </w:rPr>
         <w:lastRenderedPageBreak/>
         <w:drawing>
@@ -7242,7 +7184,7 @@
     </w:p>
     <w:p>
       <w:pPr>
-        <w:pStyle w:val="Brdtext"/>
+        <w:pStyle w:val="BodyText"/>
         <w:ind w:left="0" w:right="119"/>
       </w:pPr>
     </w:p>
@@ -7260,7 +7202,7 @@
     </w:p>
     <w:p>
       <w:pPr>
-        <w:pStyle w:val="Brdtext"/>
+        <w:pStyle w:val="BodyText"/>
         <w:ind w:right="119"/>
       </w:pPr>
       <w:r>
@@ -7305,7 +7247,7 @@
     </w:p>
     <w:p>
       <w:pPr>
-        <w:pStyle w:val="Brdtext"/>
+        <w:pStyle w:val="BodyText"/>
         <w:ind w:right="119"/>
       </w:pPr>
     </w:p>
@@ -7327,18 +7269,18 @@
     </w:p>
     <w:p>
       <w:pPr>
-        <w:pStyle w:val="Brdtext"/>
-      </w:pPr>
-    </w:p>
-    <w:p>
-      <w:pPr>
-        <w:pStyle w:val="Brdtext"/>
+        <w:pStyle w:val="BodyText"/>
+      </w:pPr>
+    </w:p>
+    <w:p>
+      <w:pPr>
+        <w:pStyle w:val="BodyText"/>
         <w:ind w:right="119"/>
       </w:pPr>
       <w:r>
         <w:rPr>
           <w:noProof/>
-          <w:lang w:eastAsia="sv-SE"/>
+          <w:lang w:val="en-US"/>
         </w:rPr>
         <w:lastRenderedPageBreak/>
         <w:drawing>
@@ -7393,7 +7335,7 @@
     </w:p>
     <w:p>
       <w:pPr>
-        <w:pStyle w:val="Brdtext"/>
+        <w:pStyle w:val="BodyText"/>
         <w:ind w:right="119"/>
         <w:rPr>
           <w:i/>
@@ -7420,7 +7362,7 @@
     </w:p>
     <w:p>
       <w:pPr>
-        <w:pStyle w:val="Brdtext"/>
+        <w:pStyle w:val="BodyText"/>
         <w:ind w:right="119"/>
       </w:pPr>
     </w:p>
@@ -7448,12 +7390,12 @@
     </w:p>
     <w:p>
       <w:pPr>
-        <w:pStyle w:val="Brdtext"/>
-      </w:pPr>
-      <w:r>
-        <w:rPr>
-          <w:noProof/>
-          <w:lang w:eastAsia="sv-SE"/>
+        <w:pStyle w:val="BodyText"/>
+      </w:pPr>
+      <w:r>
+        <w:rPr>
+          <w:noProof/>
+          <w:lang w:val="en-US"/>
         </w:rPr>
         <w:drawing>
           <wp:inline distT="0" distB="0" distL="0" distR="0" wp14:anchorId="51374CA4" wp14:editId="5DE53958">
@@ -7507,7 +7449,7 @@
     </w:p>
     <w:p>
       <w:pPr>
-        <w:pStyle w:val="Brdtext"/>
+        <w:pStyle w:val="BodyText"/>
         <w:ind w:right="119"/>
         <w:rPr>
           <w:i/>
@@ -7558,7 +7500,7 @@
     </w:p>
     <w:p>
       <w:pPr>
-        <w:pStyle w:val="Brdtext"/>
+        <w:pStyle w:val="BodyText"/>
         <w:ind w:right="119"/>
         <w:rPr>
           <w:i/>
@@ -7580,7 +7522,7 @@
     </w:p>
     <w:p>
       <w:pPr>
-        <w:pStyle w:val="Brdtext"/>
+        <w:pStyle w:val="BodyText"/>
       </w:pPr>
       <w:r>
         <w:t>Aggregerande tjänster i denna domän behöver hantera att det finns flera indexposter per källsystem</w:t>
@@ -7634,12 +7576,12 @@
     </w:p>
     <w:p>
       <w:pPr>
-        <w:pStyle w:val="Brdtext"/>
-      </w:pPr>
-    </w:p>
-    <w:p>
-      <w:pPr>
-        <w:pStyle w:val="Brdtext"/>
+        <w:pStyle w:val="BodyText"/>
+      </w:pPr>
+    </w:p>
+    <w:p>
+      <w:pPr>
+        <w:pStyle w:val="BodyText"/>
       </w:pPr>
       <w:r>
         <w:t xml:space="preserve">Det </w:t>
@@ -7653,13 +7595,13 @@
     </w:p>
     <w:p>
       <w:pPr>
-        <w:pStyle w:val="Brdtext"/>
+        <w:pStyle w:val="BodyText"/>
         <w:ind w:left="0"/>
       </w:pPr>
     </w:p>
     <w:p>
       <w:pPr>
-        <w:pStyle w:val="Brdtext"/>
+        <w:pStyle w:val="BodyText"/>
         <w:ind w:right="119"/>
       </w:pPr>
     </w:p>
@@ -7693,7 +7635,7 @@
     </w:p>
     <w:p>
       <w:pPr>
-        <w:pStyle w:val="Brdtext"/>
+        <w:pStyle w:val="BodyText"/>
         <w:ind w:right="119"/>
       </w:pPr>
       <w:r>
@@ -7708,13 +7650,13 @@
     </w:p>
     <w:p>
       <w:pPr>
-        <w:pStyle w:val="Brdtext"/>
+        <w:pStyle w:val="BodyText"/>
         <w:ind w:right="119"/>
       </w:pPr>
     </w:p>
     <w:p>
       <w:pPr>
-        <w:pStyle w:val="Brdtext"/>
+        <w:pStyle w:val="BodyText"/>
         <w:ind w:right="119"/>
       </w:pPr>
       <w:r>
@@ -7739,7 +7681,7 @@
     </w:p>
     <w:p>
       <w:pPr>
-        <w:pStyle w:val="Brdtext"/>
+        <w:pStyle w:val="BodyText"/>
       </w:pPr>
       <w:r>
         <w:t>Alla tjänstekontrakten i denna tjänstedomän har en svarsflagga som anger om verksamheten (informationsägaren) godkänt att informationen får visas för patient. Det kan t.ex. ha skett genom menprövning eller rådrum. För vissa av tjänstekontrakten, såsom Vård- och omsorgskontakter, kanske informationsägaren policymässigt har menprövat all information. Det är varje vårdgivares ansvar att tjänsteproducenten sätter ”kan visas för patient”-flaggan i enlighet med vårdgivarens verksamhetsregler.</w:t>
@@ -7763,7 +7705,7 @@
     </w:p>
     <w:p>
       <w:pPr>
-        <w:pStyle w:val="Brdtext"/>
+        <w:pStyle w:val="BodyText"/>
         <w:ind w:right="119"/>
       </w:pPr>
       <w:r>
@@ -7820,13 +7762,13 @@
     </w:p>
     <w:p>
       <w:pPr>
-        <w:pStyle w:val="Brdtext"/>
+        <w:pStyle w:val="BodyText"/>
         <w:ind w:right="119"/>
       </w:pPr>
     </w:p>
     <w:p>
       <w:pPr>
-        <w:pStyle w:val="Brdtext"/>
+        <w:pStyle w:val="BodyText"/>
         <w:ind w:right="119"/>
       </w:pPr>
     </w:p>
@@ -7847,13 +7789,13 @@
     </w:p>
     <w:p>
       <w:pPr>
-        <w:pStyle w:val="Brdtext"/>
+        <w:pStyle w:val="BodyText"/>
         <w:ind w:right="119"/>
       </w:pPr>
     </w:p>
     <w:p>
       <w:pPr>
-        <w:pStyle w:val="Brdtext"/>
+        <w:pStyle w:val="BodyText"/>
         <w:ind w:right="119"/>
       </w:pPr>
       <w:r>
@@ -7862,13 +7804,13 @@
     </w:p>
     <w:p>
       <w:pPr>
-        <w:pStyle w:val="Brdtext"/>
+        <w:pStyle w:val="BodyText"/>
         <w:ind w:right="119"/>
       </w:pPr>
     </w:p>
     <w:p>
       <w:pPr>
-        <w:pStyle w:val="Brdtext"/>
+        <w:pStyle w:val="BodyText"/>
         <w:ind w:right="119"/>
       </w:pPr>
       <w:r>
@@ -7884,13 +7826,13 @@
     </w:p>
     <w:p>
       <w:pPr>
-        <w:pStyle w:val="Brdtext"/>
+        <w:pStyle w:val="BodyText"/>
         <w:ind w:right="119"/>
       </w:pPr>
     </w:p>
     <w:p>
       <w:pPr>
-        <w:pStyle w:val="Brdtext"/>
+        <w:pStyle w:val="BodyText"/>
         <w:ind w:right="119"/>
       </w:pPr>
       <w:r>
@@ -7899,7 +7841,7 @@
     </w:p>
     <w:p>
       <w:pPr>
-        <w:pStyle w:val="Rubrik1"/>
+        <w:pStyle w:val="Heading1"/>
         <w:tabs>
           <w:tab w:val="left" w:pos="1299"/>
         </w:tabs>
@@ -7911,7 +7853,7 @@
     </w:p>
     <w:p>
       <w:pPr>
-        <w:pStyle w:val="Rubrik1"/>
+        <w:pStyle w:val="Heading1"/>
         <w:numPr>
           <w:ilvl w:val="0"/>
           <w:numId w:val="1"/>
@@ -7970,7 +7912,7 @@
     </w:p>
     <w:p>
       <w:pPr>
-        <w:pStyle w:val="Brdtext"/>
+        <w:pStyle w:val="BodyText"/>
       </w:pPr>
       <w:r>
         <w:t>Alla källsystem ska uppdatera engagemangsindex. Engagemangsindex ska uppdateras så snart en händelse inträffar som påverkar indexposterna enligt beskrivningen nedan.</w:t>
@@ -7978,12 +7920,12 @@
     </w:p>
     <w:p>
       <w:pPr>
-        <w:pStyle w:val="Brdtext"/>
-      </w:pPr>
-    </w:p>
-    <w:p>
-      <w:pPr>
-        <w:pStyle w:val="Brdtext"/>
+        <w:pStyle w:val="BodyText"/>
+      </w:pPr>
+    </w:p>
+    <w:p>
+      <w:pPr>
+        <w:pStyle w:val="BodyText"/>
       </w:pPr>
       <w:r>
         <w:t xml:space="preserve">All uppdatering av engagemangsindex sker genom att källsystemet anropar engagemangsindex genom tjänstekontraktet urn:riv:itintegration:engagementindex:UpdateResponder:1 (”index-push”) eller genom att erbjuda </w:t>
@@ -7997,12 +7939,12 @@
     </w:p>
     <w:p>
       <w:pPr>
-        <w:pStyle w:val="Brdtext"/>
-      </w:pPr>
-    </w:p>
-    <w:p>
-      <w:pPr>
-        <w:pStyle w:val="Brdtext"/>
+        <w:pStyle w:val="BodyText"/>
+      </w:pPr>
+    </w:p>
+    <w:p>
+      <w:pPr>
+        <w:pStyle w:val="BodyText"/>
       </w:pPr>
       <w:r>
         <w:t>Följande regler gäller för innehållet i begäran till engagemangsindex för uppdateringar som rör denna tjänstedomän:</w:t>
@@ -8049,7 +7991,7 @@
           </w:tcPr>
           <w:p>
             <w:pPr>
-              <w:pStyle w:val="Brdtext"/>
+              <w:pStyle w:val="BodyText"/>
               <w:ind w:left="5" w:right="-133"/>
               <w:rPr>
                 <w:i/>
@@ -8070,7 +8012,7 @@
           </w:tcPr>
           <w:p>
             <w:pPr>
-              <w:pStyle w:val="Brdtext"/>
+              <w:pStyle w:val="BodyText"/>
               <w:ind w:left="25"/>
               <w:rPr>
                 <w:i/>
@@ -8091,7 +8033,7 @@
           </w:tcPr>
           <w:p>
             <w:pPr>
-              <w:pStyle w:val="Brdtext"/>
+              <w:pStyle w:val="BodyText"/>
               <w:ind w:left="38"/>
               <w:rPr>
                 <w:i/>
@@ -8112,7 +8054,7 @@
           </w:tcPr>
           <w:p>
             <w:pPr>
-              <w:pStyle w:val="Brdtext"/>
+              <w:pStyle w:val="BodyText"/>
               <w:ind w:left="146"/>
               <w:rPr>
                 <w:i/>
@@ -8133,7 +8075,7 @@
           </w:tcPr>
           <w:p>
             <w:pPr>
-              <w:pStyle w:val="Brdtext"/>
+              <w:pStyle w:val="BodyText"/>
               <w:ind w:left="0"/>
               <w:rPr>
                 <w:i/>
@@ -8154,7 +8096,7 @@
           </w:tcPr>
           <w:p>
             <w:pPr>
-              <w:pStyle w:val="Brdtext"/>
+              <w:pStyle w:val="BodyText"/>
               <w:ind w:left="128"/>
               <w:rPr>
                 <w:i/>
@@ -8177,7 +8119,7 @@
           </w:tcPr>
           <w:p>
             <w:pPr>
-              <w:pStyle w:val="Brdtext"/>
+              <w:pStyle w:val="BodyText"/>
               <w:ind w:left="5"/>
             </w:pPr>
             <w:r>
@@ -8192,7 +8134,7 @@
           </w:tcPr>
           <w:p>
             <w:pPr>
-              <w:pStyle w:val="Brdtext"/>
+              <w:pStyle w:val="BodyText"/>
               <w:ind w:left="25"/>
             </w:pPr>
             <w:r>
@@ -8207,7 +8149,7 @@
           </w:tcPr>
           <w:p>
             <w:pPr>
-              <w:pStyle w:val="Brdtext"/>
+              <w:pStyle w:val="BodyText"/>
               <w:ind w:left="38"/>
             </w:pPr>
             <w:r>
@@ -8222,7 +8164,7 @@
           </w:tcPr>
           <w:p>
             <w:pPr>
-              <w:pStyle w:val="Brdtext"/>
+              <w:pStyle w:val="BodyText"/>
               <w:ind w:left="146"/>
             </w:pPr>
             <w:r>
@@ -8237,7 +8179,7 @@
           </w:tcPr>
           <w:p>
             <w:pPr>
-              <w:pStyle w:val="Brdtext"/>
+              <w:pStyle w:val="BodyText"/>
               <w:ind w:left="0"/>
             </w:pPr>
           </w:p>
@@ -8249,7 +8191,7 @@
           </w:tcPr>
           <w:p>
             <w:pPr>
-              <w:pStyle w:val="Brdtext"/>
+              <w:pStyle w:val="BodyText"/>
               <w:ind w:left="128"/>
             </w:pPr>
             <w:r>
@@ -8266,7 +8208,7 @@
           </w:tcPr>
           <w:p>
             <w:pPr>
-              <w:pStyle w:val="Brdtext"/>
+              <w:pStyle w:val="BodyText"/>
               <w:ind w:left="5"/>
             </w:pPr>
             <w:r>
@@ -8284,7 +8226,7 @@
           </w:tcPr>
           <w:p>
             <w:pPr>
-              <w:pStyle w:val="Brdtext"/>
+              <w:pStyle w:val="BodyText"/>
               <w:ind w:left="25"/>
             </w:pPr>
             <w:r>
@@ -8303,7 +8245,7 @@
           </w:tcPr>
           <w:p>
             <w:pPr>
-              <w:pStyle w:val="Brdtext"/>
+              <w:pStyle w:val="BodyText"/>
               <w:ind w:left="38"/>
             </w:pPr>
             <w:r>
@@ -8329,7 +8271,7 @@
           </w:tcPr>
           <w:p>
             <w:pPr>
-              <w:pStyle w:val="Brdtext"/>
+              <w:pStyle w:val="BodyText"/>
               <w:ind w:left="146"/>
             </w:pPr>
             <w:r>
@@ -8345,7 +8287,7 @@
           </w:tcPr>
           <w:p>
             <w:pPr>
-              <w:pStyle w:val="Brdtext"/>
+              <w:pStyle w:val="BodyText"/>
               <w:ind w:left="0"/>
             </w:pPr>
             <w:r>
@@ -8373,7 +8315,7 @@
           </w:tcPr>
           <w:p>
             <w:pPr>
-              <w:pStyle w:val="Brdtext"/>
+              <w:pStyle w:val="BodyText"/>
               <w:ind w:left="128"/>
             </w:pPr>
             <w:r>
@@ -8395,7 +8337,7 @@
           </w:tcPr>
           <w:p>
             <w:pPr>
-              <w:pStyle w:val="Brdtext"/>
+              <w:pStyle w:val="BodyText"/>
               <w:ind w:left="5"/>
             </w:pPr>
             <w:r>
@@ -8414,7 +8356,7 @@
           </w:tcPr>
           <w:p>
             <w:pPr>
-              <w:pStyle w:val="Brdtext"/>
+              <w:pStyle w:val="BodyText"/>
               <w:ind w:left="25"/>
             </w:pPr>
             <w:r>
@@ -8429,7 +8371,7 @@
           </w:tcPr>
           <w:p>
             <w:pPr>
-              <w:pStyle w:val="Brdtext"/>
+              <w:pStyle w:val="BodyText"/>
               <w:ind w:left="38"/>
             </w:pPr>
             <w:r>
@@ -8438,7 +8380,7 @@
           </w:p>
           <w:p>
             <w:pPr>
-              <w:pStyle w:val="Brdtext"/>
+              <w:pStyle w:val="BodyText"/>
               <w:ind w:left="38"/>
             </w:pPr>
           </w:p>
@@ -8450,7 +8392,7 @@
           </w:tcPr>
           <w:p>
             <w:pPr>
-              <w:pStyle w:val="Brdtext"/>
+              <w:pStyle w:val="BodyText"/>
               <w:ind w:left="146"/>
             </w:pPr>
             <w:r>
@@ -8465,7 +8407,7 @@
           </w:tcPr>
           <w:p>
             <w:pPr>
-              <w:pStyle w:val="Brdtext"/>
+              <w:pStyle w:val="BodyText"/>
               <w:ind w:left="0"/>
             </w:pPr>
             <w:r>
@@ -8480,7 +8422,7 @@
           </w:tcPr>
           <w:p>
             <w:pPr>
-              <w:pStyle w:val="Brdtext"/>
+              <w:pStyle w:val="BodyText"/>
               <w:ind w:left="128"/>
             </w:pPr>
             <w:r>
@@ -8497,7 +8439,7 @@
           </w:tcPr>
           <w:p>
             <w:pPr>
-              <w:pStyle w:val="Brdtext"/>
+              <w:pStyle w:val="BodyText"/>
               <w:ind w:left="5"/>
             </w:pPr>
             <w:commentRangeStart w:id="33"/>
@@ -8507,7 +8449,7 @@
             <w:commentRangeEnd w:id="33"/>
             <w:r>
               <w:rPr>
-                <w:rStyle w:val="Kommentarsreferens"/>
+                <w:rStyle w:val="CommentReference"/>
                 <w:i/>
                 <w:lang w:val="en-GB"/>
               </w:rPr>
@@ -8522,7 +8464,7 @@
           </w:tcPr>
           <w:p>
             <w:pPr>
-              <w:pStyle w:val="Brdtext"/>
+              <w:pStyle w:val="BodyText"/>
               <w:ind w:left="25"/>
             </w:pPr>
             <w:r>
@@ -8543,7 +8485,7 @@
           </w:tcPr>
           <w:p>
             <w:pPr>
-              <w:pStyle w:val="Brdtext"/>
+              <w:pStyle w:val="BodyText"/>
               <w:ind w:left="38"/>
             </w:pPr>
             <w:r>
@@ -8558,7 +8500,7 @@
           </w:tcPr>
           <w:p>
             <w:pPr>
-              <w:pStyle w:val="Brdtext"/>
+              <w:pStyle w:val="BodyText"/>
               <w:ind w:left="146"/>
             </w:pPr>
             <w:r>
@@ -8573,7 +8515,7 @@
           </w:tcPr>
           <w:p>
             <w:pPr>
-              <w:pStyle w:val="Brdtext"/>
+              <w:pStyle w:val="BodyText"/>
               <w:ind w:left="0"/>
             </w:pPr>
             <w:r>
@@ -8588,7 +8530,7 @@
           </w:tcPr>
           <w:p>
             <w:pPr>
-              <w:pStyle w:val="Brdtext"/>
+              <w:pStyle w:val="BodyText"/>
               <w:ind w:left="128"/>
             </w:pPr>
             <w:r>
@@ -8605,7 +8547,7 @@
           </w:tcPr>
           <w:p>
             <w:pPr>
-              <w:pStyle w:val="Brdtext"/>
+              <w:pStyle w:val="BodyText"/>
               <w:ind w:left="5"/>
             </w:pPr>
             <w:r>
@@ -8623,7 +8565,7 @@
           </w:tcPr>
           <w:p>
             <w:pPr>
-              <w:pStyle w:val="Brdtext"/>
+              <w:pStyle w:val="BodyText"/>
               <w:ind w:left="25"/>
             </w:pPr>
             <w:r>
@@ -8638,7 +8580,7 @@
           </w:tcPr>
           <w:p>
             <w:pPr>
-              <w:pStyle w:val="Brdtext"/>
+              <w:pStyle w:val="BodyText"/>
               <w:ind w:left="38"/>
             </w:pPr>
             <w:r>
@@ -8653,7 +8595,7 @@
           </w:tcPr>
           <w:p>
             <w:pPr>
-              <w:pStyle w:val="Brdtext"/>
+              <w:pStyle w:val="BodyText"/>
               <w:ind w:left="146"/>
             </w:pPr>
             <w:r>
@@ -8668,7 +8610,7 @@
           </w:tcPr>
           <w:p>
             <w:pPr>
-              <w:pStyle w:val="Brdtext"/>
+              <w:pStyle w:val="BodyText"/>
               <w:ind w:left="0"/>
             </w:pPr>
             <w:r>
@@ -8683,7 +8625,7 @@
           </w:tcPr>
           <w:p>
             <w:pPr>
-              <w:pStyle w:val="Brdtext"/>
+              <w:pStyle w:val="BodyText"/>
               <w:ind w:left="128"/>
             </w:pPr>
             <w:r>
@@ -8700,7 +8642,7 @@
           </w:tcPr>
           <w:p>
             <w:pPr>
-              <w:pStyle w:val="Brdtext"/>
+              <w:pStyle w:val="BodyText"/>
               <w:ind w:left="5"/>
             </w:pPr>
             <w:r>
@@ -8721,7 +8663,7 @@
           </w:tcPr>
           <w:p>
             <w:pPr>
-              <w:pStyle w:val="Brdtext"/>
+              <w:pStyle w:val="BodyText"/>
               <w:ind w:left="25"/>
             </w:pPr>
             <w:r>
@@ -8736,7 +8678,7 @@
           </w:tcPr>
           <w:p>
             <w:pPr>
-              <w:pStyle w:val="Brdtext"/>
+              <w:pStyle w:val="BodyText"/>
               <w:ind w:left="38"/>
             </w:pPr>
             <w:r>
@@ -8751,7 +8693,7 @@
           </w:tcPr>
           <w:p>
             <w:pPr>
-              <w:pStyle w:val="Brdtext"/>
+              <w:pStyle w:val="BodyText"/>
               <w:ind w:left="146"/>
             </w:pPr>
             <w:r>
@@ -8766,7 +8708,7 @@
           </w:tcPr>
           <w:p>
             <w:pPr>
-              <w:pStyle w:val="Brdtext"/>
+              <w:pStyle w:val="BodyText"/>
               <w:ind w:left="0"/>
             </w:pPr>
             <w:r>
@@ -8787,7 +8729,7 @@
           </w:tcPr>
           <w:p>
             <w:pPr>
-              <w:pStyle w:val="Brdtext"/>
+              <w:pStyle w:val="BodyText"/>
               <w:ind w:left="128"/>
             </w:pPr>
             <w:r>
@@ -8804,7 +8746,7 @@
           </w:tcPr>
           <w:p>
             <w:pPr>
-              <w:pStyle w:val="Brdtext"/>
+              <w:pStyle w:val="BodyText"/>
               <w:ind w:left="5"/>
             </w:pPr>
             <w:r>
@@ -8819,7 +8761,7 @@
           </w:tcPr>
           <w:p>
             <w:pPr>
-              <w:pStyle w:val="Brdtext"/>
+              <w:pStyle w:val="BodyText"/>
               <w:ind w:left="25"/>
             </w:pPr>
             <w:r>
@@ -8834,7 +8776,7 @@
           </w:tcPr>
           <w:p>
             <w:pPr>
-              <w:pStyle w:val="Brdtext"/>
+              <w:pStyle w:val="BodyText"/>
               <w:ind w:left="38"/>
             </w:pPr>
             <w:r>
@@ -8849,7 +8791,7 @@
           </w:tcPr>
           <w:p>
             <w:pPr>
-              <w:pStyle w:val="Brdtext"/>
+              <w:pStyle w:val="BodyText"/>
               <w:ind w:left="146"/>
             </w:pPr>
             <w:r>
@@ -8870,7 +8812,7 @@
           </w:tcPr>
           <w:p>
             <w:pPr>
-              <w:pStyle w:val="Brdtext"/>
+              <w:pStyle w:val="BodyText"/>
               <w:ind w:left="0"/>
             </w:pPr>
             <w:r>
@@ -8897,7 +8839,7 @@
           </w:p>
           <w:p>
             <w:pPr>
-              <w:pStyle w:val="Brdtext"/>
+              <w:pStyle w:val="BodyText"/>
               <w:ind w:left="0"/>
             </w:pPr>
           </w:p>
@@ -8909,7 +8851,7 @@
           </w:tcPr>
           <w:p>
             <w:pPr>
-              <w:pStyle w:val="Brdtext"/>
+              <w:pStyle w:val="BodyText"/>
               <w:ind w:left="128"/>
             </w:pPr>
           </w:p>
@@ -8923,7 +8865,7 @@
           </w:tcPr>
           <w:p>
             <w:pPr>
-              <w:pStyle w:val="Brdtext"/>
+              <w:pStyle w:val="BodyText"/>
               <w:ind w:left="5"/>
             </w:pPr>
             <w:r>
@@ -8932,7 +8874,7 @@
           </w:p>
           <w:p>
             <w:pPr>
-              <w:pStyle w:val="Brdtext"/>
+              <w:pStyle w:val="BodyText"/>
               <w:ind w:left="5"/>
             </w:pPr>
             <w:r>
@@ -8947,7 +8889,7 @@
           </w:tcPr>
           <w:p>
             <w:pPr>
-              <w:pStyle w:val="Brdtext"/>
+              <w:pStyle w:val="BodyText"/>
               <w:ind w:left="25"/>
             </w:pPr>
             <w:r>
@@ -8974,7 +8916,7 @@
           </w:tcPr>
           <w:p>
             <w:pPr>
-              <w:pStyle w:val="Brdtext"/>
+              <w:pStyle w:val="BodyText"/>
               <w:ind w:left="38"/>
             </w:pPr>
             <w:r>
@@ -8989,7 +8931,7 @@
           </w:tcPr>
           <w:p>
             <w:pPr>
-              <w:pStyle w:val="Brdtext"/>
+              <w:pStyle w:val="BodyText"/>
               <w:ind w:left="146"/>
             </w:pPr>
             <w:r>
@@ -9004,7 +8946,7 @@
           </w:tcPr>
           <w:p>
             <w:pPr>
-              <w:pStyle w:val="Brdtext"/>
+              <w:pStyle w:val="BodyText"/>
               <w:ind w:left="0"/>
             </w:pPr>
             <w:r>
@@ -9019,7 +8961,7 @@
           </w:tcPr>
           <w:p>
             <w:pPr>
-              <w:pStyle w:val="Brdtext"/>
+              <w:pStyle w:val="BodyText"/>
               <w:ind w:left="128"/>
             </w:pPr>
             <w:r>
@@ -9040,7 +8982,7 @@
           </w:tcPr>
           <w:p>
             <w:pPr>
-              <w:pStyle w:val="Brdtext"/>
+              <w:pStyle w:val="BodyText"/>
               <w:ind w:left="5"/>
             </w:pPr>
             <w:r>
@@ -9056,7 +8998,7 @@
           </w:tcPr>
           <w:p>
             <w:pPr>
-              <w:pStyle w:val="Brdtext"/>
+              <w:pStyle w:val="BodyText"/>
               <w:ind w:left="25"/>
             </w:pPr>
             <w:r>
@@ -9083,7 +9025,7 @@
           </w:tcPr>
           <w:p>
             <w:pPr>
-              <w:pStyle w:val="Brdtext"/>
+              <w:pStyle w:val="BodyText"/>
               <w:ind w:left="38"/>
             </w:pPr>
             <w:r>
@@ -9098,7 +9040,7 @@
           </w:tcPr>
           <w:p>
             <w:pPr>
-              <w:pStyle w:val="Brdtext"/>
+              <w:pStyle w:val="BodyText"/>
               <w:ind w:left="146"/>
             </w:pPr>
             <w:r>
@@ -9113,7 +9055,7 @@
           </w:tcPr>
           <w:p>
             <w:pPr>
-              <w:pStyle w:val="Brdtext"/>
+              <w:pStyle w:val="BodyText"/>
               <w:ind w:left="0"/>
             </w:pPr>
             <w:r>
@@ -9128,7 +9070,7 @@
           </w:tcPr>
           <w:p>
             <w:pPr>
-              <w:pStyle w:val="Brdtext"/>
+              <w:pStyle w:val="BodyText"/>
               <w:ind w:left="128"/>
             </w:pPr>
             <w:r>
@@ -9151,7 +9093,7 @@
           </w:tcPr>
           <w:p>
             <w:pPr>
-              <w:pStyle w:val="Brdtext"/>
+              <w:pStyle w:val="BodyText"/>
               <w:ind w:left="5"/>
             </w:pPr>
             <w:r>
@@ -9166,7 +9108,7 @@
           </w:tcPr>
           <w:p>
             <w:pPr>
-              <w:pStyle w:val="Brdtext"/>
+              <w:pStyle w:val="BodyText"/>
               <w:ind w:left="25"/>
             </w:pPr>
             <w:r>
@@ -9181,7 +9123,7 @@
           </w:tcPr>
           <w:p>
             <w:pPr>
-              <w:pStyle w:val="Brdtext"/>
+              <w:pStyle w:val="BodyText"/>
               <w:ind w:left="38"/>
             </w:pPr>
             <w:r>
@@ -9202,7 +9144,7 @@
           </w:tcPr>
           <w:p>
             <w:pPr>
-              <w:pStyle w:val="Brdtext"/>
+              <w:pStyle w:val="BodyText"/>
               <w:ind w:left="146"/>
             </w:pPr>
             <w:r>
@@ -9217,7 +9159,7 @@
           </w:tcPr>
           <w:p>
             <w:pPr>
-              <w:pStyle w:val="Brdtext"/>
+              <w:pStyle w:val="BodyText"/>
               <w:ind w:left="0"/>
             </w:pPr>
             <w:r>
@@ -9226,8 +9168,6 @@
             <w:r>
               <w:t>.</w:t>
             </w:r>
-            <w:bookmarkStart w:id="34" w:name="_GoBack"/>
-            <w:bookmarkEnd w:id="34"/>
           </w:p>
         </w:tc>
         <w:tc>
@@ -9237,7 +9177,7 @@
           </w:tcPr>
           <w:p>
             <w:pPr>
-              <w:pStyle w:val="Brdtext"/>
+              <w:pStyle w:val="BodyText"/>
               <w:ind w:left="128"/>
             </w:pPr>
             <w:r>
@@ -9254,7 +9194,7 @@
           </w:tcPr>
           <w:p>
             <w:pPr>
-              <w:pStyle w:val="Brdtext"/>
+              <w:pStyle w:val="BodyText"/>
               <w:ind w:left="5"/>
             </w:pPr>
             <w:r>
@@ -9269,7 +9209,7 @@
           </w:tcPr>
           <w:p>
             <w:pPr>
-              <w:pStyle w:val="Brdtext"/>
+              <w:pStyle w:val="BodyText"/>
               <w:ind w:left="25"/>
             </w:pPr>
             <w:r>
@@ -9290,7 +9230,7 @@
           </w:tcPr>
           <w:p>
             <w:pPr>
-              <w:pStyle w:val="Brdtext"/>
+              <w:pStyle w:val="BodyText"/>
               <w:ind w:left="38"/>
             </w:pPr>
             <w:r>
@@ -9305,7 +9245,7 @@
           </w:tcPr>
           <w:p>
             <w:pPr>
-              <w:pStyle w:val="Brdtext"/>
+              <w:pStyle w:val="BodyText"/>
               <w:ind w:left="146"/>
             </w:pPr>
             <w:r>
@@ -9320,7 +9260,7 @@
           </w:tcPr>
           <w:p>
             <w:pPr>
-              <w:pStyle w:val="Brdtext"/>
+              <w:pStyle w:val="BodyText"/>
               <w:ind w:left="0"/>
             </w:pPr>
             <w:r>
@@ -9335,7 +9275,7 @@
           </w:tcPr>
           <w:p>
             <w:pPr>
-              <w:pStyle w:val="Brdtext"/>
+              <w:pStyle w:val="BodyText"/>
               <w:ind w:left="128"/>
             </w:pPr>
           </w:p>
@@ -9344,12 +9284,12 @@
     </w:tbl>
     <w:p>
       <w:pPr>
-        <w:pStyle w:val="Brdtext"/>
-      </w:pPr>
-    </w:p>
-    <w:p>
-      <w:pPr>
-        <w:pStyle w:val="Brdtext"/>
+        <w:pStyle w:val="BodyText"/>
+      </w:pPr>
+    </w:p>
+    <w:p>
+      <w:pPr>
+        <w:pStyle w:val="BodyText"/>
       </w:pPr>
       <w:r>
         <w:t>Re</w:t>
@@ -9450,7 +9390,7 @@
     <w:p/>
     <w:p>
       <w:pPr>
-        <w:pStyle w:val="Brdtext"/>
+        <w:pStyle w:val="BodyText"/>
         <w:ind w:right="119"/>
       </w:pPr>
     </w:p>
@@ -9458,17 +9398,17 @@
       <w:pPr>
         <w:pStyle w:val="Rubrik2b"/>
       </w:pPr>
-      <w:bookmarkStart w:id="35" w:name="_Toc219337778"/>
-      <w:bookmarkStart w:id="36" w:name="_Toc224895972"/>
+      <w:bookmarkStart w:id="34" w:name="_Toc219337778"/>
+      <w:bookmarkStart w:id="35" w:name="_Toc224895972"/>
       <w:r>
         <w:t>SLA-krav</w:t>
       </w:r>
+      <w:bookmarkEnd w:id="34"/>
       <w:bookmarkEnd w:id="35"/>
-      <w:bookmarkEnd w:id="36"/>
-    </w:p>
-    <w:p>
-      <w:pPr>
-        <w:pStyle w:val="Brdtext"/>
+    </w:p>
+    <w:p>
+      <w:pPr>
+        <w:pStyle w:val="BodyText"/>
       </w:pPr>
       <w:r>
         <w:t xml:space="preserve">Följande SLA-krav gäller för </w:t>
@@ -9491,12 +9431,12 @@
     </w:p>
     <w:p>
       <w:pPr>
-        <w:pStyle w:val="Brdtext"/>
-      </w:pPr>
-    </w:p>
-    <w:p>
-      <w:pPr>
-        <w:pStyle w:val="Brdtext"/>
+        <w:pStyle w:val="BodyText"/>
+      </w:pPr>
+    </w:p>
+    <w:p>
+      <w:pPr>
+        <w:pStyle w:val="BodyText"/>
       </w:pPr>
     </w:p>
     <w:tbl>
@@ -9743,113 +9683,113 @@
     </w:tbl>
     <w:p>
       <w:pPr>
-        <w:pStyle w:val="Brdtext"/>
+        <w:pStyle w:val="BodyText"/>
       </w:pPr>
     </w:p>
     <w:p>
       <w:pPr>
         <w:pStyle w:val="Rubrik2b"/>
       </w:pPr>
-      <w:bookmarkStart w:id="37" w:name="_Toc224895973"/>
+      <w:bookmarkStart w:id="36" w:name="_Toc224895973"/>
       <w:r>
         <w:t>Gemensamma konsumentregler</w:t>
       </w:r>
+      <w:bookmarkEnd w:id="36"/>
+    </w:p>
+    <w:p>
+      <w:pPr>
+        <w:pStyle w:val="BodyText"/>
+        <w:ind w:right="119"/>
+      </w:pPr>
+      <w:r>
+        <w:t xml:space="preserve">R1: </w:t>
+      </w:r>
+      <w:r>
+        <w:t>Filtrera enligt flagga ”patientAccessAllowed”</w:t>
+      </w:r>
+    </w:p>
+    <w:p>
+      <w:pPr>
+        <w:pStyle w:val="BodyText"/>
+        <w:ind w:right="119"/>
+      </w:pPr>
+      <w:r>
+        <w:t xml:space="preserve">R2: </w:t>
+      </w:r>
+      <w:r>
+        <w:t>Tillämpa regelverk enl. PDL</w:t>
+      </w:r>
+    </w:p>
+    <w:p>
+      <w:pPr>
+        <w:pStyle w:val="BodyText"/>
+        <w:ind w:right="119"/>
+      </w:pPr>
+    </w:p>
+    <w:p>
+      <w:pPr>
+        <w:pStyle w:val="Rubrik2b"/>
+      </w:pPr>
+      <w:bookmarkStart w:id="37" w:name="_Toc341787026"/>
+      <w:bookmarkStart w:id="38" w:name="_Toc219337779"/>
+      <w:bookmarkStart w:id="39" w:name="_Toc224895974"/>
+      <w:r>
+        <w:t>Format för Datum</w:t>
+      </w:r>
       <w:bookmarkEnd w:id="37"/>
-    </w:p>
-    <w:p>
-      <w:pPr>
-        <w:pStyle w:val="Brdtext"/>
-        <w:ind w:right="119"/>
-      </w:pPr>
-      <w:r>
-        <w:t xml:space="preserve">R1: </w:t>
-      </w:r>
-      <w:r>
-        <w:t>Filtrera enligt flagga ”patientAccessAllowed”</w:t>
-      </w:r>
-    </w:p>
-    <w:p>
-      <w:pPr>
-        <w:pStyle w:val="Brdtext"/>
-        <w:ind w:right="119"/>
-      </w:pPr>
-      <w:r>
-        <w:t xml:space="preserve">R2: </w:t>
-      </w:r>
-      <w:r>
-        <w:t>Tillämpa regelverk enl. PDL</w:t>
-      </w:r>
-    </w:p>
-    <w:p>
-      <w:pPr>
-        <w:pStyle w:val="Brdtext"/>
-        <w:ind w:right="119"/>
-      </w:pPr>
-    </w:p>
-    <w:p>
-      <w:pPr>
-        <w:pStyle w:val="Rubrik2b"/>
-      </w:pPr>
-      <w:bookmarkStart w:id="38" w:name="_Toc341787026"/>
-      <w:bookmarkStart w:id="39" w:name="_Toc219337779"/>
-      <w:bookmarkStart w:id="40" w:name="_Toc224895974"/>
-      <w:r>
-        <w:t>Format för Datum</w:t>
-      </w:r>
       <w:bookmarkEnd w:id="38"/>
       <w:bookmarkEnd w:id="39"/>
+    </w:p>
+    <w:p>
+      <w:pPr>
+        <w:pStyle w:val="BodyText"/>
+        <w:ind w:right="119"/>
+      </w:pPr>
+    </w:p>
+    <w:p>
+      <w:pPr>
+        <w:pStyle w:val="BodyText"/>
+        <w:ind w:right="119"/>
+      </w:pPr>
+      <w:r>
+        <w:t>Datum anges alltid på formatet ”ÅÅÅÅMMDD”, vilket motsvara den ISO 8601 och ISO 8824-kompatibla formatbeskrivningen ”YYYYMMDD”.</w:t>
+      </w:r>
+    </w:p>
+    <w:p>
+      <w:pPr>
+        <w:pStyle w:val="BodyText"/>
+        <w:ind w:right="119"/>
+      </w:pPr>
+    </w:p>
+    <w:p>
+      <w:pPr>
+        <w:pStyle w:val="BodyText"/>
+        <w:ind w:right="119"/>
+      </w:pPr>
+    </w:p>
+    <w:p>
+      <w:pPr>
+        <w:pStyle w:val="Rubrik2b"/>
+      </w:pPr>
+      <w:bookmarkStart w:id="40" w:name="_Toc341787027"/>
+      <w:bookmarkStart w:id="41" w:name="_Toc219337780"/>
+      <w:bookmarkStart w:id="42" w:name="_Toc224895975"/>
+      <w:r>
+        <w:t>Format för tidpunkter</w:t>
+      </w:r>
       <w:bookmarkEnd w:id="40"/>
-    </w:p>
-    <w:p>
-      <w:pPr>
-        <w:pStyle w:val="Brdtext"/>
-        <w:ind w:right="119"/>
-      </w:pPr>
-    </w:p>
-    <w:p>
-      <w:pPr>
-        <w:pStyle w:val="Brdtext"/>
-        <w:ind w:right="119"/>
-      </w:pPr>
-      <w:r>
-        <w:t>Datum anges alltid på formatet ”ÅÅÅÅMMDD”, vilket motsvara den ISO 8601 och ISO 8824-kompatibla formatbeskrivningen ”YYYYMMDD”.</w:t>
-      </w:r>
-    </w:p>
-    <w:p>
-      <w:pPr>
-        <w:pStyle w:val="Brdtext"/>
-        <w:ind w:right="119"/>
-      </w:pPr>
-    </w:p>
-    <w:p>
-      <w:pPr>
-        <w:pStyle w:val="Brdtext"/>
-        <w:ind w:right="119"/>
-      </w:pPr>
-    </w:p>
-    <w:p>
-      <w:pPr>
-        <w:pStyle w:val="Rubrik2b"/>
-      </w:pPr>
-      <w:bookmarkStart w:id="41" w:name="_Toc341787027"/>
-      <w:bookmarkStart w:id="42" w:name="_Toc219337780"/>
-      <w:bookmarkStart w:id="43" w:name="_Toc224895975"/>
-      <w:r>
-        <w:t>Format för tidpunkter</w:t>
-      </w:r>
       <w:bookmarkEnd w:id="41"/>
       <w:bookmarkEnd w:id="42"/>
-      <w:bookmarkEnd w:id="43"/>
-    </w:p>
-    <w:p>
-      <w:pPr>
-        <w:pStyle w:val="Brdtext"/>
+    </w:p>
+    <w:p>
+      <w:pPr>
+        <w:pStyle w:val="BodyText"/>
         <w:ind w:right="119"/>
       </w:pPr>
     </w:p>
     <w:p>
       <w:pPr>
-        <w:pStyle w:val="Brdtext"/>
+        <w:pStyle w:val="BodyText"/>
         <w:ind w:right="119"/>
       </w:pPr>
       <w:r>
@@ -9858,13 +9798,13 @@
     </w:p>
     <w:p>
       <w:pPr>
-        <w:pStyle w:val="Brdtext"/>
+        <w:pStyle w:val="BodyText"/>
         <w:ind w:right="119"/>
       </w:pPr>
     </w:p>
     <w:p>
       <w:pPr>
-        <w:pStyle w:val="Brdtext"/>
+        <w:pStyle w:val="BodyText"/>
         <w:ind w:right="119"/>
       </w:pPr>
       <w:r>
@@ -9879,7 +9819,7 @@
     </w:p>
     <w:p>
       <w:pPr>
-        <w:pStyle w:val="Rubrik1"/>
+        <w:pStyle w:val="Heading1"/>
         <w:tabs>
           <w:tab w:val="left" w:pos="1299"/>
         </w:tabs>
@@ -9890,157 +9830,157 @@
       <w:pPr>
         <w:pStyle w:val="Rubrik2b"/>
       </w:pPr>
-      <w:bookmarkStart w:id="44" w:name="_Toc341787028"/>
-      <w:bookmarkStart w:id="45" w:name="_Toc219337781"/>
-      <w:bookmarkStart w:id="46" w:name="_Toc224895976"/>
+      <w:bookmarkStart w:id="43" w:name="_Toc341787028"/>
+      <w:bookmarkStart w:id="44" w:name="_Toc219337781"/>
+      <w:bookmarkStart w:id="45" w:name="_Toc224895976"/>
       <w:r>
         <w:t>Tidszon för tidpunkter</w:t>
       </w:r>
+      <w:bookmarkEnd w:id="43"/>
       <w:bookmarkEnd w:id="44"/>
       <w:bookmarkEnd w:id="45"/>
+    </w:p>
+    <w:p>
+      <w:pPr>
+        <w:pStyle w:val="BodyText"/>
+        <w:ind w:right="119"/>
+      </w:pPr>
+    </w:p>
+    <w:p>
+      <w:pPr>
+        <w:pStyle w:val="BodyText"/>
+        <w:ind w:right="119"/>
+      </w:pPr>
+      <w:r>
+        <w:t>Tidszon anges inte i meddelandeformaten. Alla information om datum och tidpunkter som utbyts via tjänsterna ska ange datum och tidpunkter i den tidszon som gäller/gällde i Sverige vid den tidpunkt som respektive datum- eller tidpunktsfält bär information om. Såväl tjänstekonsumenter som tjänsteproducenter skall med andra ord förutsätta att datum och tidpunkter som utbyts är i tidszonerna CET (svensk normaltid) respektive CEST (svensk normaltid med justering för sommartid).</w:t>
+      </w:r>
+    </w:p>
+    <w:p>
+      <w:pPr>
+        <w:pStyle w:val="BodyText"/>
+        <w:ind w:right="119"/>
+      </w:pPr>
+    </w:p>
+    <w:p>
+      <w:pPr>
+        <w:pStyle w:val="Rubrik2b"/>
+      </w:pPr>
+      <w:bookmarkStart w:id="46" w:name="_Toc224895977"/>
+      <w:r>
+        <w:t>Personidentifierare</w:t>
+      </w:r>
       <w:bookmarkEnd w:id="46"/>
     </w:p>
     <w:p>
       <w:pPr>
-        <w:pStyle w:val="Brdtext"/>
+        <w:pStyle w:val="BodyText"/>
         <w:ind w:right="119"/>
       </w:pPr>
-    </w:p>
-    <w:p>
-      <w:pPr>
-        <w:pStyle w:val="Brdtext"/>
+      <w:r>
+        <w:t xml:space="preserve">Bland tillåtna typer av personidentifierare finns: </w:t>
+      </w:r>
+    </w:p>
+    <w:p>
+      <w:pPr>
+        <w:pStyle w:val="BodyText"/>
         <w:ind w:right="119"/>
       </w:pPr>
-      <w:r>
-        <w:t>Tidszon anges inte i meddelandeformaten. Alla information om datum och tidpunkter som utbyts via tjänsterna ska ange datum och tidpunkter i den tidszon som gäller/gällde i Sverige vid den tidpunkt som respektive datum- eller tidpunktsfält bär information om. Såväl tjänstekonsumenter som tjänsteproducenter skall med andra ord förutsätta att datum och tidpunkter som utbyts är i tidszonerna CET (svensk normaltid) respektive CEST (svensk normaltid med justering för sommartid).</w:t>
-      </w:r>
-    </w:p>
-    <w:p>
-      <w:pPr>
-        <w:pStyle w:val="Brdtext"/>
+    </w:p>
+    <w:p>
+      <w:pPr>
+        <w:pStyle w:val="BodyText"/>
         <w:ind w:right="119"/>
       </w:pPr>
+      <w:r>
+        <w:t xml:space="preserve">Personnummer med OID 1.2.752.129.2.1.3 och är enhetligt utformat unikt person-id registrerat i folkbokföringen. Tilldelas av skattekontoret. </w:t>
+      </w:r>
+    </w:p>
+    <w:p>
+      <w:pPr>
+        <w:pStyle w:val="BodyText"/>
+        <w:ind w:right="119"/>
+      </w:pPr>
+    </w:p>
+    <w:p>
+      <w:pPr>
+        <w:pStyle w:val="BodyText"/>
+        <w:ind w:right="119"/>
+      </w:pPr>
+      <w:r>
+        <w:t>Samordningsnummer med OID 1.2.752.129.2.1.3.3 och är ett nummer som kan användas av svenska myndigheter som identitet på personer som inte är folkbokförda i Sverige. Samordningsnummer tilldelas av skattekontoret på begäran av vissa myndigheter.</w:t>
+      </w:r>
+    </w:p>
+    <w:p>
+      <w:pPr>
+        <w:pStyle w:val="BodyText"/>
+        <w:ind w:right="119"/>
+      </w:pPr>
+    </w:p>
+    <w:p>
+      <w:pPr>
+        <w:pStyle w:val="BodyText"/>
+        <w:ind w:right="119"/>
+      </w:pPr>
+      <w:r>
+        <w:t xml:space="preserve">Reservnummer </w:t>
+      </w:r>
+      <w:r>
+        <w:t xml:space="preserve">från olika landsting och regioner vilka identifieras med olika unika OID. Bland dessa återfinns </w:t>
+      </w:r>
+      <w:r>
+        <w:t xml:space="preserve">bl.a. </w:t>
+      </w:r>
+      <w:r>
+        <w:t xml:space="preserve">reservnummer från </w:t>
+      </w:r>
+      <w:r>
+        <w:t>SLL med OID 1.2.752.97.3.1.3</w:t>
+      </w:r>
+      <w:r>
+        <w:t>.</w:t>
+      </w:r>
+      <w:r>
+        <w:t xml:space="preserve"> </w:t>
+      </w:r>
+      <w:r>
+        <w:t xml:space="preserve">Reservnummer </w:t>
+      </w:r>
+      <w:r>
+        <w:t xml:space="preserve">är ett tillfälligt nummer som används för att kunna identifiera en patient med sin vårddokumentation när personnummer eller samordningsnummer saknas eller är okänt. </w:t>
+      </w:r>
+      <w:r>
+        <w:t xml:space="preserve">Ett reservnummer ska anges med OID för aktuell reservnummerdefinition. </w:t>
+      </w:r>
+    </w:p>
+    <w:p>
+      <w:pPr>
+        <w:pStyle w:val="BodyText"/>
+        <w:ind w:left="0" w:right="119"/>
+      </w:pPr>
     </w:p>
     <w:p>
       <w:pPr>
         <w:pStyle w:val="Rubrik2b"/>
       </w:pPr>
-      <w:bookmarkStart w:id="47" w:name="_Toc224895977"/>
-      <w:r>
-        <w:t>Personidentifierare</w:t>
+      <w:bookmarkStart w:id="47" w:name="_Toc341787029"/>
+      <w:bookmarkStart w:id="48" w:name="_Toc219337782"/>
+      <w:bookmarkStart w:id="49" w:name="_Toc224895978"/>
+      <w:r>
+        <w:t>Felhantering</w:t>
       </w:r>
       <w:bookmarkEnd w:id="47"/>
-    </w:p>
-    <w:p>
-      <w:pPr>
-        <w:pStyle w:val="Brdtext"/>
-        <w:ind w:right="119"/>
-      </w:pPr>
-      <w:r>
-        <w:t xml:space="preserve">Bland tillåtna typer av personidentifierare finns: </w:t>
-      </w:r>
-    </w:p>
-    <w:p>
-      <w:pPr>
-        <w:pStyle w:val="Brdtext"/>
-        <w:ind w:right="119"/>
-      </w:pPr>
-    </w:p>
-    <w:p>
-      <w:pPr>
-        <w:pStyle w:val="Brdtext"/>
-        <w:ind w:right="119"/>
-      </w:pPr>
-      <w:r>
-        <w:t xml:space="preserve">Personnummer med OID 1.2.752.129.2.1.3 och är enhetligt utformat unikt person-id registrerat i folkbokföringen. Tilldelas av skattekontoret. </w:t>
-      </w:r>
-    </w:p>
-    <w:p>
-      <w:pPr>
-        <w:pStyle w:val="Brdtext"/>
-        <w:ind w:right="119"/>
-      </w:pPr>
-    </w:p>
-    <w:p>
-      <w:pPr>
-        <w:pStyle w:val="Brdtext"/>
-        <w:ind w:right="119"/>
-      </w:pPr>
-      <w:r>
-        <w:t>Samordningsnummer med OID 1.2.752.129.2.1.3.3 och är ett nummer som kan användas av svenska myndigheter som identitet på personer som inte är folkbokförda i Sverige. Samordningsnummer tilldelas av skattekontoret på begäran av vissa myndigheter.</w:t>
-      </w:r>
-    </w:p>
-    <w:p>
-      <w:pPr>
-        <w:pStyle w:val="Brdtext"/>
-        <w:ind w:right="119"/>
-      </w:pPr>
-    </w:p>
-    <w:p>
-      <w:pPr>
-        <w:pStyle w:val="Brdtext"/>
-        <w:ind w:right="119"/>
-      </w:pPr>
-      <w:r>
-        <w:t xml:space="preserve">Reservnummer </w:t>
-      </w:r>
-      <w:r>
-        <w:t xml:space="preserve">från olika landsting och regioner vilka identifieras med olika unika OID. Bland dessa återfinns </w:t>
-      </w:r>
-      <w:r>
-        <w:t xml:space="preserve">bl.a. </w:t>
-      </w:r>
-      <w:r>
-        <w:t xml:space="preserve">reservnummer från </w:t>
-      </w:r>
-      <w:r>
-        <w:t>SLL med OID 1.2.752.97.3.1.3</w:t>
-      </w:r>
-      <w:r>
-        <w:t>.</w:t>
-      </w:r>
-      <w:r>
-        <w:t xml:space="preserve"> </w:t>
-      </w:r>
-      <w:r>
-        <w:t xml:space="preserve">Reservnummer </w:t>
-      </w:r>
-      <w:r>
-        <w:t xml:space="preserve">är ett tillfälligt nummer som används för att kunna identifiera en patient med sin vårddokumentation när personnummer eller samordningsnummer saknas eller är okänt. </w:t>
-      </w:r>
-      <w:r>
-        <w:t xml:space="preserve">Ett reservnummer ska anges med OID för aktuell reservnummerdefinition. </w:t>
-      </w:r>
-    </w:p>
-    <w:p>
-      <w:pPr>
-        <w:pStyle w:val="Brdtext"/>
-        <w:ind w:left="0" w:right="119"/>
-      </w:pPr>
-    </w:p>
-    <w:p>
-      <w:pPr>
-        <w:pStyle w:val="Rubrik2b"/>
-      </w:pPr>
-      <w:bookmarkStart w:id="48" w:name="_Toc341787029"/>
-      <w:bookmarkStart w:id="49" w:name="_Toc219337782"/>
-      <w:bookmarkStart w:id="50" w:name="_Toc224895978"/>
-      <w:r>
-        <w:t>Felhantering</w:t>
-      </w:r>
       <w:bookmarkEnd w:id="48"/>
       <w:bookmarkEnd w:id="49"/>
-      <w:bookmarkEnd w:id="50"/>
-    </w:p>
-    <w:p>
-      <w:pPr>
-        <w:pStyle w:val="Brdtext"/>
+    </w:p>
+    <w:p>
+      <w:pPr>
+        <w:pStyle w:val="BodyText"/>
         <w:ind w:right="119"/>
       </w:pPr>
     </w:p>
     <w:p>
       <w:pPr>
-        <w:pStyle w:val="Brdtext"/>
+        <w:pStyle w:val="BodyText"/>
         <w:ind w:right="119"/>
       </w:pPr>
       <w:r>
@@ -10055,19 +9995,19 @@
     </w:p>
     <w:p>
       <w:pPr>
-        <w:pStyle w:val="Brdtext"/>
+        <w:pStyle w:val="BodyText"/>
         <w:ind w:right="119"/>
       </w:pPr>
     </w:p>
     <w:p>
       <w:pPr>
-        <w:pStyle w:val="Brdtext"/>
+        <w:pStyle w:val="BodyText"/>
         <w:ind w:right="119"/>
       </w:pPr>
     </w:p>
     <w:p>
       <w:pPr>
-        <w:pStyle w:val="Rubrik1"/>
+        <w:pStyle w:val="Heading1"/>
         <w:numPr>
           <w:ilvl w:val="0"/>
           <w:numId w:val="1"/>
@@ -10079,19 +10019,19 @@
           <w:spacing w:val="1"/>
         </w:rPr>
       </w:pPr>
-      <w:bookmarkStart w:id="51" w:name="_Toc224895979"/>
-      <w:bookmarkStart w:id="52" w:name="_Toc341787030"/>
+      <w:bookmarkStart w:id="50" w:name="_Toc224895979"/>
+      <w:bookmarkStart w:id="51" w:name="_Toc341787030"/>
       <w:r>
         <w:rPr>
           <w:spacing w:val="1"/>
         </w:rPr>
         <w:t>Gemensamma informationskomponenter</w:t>
       </w:r>
-      <w:bookmarkEnd w:id="51"/>
-    </w:p>
-    <w:p>
-      <w:pPr>
-        <w:pStyle w:val="Brdtext"/>
+      <w:bookmarkEnd w:id="50"/>
+    </w:p>
+    <w:p>
+      <w:pPr>
+        <w:pStyle w:val="BodyText"/>
         <w:spacing w:before="120"/>
         <w:ind w:left="868" w:right="147"/>
       </w:pPr>
@@ -10168,7 +10108,7 @@
     </w:p>
     <w:tbl>
       <w:tblPr>
-        <w:tblStyle w:val="Tabellrutnt"/>
+        <w:tblStyle w:val="TableGrid"/>
         <w:tblW w:w="9100" w:type="dxa"/>
         <w:tblLayout w:type="fixed"/>
         <w:tblLook w:val="04A0" w:firstRow="1" w:lastRow="0" w:firstColumn="1" w:lastColumn="0" w:noHBand="0" w:noVBand="1"/>
@@ -11578,7 +11518,7 @@
     <w:p/>
     <w:tbl>
       <w:tblPr>
-        <w:tblStyle w:val="Tabellrutnt"/>
+        <w:tblStyle w:val="TableGrid"/>
         <w:tblW w:w="6157" w:type="dxa"/>
         <w:tblLayout w:type="fixed"/>
         <w:tblLook w:val="04A0" w:firstRow="1" w:lastRow="0" w:firstColumn="1" w:lastColumn="0" w:noHBand="0" w:noVBand="1"/>
@@ -11784,7 +11724,7 @@
     <w:p/>
     <w:tbl>
       <w:tblPr>
-        <w:tblStyle w:val="Tabellrutnt"/>
+        <w:tblStyle w:val="TableGrid"/>
         <w:tblW w:w="9100" w:type="dxa"/>
         <w:tblLayout w:type="fixed"/>
         <w:tblLook w:val="04A0" w:firstRow="1" w:lastRow="0" w:firstColumn="1" w:lastColumn="0" w:noHBand="0" w:noVBand="1"/>
@@ -12108,7 +12048,7 @@
     <w:p/>
     <w:tbl>
       <w:tblPr>
-        <w:tblStyle w:val="Tabellrutnt"/>
+        <w:tblStyle w:val="TableGrid"/>
         <w:tblW w:w="6157" w:type="dxa"/>
         <w:tblLayout w:type="fixed"/>
         <w:tblLook w:val="04A0" w:firstRow="1" w:lastRow="0" w:firstColumn="1" w:lastColumn="0" w:noHBand="0" w:noVBand="1"/>
@@ -12293,7 +12233,7 @@
     <w:p/>
     <w:tbl>
       <w:tblPr>
-        <w:tblStyle w:val="Tabellrutnt"/>
+        <w:tblStyle w:val="TableGrid"/>
         <w:tblW w:w="9100" w:type="dxa"/>
         <w:tblLayout w:type="fixed"/>
         <w:tblLook w:val="04A0" w:firstRow="1" w:lastRow="0" w:firstColumn="1" w:lastColumn="0" w:noHBand="0" w:noVBand="1"/>
@@ -12690,7 +12630,7 @@
     <w:p/>
     <w:tbl>
       <w:tblPr>
-        <w:tblStyle w:val="Tabellrutnt"/>
+        <w:tblStyle w:val="TableGrid"/>
         <w:tblW w:w="9100" w:type="dxa"/>
         <w:tblLayout w:type="fixed"/>
         <w:tblLook w:val="04A0" w:firstRow="1" w:lastRow="0" w:firstColumn="1" w:lastColumn="0" w:noHBand="0" w:noVBand="1"/>
@@ -13288,7 +13228,7 @@
     <w:p/>
     <w:tbl>
       <w:tblPr>
-        <w:tblStyle w:val="Tabellrutnt"/>
+        <w:tblStyle w:val="TableGrid"/>
         <w:tblW w:w="9100" w:type="dxa"/>
         <w:tblLayout w:type="fixed"/>
         <w:tblLook w:val="04A0" w:firstRow="1" w:lastRow="0" w:firstColumn="1" w:lastColumn="0" w:noHBand="0" w:noVBand="1"/>
@@ -14705,7 +14645,7 @@
     <w:p/>
     <w:tbl>
       <w:tblPr>
-        <w:tblStyle w:val="Tabellrutnt"/>
+        <w:tblStyle w:val="TableGrid"/>
         <w:tblW w:w="9100" w:type="dxa"/>
         <w:tblLayout w:type="fixed"/>
         <w:tblLook w:val="04A0" w:firstRow="1" w:lastRow="0" w:firstColumn="1" w:lastColumn="0" w:noHBand="0" w:noVBand="1"/>
@@ -15149,7 +15089,7 @@
     <w:p/>
     <w:tbl>
       <w:tblPr>
-        <w:tblStyle w:val="Tabellrutnt"/>
+        <w:tblStyle w:val="TableGrid"/>
         <w:tblW w:w="6157" w:type="dxa"/>
         <w:tblLayout w:type="fixed"/>
         <w:tblLook w:val="04A0" w:firstRow="1" w:lastRow="0" w:firstColumn="1" w:lastColumn="0" w:noHBand="0" w:noVBand="1"/>
@@ -15382,7 +15322,7 @@
     <w:p/>
     <w:tbl>
       <w:tblPr>
-        <w:tblStyle w:val="Tabellrutnt"/>
+        <w:tblStyle w:val="TableGrid"/>
         <w:tblW w:w="9100" w:type="dxa"/>
         <w:tblLayout w:type="fixed"/>
         <w:tblLook w:val="04A0" w:firstRow="1" w:lastRow="0" w:firstColumn="1" w:lastColumn="0" w:noHBand="0" w:noVBand="1"/>
@@ -15737,7 +15677,7 @@
     </w:p>
     <w:p>
       <w:pPr>
-        <w:pStyle w:val="Rubrik1"/>
+        <w:pStyle w:val="Heading1"/>
         <w:numPr>
           <w:ilvl w:val="0"/>
           <w:numId w:val="1"/>
@@ -15746,28 +15686,28 @@
           <w:tab w:val="left" w:pos="1299"/>
         </w:tabs>
       </w:pPr>
-      <w:bookmarkStart w:id="53" w:name="_Toc224895980"/>
+      <w:bookmarkStart w:id="52" w:name="_Toc224895980"/>
       <w:r>
         <w:rPr>
           <w:spacing w:val="1"/>
         </w:rPr>
         <w:t>GetCareDocumentation (Vård- och omsorgsdokument</w:t>
       </w:r>
+      <w:bookmarkEnd w:id="51"/>
+      <w:r>
+        <w:rPr>
+          <w:spacing w:val="1"/>
+        </w:rPr>
+        <w:t>)</w:t>
+      </w:r>
       <w:bookmarkEnd w:id="52"/>
       <w:r>
-        <w:rPr>
-          <w:spacing w:val="1"/>
-        </w:rPr>
-        <w:t>)</w:t>
-      </w:r>
-      <w:bookmarkEnd w:id="53"/>
-      <w:r>
         <w:br/>
       </w:r>
     </w:p>
     <w:p>
       <w:pPr>
-        <w:pStyle w:val="Brdtext"/>
+        <w:pStyle w:val="BodyText"/>
         <w:spacing w:line="239" w:lineRule="auto"/>
         <w:ind w:right="145"/>
         <w:rPr>
@@ -15817,13 +15757,13 @@
       <w:pPr>
         <w:pStyle w:val="Rubrik2b"/>
       </w:pPr>
-      <w:bookmarkStart w:id="54" w:name="_Toc341787031"/>
-      <w:bookmarkStart w:id="55" w:name="_Toc224895981"/>
+      <w:bookmarkStart w:id="53" w:name="_Toc341787031"/>
+      <w:bookmarkStart w:id="54" w:name="_Toc224895981"/>
       <w:r>
         <w:t>Frivillighet</w:t>
       </w:r>
+      <w:bookmarkEnd w:id="53"/>
       <w:bookmarkEnd w:id="54"/>
-      <w:bookmarkEnd w:id="55"/>
     </w:p>
     <w:p>
       <w:pPr>
@@ -15837,7 +15777,7 @@
     </w:p>
     <w:p>
       <w:pPr>
-        <w:pStyle w:val="Brdtext"/>
+        <w:pStyle w:val="BodyText"/>
         <w:spacing w:line="239" w:lineRule="auto"/>
         <w:ind w:right="198"/>
         <w:rPr>
@@ -15884,13 +15824,13 @@
       <w:pPr>
         <w:pStyle w:val="Rubrik2b"/>
       </w:pPr>
-      <w:bookmarkStart w:id="56" w:name="_Toc341787032"/>
-      <w:bookmarkStart w:id="57" w:name="_Toc224895982"/>
+      <w:bookmarkStart w:id="55" w:name="_Toc341787032"/>
+      <w:bookmarkStart w:id="56" w:name="_Toc224895982"/>
       <w:r>
         <w:t>Version</w:t>
       </w:r>
+      <w:bookmarkEnd w:id="55"/>
       <w:bookmarkEnd w:id="56"/>
-      <w:bookmarkEnd w:id="57"/>
     </w:p>
     <w:p>
       <w:pPr>
@@ -15904,7 +15844,7 @@
     </w:p>
     <w:p>
       <w:pPr>
-        <w:pStyle w:val="Brdtext"/>
+        <w:pStyle w:val="BodyText"/>
         <w:ind w:right="689"/>
         <w:rPr>
           <w:color w:val="000000" w:themeColor="text1"/>
@@ -15941,13 +15881,13 @@
       <w:pPr>
         <w:pStyle w:val="Rubrik2b"/>
       </w:pPr>
-      <w:bookmarkStart w:id="58" w:name="_Toc341787033"/>
-      <w:bookmarkStart w:id="59" w:name="_Toc224895983"/>
+      <w:bookmarkStart w:id="57" w:name="_Toc341787033"/>
+      <w:bookmarkStart w:id="58" w:name="_Toc224895983"/>
       <w:r>
         <w:t>SLA-krav</w:t>
       </w:r>
+      <w:bookmarkEnd w:id="57"/>
       <w:bookmarkEnd w:id="58"/>
-      <w:bookmarkEnd w:id="59"/>
     </w:p>
     <w:p>
       <w:pPr>
@@ -15961,7 +15901,7 @@
     </w:p>
     <w:p>
       <w:pPr>
-        <w:pStyle w:val="Brdtext"/>
+        <w:pStyle w:val="BodyText"/>
         <w:ind w:right="150"/>
         <w:rPr>
           <w:color w:val="000000" w:themeColor="text1"/>
@@ -15978,7 +15918,7 @@
     </w:p>
     <w:p>
       <w:pPr>
-        <w:pStyle w:val="Brdtext"/>
+        <w:pStyle w:val="BodyText"/>
         <w:ind w:right="150"/>
         <w:rPr>
           <w:color w:val="FF0000"/>
@@ -16011,20 +15951,20 @@
       <w:pPr>
         <w:pStyle w:val="Rubrik2b"/>
       </w:pPr>
-      <w:bookmarkStart w:id="60" w:name="_Toc341787034"/>
-      <w:bookmarkStart w:id="61" w:name="_Toc224895984"/>
+      <w:bookmarkStart w:id="59" w:name="_Toc341787034"/>
+      <w:bookmarkStart w:id="60" w:name="_Toc224895984"/>
       <w:r>
         <w:t>Fältregler</w:t>
       </w:r>
+      <w:bookmarkEnd w:id="59"/>
       <w:bookmarkEnd w:id="60"/>
-      <w:bookmarkEnd w:id="61"/>
       <w:r>
         <w:br/>
       </w:r>
     </w:p>
     <w:p>
       <w:pPr>
-        <w:pStyle w:val="Liststycke"/>
+        <w:pStyle w:val="ListParagraph"/>
         <w:numPr>
           <w:ilvl w:val="0"/>
           <w:numId w:val="1"/>
@@ -18851,14 +18791,7 @@
                 <w:sz w:val="20"/>
                 <w:szCs w:val="20"/>
               </w:rPr>
-              <w:t xml:space="preserve"> </w:t>
-            </w:r>
-            <w:r>
-              <w:rPr>
-                <w:sz w:val="20"/>
-                <w:szCs w:val="20"/>
-              </w:rPr>
-              <w:t>Anges med 12 tecken utan avskiljare.</w:t>
+              <w:t xml:space="preserve"> Anges med 12 tecken utan avskiljare.</w:t>
             </w:r>
           </w:p>
         </w:tc>
@@ -21858,6 +21791,76 @@
                 <w:spacing w:val="-1"/>
                 <w:sz w:val="20"/>
                 <w:szCs w:val="20"/>
+                <w:lang w:val="en-US"/>
+              </w:rPr>
+            </w:pPr>
+            <w:r>
+              <w:rPr>
+                <w:spacing w:val="-1"/>
+                <w:sz w:val="20"/>
+                <w:szCs w:val="20"/>
+                <w:lang w:val="en-US"/>
+              </w:rPr>
+              <w:t>Oblig</w:t>
+            </w:r>
+            <w:r>
+              <w:rPr>
+                <w:spacing w:val="-1"/>
+                <w:sz w:val="20"/>
+                <w:szCs w:val="20"/>
+                <w:lang w:val="en-US"/>
+              </w:rPr>
+              <w:t>atoriskt om clinicalDocumentType</w:t>
+            </w:r>
+            <w:r>
+              <w:rPr>
+                <w:spacing w:val="-1"/>
+                <w:sz w:val="20"/>
+                <w:szCs w:val="20"/>
+                <w:lang w:val="en-US"/>
+              </w:rPr>
+              <w:t>Code saknas. Får annars inte anges sa</w:t>
+            </w:r>
+            <w:r>
+              <w:rPr>
+                <w:spacing w:val="-1"/>
+                <w:sz w:val="20"/>
+                <w:szCs w:val="20"/>
+                <w:lang w:val="en-US"/>
+              </w:rPr>
+              <w:t>mtidigt med clinicalDocumentType</w:t>
+            </w:r>
+            <w:bookmarkStart w:id="61" w:name="_GoBack"/>
+            <w:bookmarkEnd w:id="61"/>
+            <w:r>
+              <w:rPr>
+                <w:spacing w:val="-1"/>
+                <w:sz w:val="20"/>
+                <w:szCs w:val="20"/>
+                <w:lang w:val="en-US"/>
+              </w:rPr>
+              <w:t>Code.</w:t>
+            </w:r>
+          </w:p>
+          <w:p>
+            <w:pPr>
+              <w:spacing w:line="226" w:lineRule="exact"/>
+              <w:ind w:left="102"/>
+              <w:rPr>
+                <w:spacing w:val="-1"/>
+                <w:sz w:val="20"/>
+                <w:szCs w:val="20"/>
+              </w:rPr>
+            </w:pPr>
+          </w:p>
+          <w:p>
+            <w:pPr>
+              <w:spacing w:line="226" w:lineRule="exact"/>
+              <w:ind w:left="102"/>
+              <w:rPr>
+                <w:spacing w:val="-1"/>
+                <w:sz w:val="20"/>
+                <w:szCs w:val="20"/>
               </w:rPr>
             </w:pPr>
             <w:r>
@@ -22077,7 +22080,331 @@
                 <w:sz w:val="20"/>
                 <w:szCs w:val="20"/>
               </w:rPr>
-              <w:t>1..1</w:t>
+              <w:t>0</w:t>
+            </w:r>
+            <w:r>
+              <w:rPr>
+                <w:spacing w:val="-1"/>
+                <w:sz w:val="20"/>
+                <w:szCs w:val="20"/>
+              </w:rPr>
+              <w:t>..1</w:t>
+            </w:r>
+          </w:p>
+        </w:tc>
+      </w:tr>
+      <w:tr>
+        <w:trPr>
+          <w:gridAfter w:val="1"/>
+          <w:wAfter w:w="445" w:type="dxa"/>
+          <w:trHeight w:hRule="exact" w:val="2850"/>
+        </w:trPr>
+        <w:tc>
+          <w:tcPr>
+            <w:tcW w:w="2922" w:type="dxa"/>
+            <w:tcBorders>
+              <w:top w:val="single" w:sz="5" w:space="0" w:color="000000"/>
+              <w:left w:val="single" w:sz="5" w:space="0" w:color="000000"/>
+              <w:bottom w:val="single" w:sz="5" w:space="0" w:color="000000"/>
+              <w:right w:val="single" w:sz="5" w:space="0" w:color="000000"/>
+            </w:tcBorders>
+          </w:tcPr>
+          <w:p>
+            <w:pPr>
+              <w:spacing w:line="229" w:lineRule="exact"/>
+              <w:ind w:left="102"/>
+              <w:rPr>
+                <w:sz w:val="20"/>
+                <w:szCs w:val="20"/>
+                <w:lang w:val="en-US"/>
+              </w:rPr>
+            </w:pPr>
+            <w:r>
+              <w:rPr>
+                <w:sz w:val="20"/>
+                <w:szCs w:val="20"/>
+                <w:lang w:val="en-US"/>
+              </w:rPr>
+              <w:t>...clinicalDocumentTypeCode</w:t>
+            </w:r>
+          </w:p>
+          <w:p>
+            <w:pPr>
+              <w:spacing w:line="229" w:lineRule="exact"/>
+              <w:ind w:left="102"/>
+              <w:rPr>
+                <w:sz w:val="20"/>
+                <w:szCs w:val="20"/>
+              </w:rPr>
+            </w:pPr>
+          </w:p>
+        </w:tc>
+        <w:tc>
+          <w:tcPr>
+            <w:tcW w:w="1559" w:type="dxa"/>
+            <w:tcBorders>
+              <w:top w:val="single" w:sz="5" w:space="0" w:color="000000"/>
+              <w:left w:val="single" w:sz="5" w:space="0" w:color="000000"/>
+              <w:bottom w:val="single" w:sz="5" w:space="0" w:color="000000"/>
+              <w:right w:val="single" w:sz="5" w:space="0" w:color="000000"/>
+            </w:tcBorders>
+          </w:tcPr>
+          <w:p>
+            <w:pPr>
+              <w:spacing w:line="226" w:lineRule="exact"/>
+              <w:ind w:left="102"/>
+              <w:rPr>
+                <w:sz w:val="20"/>
+                <w:szCs w:val="20"/>
+                <w:lang w:val="en-US"/>
+              </w:rPr>
+            </w:pPr>
+            <w:r>
+              <w:rPr>
+                <w:sz w:val="20"/>
+                <w:szCs w:val="20"/>
+                <w:lang w:val="en-US"/>
+              </w:rPr>
+              <w:t>ClinicalDocumentTypeCodeEnum</w:t>
+            </w:r>
+          </w:p>
+          <w:p>
+            <w:pPr>
+              <w:spacing w:line="226" w:lineRule="exact"/>
+              <w:ind w:left="102"/>
+              <w:rPr>
+                <w:sz w:val="20"/>
+                <w:szCs w:val="20"/>
+              </w:rPr>
+            </w:pPr>
+          </w:p>
+        </w:tc>
+        <w:tc>
+          <w:tcPr>
+            <w:tcW w:w="3969" w:type="dxa"/>
+            <w:tcBorders>
+              <w:top w:val="single" w:sz="5" w:space="0" w:color="000000"/>
+              <w:left w:val="single" w:sz="5" w:space="0" w:color="000000"/>
+              <w:bottom w:val="single" w:sz="5" w:space="0" w:color="000000"/>
+              <w:right w:val="single" w:sz="5" w:space="0" w:color="000000"/>
+            </w:tcBorders>
+          </w:tcPr>
+          <w:p>
+            <w:pPr>
+              <w:spacing w:line="226" w:lineRule="exact"/>
+              <w:ind w:left="102"/>
+              <w:rPr>
+                <w:spacing w:val="-1"/>
+                <w:sz w:val="20"/>
+                <w:szCs w:val="20"/>
+                <w:lang w:val="en-US"/>
+              </w:rPr>
+            </w:pPr>
+            <w:r>
+              <w:rPr>
+                <w:spacing w:val="-1"/>
+                <w:sz w:val="20"/>
+                <w:szCs w:val="20"/>
+                <w:lang w:val="en-US"/>
+              </w:rPr>
+              <w:t>Obligatoriskt om clinicalDocumentNoteCode saknas. Får annars inte anges samtidigt med clinicalDocumentNoteCode. Detta fält kommer att utgå i nästa huvudversion. Får endast användas vid anslutning mot befintlig NPÖ-anslutning där detta kodverk redan används</w:t>
+            </w:r>
+            <w:r>
+              <w:rPr>
+                <w:spacing w:val="-1"/>
+                <w:sz w:val="20"/>
+                <w:szCs w:val="20"/>
+                <w:lang w:val="en-US"/>
+              </w:rPr>
+              <w:t>.</w:t>
+            </w:r>
+          </w:p>
+          <w:p>
+            <w:pPr>
+              <w:spacing w:line="226" w:lineRule="exact"/>
+              <w:ind w:left="102"/>
+              <w:rPr>
+                <w:spacing w:val="-1"/>
+                <w:sz w:val="20"/>
+                <w:szCs w:val="20"/>
+                <w:lang w:val="en-US"/>
+              </w:rPr>
+            </w:pPr>
+          </w:p>
+          <w:p>
+            <w:pPr>
+              <w:spacing w:line="226" w:lineRule="exact"/>
+              <w:ind w:left="102"/>
+              <w:rPr>
+                <w:spacing w:val="-1"/>
+                <w:sz w:val="20"/>
+                <w:szCs w:val="20"/>
+                <w:lang w:val="en-US"/>
+              </w:rPr>
+            </w:pPr>
+            <w:r>
+              <w:rPr>
+                <w:spacing w:val="-1"/>
+                <w:sz w:val="20"/>
+                <w:szCs w:val="20"/>
+                <w:lang w:val="en-US"/>
+              </w:rPr>
+              <w:t>Epikris epi</w:t>
+            </w:r>
+          </w:p>
+          <w:p>
+            <w:pPr>
+              <w:spacing w:line="226" w:lineRule="exact"/>
+              <w:ind w:left="102"/>
+              <w:rPr>
+                <w:spacing w:val="-1"/>
+                <w:sz w:val="20"/>
+                <w:szCs w:val="20"/>
+                <w:lang w:val="en-US"/>
+              </w:rPr>
+            </w:pPr>
+            <w:r>
+              <w:rPr>
+                <w:spacing w:val="-1"/>
+                <w:sz w:val="20"/>
+                <w:szCs w:val="20"/>
+                <w:lang w:val="en-US"/>
+              </w:rPr>
+              <w:t>Intagninganteckning    int</w:t>
+            </w:r>
+          </w:p>
+          <w:p>
+            <w:pPr>
+              <w:spacing w:line="226" w:lineRule="exact"/>
+              <w:ind w:left="102"/>
+              <w:rPr>
+                <w:spacing w:val="-1"/>
+                <w:sz w:val="20"/>
+                <w:szCs w:val="20"/>
+                <w:lang w:val="en-US"/>
+              </w:rPr>
+            </w:pPr>
+            <w:r>
+              <w:rPr>
+                <w:spacing w:val="-1"/>
+                <w:sz w:val="20"/>
+                <w:szCs w:val="20"/>
+                <w:lang w:val="en-US"/>
+              </w:rPr>
+              <w:t>Dagantecknin</w:t>
+            </w:r>
+            <w:r>
+              <w:rPr>
+                <w:spacing w:val="-1"/>
+                <w:sz w:val="20"/>
+                <w:szCs w:val="20"/>
+                <w:lang w:val="en-US"/>
+              </w:rPr>
+              <w:t>g  dag</w:t>
+            </w:r>
+          </w:p>
+          <w:p>
+            <w:pPr>
+              <w:spacing w:line="226" w:lineRule="exact"/>
+              <w:ind w:left="102"/>
+              <w:rPr>
+                <w:spacing w:val="-1"/>
+                <w:sz w:val="20"/>
+                <w:szCs w:val="20"/>
+                <w:lang w:val="en-US"/>
+              </w:rPr>
+            </w:pPr>
+            <w:r>
+              <w:rPr>
+                <w:spacing w:val="-1"/>
+                <w:sz w:val="20"/>
+                <w:szCs w:val="20"/>
+                <w:lang w:val="en-US"/>
+              </w:rPr>
+              <w:t>Öppenvårdsanteckning   ova Öpp</w:t>
+            </w:r>
+            <w:r>
+              <w:rPr>
+                <w:spacing w:val="-1"/>
+                <w:sz w:val="20"/>
+                <w:szCs w:val="20"/>
+                <w:lang w:val="en-US"/>
+              </w:rPr>
+              <w:t>envårdssammanfattning       ovs</w:t>
+            </w:r>
+          </w:p>
+          <w:p>
+            <w:pPr>
+              <w:spacing w:line="226" w:lineRule="exact"/>
+              <w:ind w:left="102"/>
+              <w:rPr>
+                <w:spacing w:val="-1"/>
+                <w:sz w:val="20"/>
+                <w:szCs w:val="20"/>
+                <w:lang w:val="en-US"/>
+              </w:rPr>
+            </w:pPr>
+            <w:r>
+              <w:rPr>
+                <w:spacing w:val="-1"/>
+                <w:sz w:val="20"/>
+                <w:szCs w:val="20"/>
+                <w:lang w:val="en-US"/>
+              </w:rPr>
+              <w:t>Övrigt dokument ovr</w:t>
+            </w:r>
+          </w:p>
+          <w:p>
+            <w:pPr>
+              <w:spacing w:line="226" w:lineRule="exact"/>
+              <w:ind w:left="102"/>
+              <w:rPr>
+                <w:spacing w:val="-1"/>
+                <w:sz w:val="20"/>
+                <w:szCs w:val="20"/>
+                <w:lang w:val="en-US"/>
+              </w:rPr>
+            </w:pPr>
+          </w:p>
+          <w:p>
+            <w:pPr>
+              <w:spacing w:line="226" w:lineRule="exact"/>
+              <w:ind w:left="102"/>
+              <w:rPr>
+                <w:spacing w:val="-1"/>
+                <w:sz w:val="20"/>
+                <w:szCs w:val="20"/>
+              </w:rPr>
+            </w:pPr>
+          </w:p>
+        </w:tc>
+        <w:tc>
+          <w:tcPr>
+            <w:tcW w:w="851" w:type="dxa"/>
+            <w:tcBorders>
+              <w:top w:val="single" w:sz="5" w:space="0" w:color="000000"/>
+              <w:left w:val="single" w:sz="5" w:space="0" w:color="000000"/>
+              <w:bottom w:val="single" w:sz="5" w:space="0" w:color="000000"/>
+              <w:right w:val="single" w:sz="5" w:space="0" w:color="000000"/>
+            </w:tcBorders>
+          </w:tcPr>
+          <w:p>
+            <w:pPr>
+              <w:spacing w:line="226" w:lineRule="exact"/>
+              <w:ind w:left="102"/>
+              <w:rPr>
+                <w:spacing w:val="-1"/>
+                <w:sz w:val="20"/>
+                <w:szCs w:val="20"/>
+              </w:rPr>
+            </w:pPr>
+            <w:r>
+              <w:rPr>
+                <w:spacing w:val="-1"/>
+                <w:sz w:val="20"/>
+                <w:szCs w:val="20"/>
+              </w:rPr>
+              <w:t>0..1</w:t>
             </w:r>
           </w:p>
         </w:tc>
@@ -23060,6 +23387,7 @@
                 <w:sz w:val="20"/>
                 <w:szCs w:val="20"/>
               </w:rPr>
+              <w:lastRenderedPageBreak/>
               <w:t>…reference</w:t>
             </w:r>
           </w:p>
@@ -23175,7 +23503,7 @@
     </w:tbl>
     <w:p>
       <w:pPr>
-        <w:pStyle w:val="Brdtext"/>
+        <w:pStyle w:val="BodyText"/>
       </w:pPr>
     </w:p>
     <w:p>
@@ -23203,14 +23531,14 @@
   <w:comment w:id="33" w:author="Johan Eltes" w:date="2013-01-20T23:30:00Z" w:initials="JE">
     <w:p>
       <w:pPr>
-        <w:pStyle w:val="Kommentarer"/>
+        <w:pStyle w:val="CommentText"/>
         <w:rPr>
           <w:lang w:val="sv-SE"/>
         </w:rPr>
       </w:pPr>
       <w:r>
         <w:rPr>
-          <w:rStyle w:val="Kommentarsreferens"/>
+          <w:rStyle w:val="CommentReference"/>
         </w:rPr>
         <w:annotationRef/>
       </w:r>
@@ -23447,7 +23775,7 @@
           <w:r>
             <w:rPr>
               <w:noProof/>
-              <w:lang w:eastAsia="sv-SE"/>
+              <w:lang w:val="en-US"/>
             </w:rPr>
             <mc:AlternateContent>
               <mc:Choice Requires="wps">
@@ -24015,7 +24343,7 @@
             <w:rPr>
               <w:noProof/>
             </w:rPr>
-            <w:t>25</w:t>
+            <w:t>26</w:t>
           </w:r>
           <w:r>
             <w:fldChar w:fldCharType="end"/>
@@ -24083,7 +24411,7 @@
               <w:rFonts w:ascii="Arial" w:hAnsi="Arial" w:cs="Arial"/>
               <w:noProof/>
             </w:rPr>
-            <w:t>2013-03-19</w:t>
+            <w:t>2013-03-20</w:t>
           </w:r>
           <w:r>
             <w:rPr>
@@ -24137,7 +24465,7 @@
   </w:tbl>
   <w:p>
     <w:pPr>
-      <w:pStyle w:val="Sidhuvud"/>
+      <w:pStyle w:val="Header"/>
     </w:pPr>
   </w:p>
 </w:hdr>
@@ -24321,7 +24649,7 @@
           <w:r>
             <w:rPr>
               <w:noProof/>
-              <w:lang w:eastAsia="sv-SE"/>
+              <w:lang w:val="en-US"/>
             </w:rPr>
             <mc:AlternateContent>
               <mc:Choice Requires="wps">
@@ -24868,7 +25196,7 @@
             <w:rPr>
               <w:noProof/>
             </w:rPr>
-            <w:t>16</w:t>
+            <w:t>25</w:t>
           </w:r>
           <w:r>
             <w:fldChar w:fldCharType="end"/>
@@ -24889,7 +25217,7 @@
             <w:rPr>
               <w:noProof/>
             </w:rPr>
-            <w:t>25</w:t>
+            <w:t>26</w:t>
           </w:r>
           <w:r>
             <w:fldChar w:fldCharType="end"/>
@@ -24957,7 +25285,7 @@
               <w:rFonts w:ascii="Arial" w:hAnsi="Arial" w:cs="Arial"/>
               <w:noProof/>
             </w:rPr>
-            <w:t>2013-03-19</w:t>
+            <w:t>2013-03-20</w:t>
           </w:r>
           <w:r>
             <w:rPr>
@@ -25011,7 +25339,7 @@
   </w:tbl>
   <w:p>
     <w:pPr>
-      <w:pStyle w:val="Sidhuvud"/>
+      <w:pStyle w:val="Header"/>
     </w:pPr>
   </w:p>
 </w:hdr>
@@ -25584,7 +25912,7 @@
       <w:lang w:val="sv-SE" w:eastAsia="sv-SE"/>
     </w:rPr>
   </w:style>
-  <w:style w:type="paragraph" w:styleId="Rubrik1">
+  <w:style w:type="paragraph" w:styleId="Heading1">
     <w:name w:val="heading 1"/>
     <w:basedOn w:val="Normal"/>
     <w:uiPriority w:val="1"/>
@@ -25602,11 +25930,11 @@
       <w:lang w:eastAsia="en-US"/>
     </w:rPr>
   </w:style>
-  <w:style w:type="paragraph" w:styleId="Rubrik2">
+  <w:style w:type="paragraph" w:styleId="Heading2">
     <w:name w:val="heading 2"/>
     <w:basedOn w:val="Normal"/>
     <w:next w:val="Normal"/>
-    <w:link w:val="Rubrik2Char"/>
+    <w:link w:val="Heading2Char"/>
     <w:uiPriority w:val="9"/>
     <w:unhideWhenUsed/>
     <w:qFormat/>
@@ -25628,11 +25956,11 @@
       <w:lang w:eastAsia="en-US"/>
     </w:rPr>
   </w:style>
-  <w:style w:type="paragraph" w:styleId="Rubrik3">
+  <w:style w:type="paragraph" w:styleId="Heading3">
     <w:name w:val="heading 3"/>
     <w:basedOn w:val="Normal"/>
     <w:next w:val="Normal"/>
-    <w:link w:val="Rubrik3Char"/>
+    <w:link w:val="Heading3Char"/>
     <w:uiPriority w:val="9"/>
     <w:unhideWhenUsed/>
     <w:qFormat/>
@@ -25654,11 +25982,11 @@
       <w:lang w:eastAsia="en-US"/>
     </w:rPr>
   </w:style>
-  <w:style w:type="paragraph" w:styleId="Rubrik4">
+  <w:style w:type="paragraph" w:styleId="Heading4">
     <w:name w:val="heading 4"/>
     <w:basedOn w:val="Normal"/>
     <w:next w:val="Normal"/>
-    <w:link w:val="Rubrik4Char"/>
+    <w:link w:val="Heading4Char"/>
     <w:uiPriority w:val="9"/>
     <w:semiHidden/>
     <w:unhideWhenUsed/>
@@ -25683,11 +26011,11 @@
       <w:lang w:eastAsia="en-US"/>
     </w:rPr>
   </w:style>
-  <w:style w:type="paragraph" w:styleId="Rubrik5">
+  <w:style w:type="paragraph" w:styleId="Heading5">
     <w:name w:val="heading 5"/>
     <w:basedOn w:val="Normal"/>
     <w:next w:val="Normal"/>
-    <w:link w:val="Rubrik5Char"/>
+    <w:link w:val="Heading5Char"/>
     <w:uiPriority w:val="9"/>
     <w:semiHidden/>
     <w:unhideWhenUsed/>
@@ -25704,13 +26032,12 @@
       <w:color w:val="243F60" w:themeColor="accent1" w:themeShade="7F"/>
     </w:rPr>
   </w:style>
-  <w:style w:type="character" w:default="1" w:styleId="Standardstycketypsnitt">
+  <w:style w:type="character" w:default="1" w:styleId="DefaultParagraphFont">
     <w:name w:val="Default Paragraph Font"/>
     <w:uiPriority w:val="1"/>
-    <w:semiHidden/>
     <w:unhideWhenUsed/>
   </w:style>
-  <w:style w:type="table" w:default="1" w:styleId="Normaltabell">
+  <w:style w:type="table" w:default="1" w:styleId="TableNormal">
     <w:name w:val="Normal Table"/>
     <w:uiPriority w:val="99"/>
     <w:semiHidden/>
@@ -25725,7 +26052,7 @@
       </w:tblCellMar>
     </w:tblPr>
   </w:style>
-  <w:style w:type="numbering" w:default="1" w:styleId="Ingenlista">
+  <w:style w:type="numbering" w:default="1" w:styleId="NoList">
     <w:name w:val="No List"/>
     <w:uiPriority w:val="99"/>
     <w:semiHidden/>
@@ -25747,7 +26074,7 @@
       </w:tblCellMar>
     </w:tblPr>
   </w:style>
-  <w:style w:type="paragraph" w:styleId="Innehll1">
+  <w:style w:type="paragraph" w:styleId="TOC1">
     <w:name w:val="toc 1"/>
     <w:basedOn w:val="Normal"/>
     <w:uiPriority w:val="39"/>
@@ -25761,7 +26088,7 @@
       <w:lang w:eastAsia="en-US"/>
     </w:rPr>
   </w:style>
-  <w:style w:type="paragraph" w:styleId="Brdtext">
+  <w:style w:type="paragraph" w:styleId="BodyText">
     <w:name w:val="Body Text"/>
     <w:basedOn w:val="Normal"/>
     <w:uiPriority w:val="1"/>
@@ -25775,7 +26102,7 @@
       <w:lang w:eastAsia="en-US"/>
     </w:rPr>
   </w:style>
-  <w:style w:type="paragraph" w:styleId="Liststycke">
+  <w:style w:type="paragraph" w:styleId="ListParagraph">
     <w:name w:val="List Paragraph"/>
     <w:basedOn w:val="Normal"/>
     <w:uiPriority w:val="1"/>
@@ -25805,10 +26132,10 @@
       <w:lang w:eastAsia="en-US"/>
     </w:rPr>
   </w:style>
-  <w:style w:type="paragraph" w:styleId="Sidhuvud">
+  <w:style w:type="paragraph" w:styleId="Header">
     <w:name w:val="header"/>
     <w:basedOn w:val="Normal"/>
-    <w:link w:val="SidhuvudChar"/>
+    <w:link w:val="HeaderChar"/>
     <w:uiPriority w:val="99"/>
     <w:unhideWhenUsed/>
     <w:rsid w:val="00046C5C"/>
@@ -25826,17 +26153,17 @@
       <w:lang w:eastAsia="en-US"/>
     </w:rPr>
   </w:style>
-  <w:style w:type="character" w:customStyle="1" w:styleId="SidhuvudChar">
-    <w:name w:val="Sidhuvud Char"/>
-    <w:basedOn w:val="Standardstycketypsnitt"/>
-    <w:link w:val="Sidhuvud"/>
+  <w:style w:type="character" w:customStyle="1" w:styleId="HeaderChar">
+    <w:name w:val="Header Char"/>
+    <w:basedOn w:val="DefaultParagraphFont"/>
+    <w:link w:val="Header"/>
     <w:uiPriority w:val="99"/>
     <w:rsid w:val="00046C5C"/>
   </w:style>
-  <w:style w:type="paragraph" w:styleId="Sidfot">
+  <w:style w:type="paragraph" w:styleId="Footer">
     <w:name w:val="footer"/>
     <w:basedOn w:val="Normal"/>
-    <w:link w:val="SidfotChar"/>
+    <w:link w:val="FooterChar"/>
     <w:uiPriority w:val="99"/>
     <w:unhideWhenUsed/>
     <w:rsid w:val="00046C5C"/>
@@ -25854,17 +26181,17 @@
       <w:lang w:eastAsia="en-US"/>
     </w:rPr>
   </w:style>
-  <w:style w:type="character" w:customStyle="1" w:styleId="SidfotChar">
-    <w:name w:val="Sidfot Char"/>
-    <w:basedOn w:val="Standardstycketypsnitt"/>
-    <w:link w:val="Sidfot"/>
+  <w:style w:type="character" w:customStyle="1" w:styleId="FooterChar">
+    <w:name w:val="Footer Char"/>
+    <w:basedOn w:val="DefaultParagraphFont"/>
+    <w:link w:val="Footer"/>
     <w:uiPriority w:val="99"/>
     <w:rsid w:val="00046C5C"/>
   </w:style>
-  <w:style w:type="paragraph" w:styleId="Bubbeltext">
+  <w:style w:type="paragraph" w:styleId="BalloonText">
     <w:name w:val="Balloon Text"/>
     <w:basedOn w:val="Normal"/>
-    <w:link w:val="BubbeltextChar"/>
+    <w:link w:val="BalloonTextChar"/>
     <w:uiPriority w:val="99"/>
     <w:semiHidden/>
     <w:unhideWhenUsed/>
@@ -25879,10 +26206,10 @@
       <w:lang w:eastAsia="en-US"/>
     </w:rPr>
   </w:style>
-  <w:style w:type="character" w:customStyle="1" w:styleId="BubbeltextChar">
-    <w:name w:val="Bubbeltext Char"/>
-    <w:basedOn w:val="Standardstycketypsnitt"/>
-    <w:link w:val="Bubbeltext"/>
+  <w:style w:type="character" w:customStyle="1" w:styleId="BalloonTextChar">
+    <w:name w:val="Balloon Text Char"/>
+    <w:basedOn w:val="DefaultParagraphFont"/>
+    <w:link w:val="BalloonText"/>
     <w:uiPriority w:val="99"/>
     <w:semiHidden/>
     <w:rsid w:val="00046C5C"/>
@@ -25892,10 +26219,10 @@
       <w:szCs w:val="16"/>
     </w:rPr>
   </w:style>
-  <w:style w:type="character" w:customStyle="1" w:styleId="Rubrik3Char">
-    <w:name w:val="Rubrik 3 Char"/>
-    <w:basedOn w:val="Standardstycketypsnitt"/>
-    <w:link w:val="Rubrik3"/>
+  <w:style w:type="character" w:customStyle="1" w:styleId="Heading3Char">
+    <w:name w:val="Heading 3 Char"/>
+    <w:basedOn w:val="DefaultParagraphFont"/>
+    <w:link w:val="Heading3"/>
     <w:uiPriority w:val="9"/>
     <w:rsid w:val="00046C5C"/>
     <w:rPr>
@@ -25905,10 +26232,10 @@
       <w:color w:val="4F81BD" w:themeColor="accent1"/>
     </w:rPr>
   </w:style>
-  <w:style w:type="character" w:customStyle="1" w:styleId="Rubrik5Char">
-    <w:name w:val="Rubrik 5 Char"/>
-    <w:basedOn w:val="Standardstycketypsnitt"/>
-    <w:link w:val="Rubrik5"/>
+  <w:style w:type="character" w:customStyle="1" w:styleId="Heading5Char">
+    <w:name w:val="Heading 5 Char"/>
+    <w:basedOn w:val="DefaultParagraphFont"/>
+    <w:link w:val="Heading5"/>
     <w:uiPriority w:val="9"/>
     <w:semiHidden/>
     <w:rsid w:val="00046C5C"/>
@@ -25917,10 +26244,10 @@
       <w:color w:val="243F60" w:themeColor="accent1" w:themeShade="7F"/>
     </w:rPr>
   </w:style>
-  <w:style w:type="character" w:customStyle="1" w:styleId="Rubrik4Char">
-    <w:name w:val="Rubrik 4 Char"/>
-    <w:basedOn w:val="Standardstycketypsnitt"/>
-    <w:link w:val="Rubrik4"/>
+  <w:style w:type="character" w:customStyle="1" w:styleId="Heading4Char">
+    <w:name w:val="Heading 4 Char"/>
+    <w:basedOn w:val="DefaultParagraphFont"/>
+    <w:link w:val="Heading4"/>
     <w:uiPriority w:val="9"/>
     <w:semiHidden/>
     <w:rsid w:val="00F96017"/>
@@ -25933,10 +26260,10 @@
       <w:color w:val="4F81BD" w:themeColor="accent1"/>
     </w:rPr>
   </w:style>
-  <w:style w:type="character" w:customStyle="1" w:styleId="Rubrik2Char">
-    <w:name w:val="Rubrik 2 Char"/>
-    <w:basedOn w:val="Standardstycketypsnitt"/>
-    <w:link w:val="Rubrik2"/>
+  <w:style w:type="character" w:customStyle="1" w:styleId="Heading2Char">
+    <w:name w:val="Heading 2 Char"/>
+    <w:basedOn w:val="DefaultParagraphFont"/>
+    <w:link w:val="Heading2"/>
     <w:uiPriority w:val="9"/>
     <w:rsid w:val="00F96017"/>
     <w:rPr>
@@ -25948,9 +26275,9 @@
       <w:szCs w:val="26"/>
     </w:rPr>
   </w:style>
-  <w:style w:type="character" w:styleId="Hyperlnk">
+  <w:style w:type="character" w:styleId="Hyperlink">
     <w:name w:val="Hyperlink"/>
-    <w:basedOn w:val="Standardstycketypsnitt"/>
+    <w:basedOn w:val="DefaultParagraphFont"/>
     <w:uiPriority w:val="99"/>
     <w:unhideWhenUsed/>
     <w:rsid w:val="00825B8A"/>
@@ -26032,7 +26359,7 @@
   </w:style>
   <w:style w:type="paragraph" w:customStyle="1" w:styleId="TableText">
     <w:name w:val="Table Text"/>
-    <w:basedOn w:val="Brdtext"/>
+    <w:basedOn w:val="BodyText"/>
     <w:rsid w:val="008745C3"/>
     <w:pPr>
       <w:widowControl/>
@@ -26049,9 +26376,9 @@
       <w:szCs w:val="20"/>
     </w:rPr>
   </w:style>
-  <w:style w:type="paragraph" w:styleId="Kommentarer">
+  <w:style w:type="paragraph" w:styleId="CommentText">
     <w:name w:val="annotation text"/>
-    <w:link w:val="KommentarerChar"/>
+    <w:link w:val="CommentTextChar"/>
     <w:autoRedefine/>
     <w:rsid w:val="008745C3"/>
     <w:pPr>
@@ -26067,10 +26394,10 @@
       <w:lang w:val="en-GB"/>
     </w:rPr>
   </w:style>
-  <w:style w:type="character" w:customStyle="1" w:styleId="KommentarerChar">
-    <w:name w:val="Kommentarer Char"/>
-    <w:basedOn w:val="Standardstycketypsnitt"/>
-    <w:link w:val="Kommentarer"/>
+  <w:style w:type="character" w:customStyle="1" w:styleId="CommentTextChar">
+    <w:name w:val="Comment Text Char"/>
+    <w:basedOn w:val="DefaultParagraphFont"/>
+    <w:link w:val="CommentText"/>
     <w:rsid w:val="008745C3"/>
     <w:rPr>
       <w:rFonts w:ascii="Arial" w:eastAsia="ヒラギノ角ゴ Pro W3" w:hAnsi="Arial" w:cs="Times New Roman"/>
@@ -26136,11 +26463,11 @@
       </w:tblCellMar>
     </w:tblPr>
   </w:style>
-  <w:style w:type="paragraph" w:styleId="Starktcitat">
+  <w:style w:type="paragraph" w:styleId="IntenseQuote">
     <w:name w:val="Intense Quote"/>
     <w:basedOn w:val="Normal"/>
     <w:next w:val="Normal"/>
-    <w:link w:val="StarktcitatChar"/>
+    <w:link w:val="IntenseQuoteChar"/>
     <w:uiPriority w:val="30"/>
     <w:qFormat/>
     <w:rsid w:val="00212F5B"/>
@@ -26164,10 +26491,10 @@
       <w:lang w:eastAsia="en-US"/>
     </w:rPr>
   </w:style>
-  <w:style w:type="character" w:customStyle="1" w:styleId="StarktcitatChar">
-    <w:name w:val="Starkt citat Char"/>
-    <w:basedOn w:val="Standardstycketypsnitt"/>
-    <w:link w:val="Starktcitat"/>
+  <w:style w:type="character" w:customStyle="1" w:styleId="IntenseQuoteChar">
+    <w:name w:val="Intense Quote Char"/>
+    <w:basedOn w:val="DefaultParagraphFont"/>
+    <w:link w:val="IntenseQuote"/>
     <w:uiPriority w:val="30"/>
     <w:rsid w:val="00212F5B"/>
     <w:rPr>
@@ -26180,8 +26507,8 @@
   </w:style>
   <w:style w:type="paragraph" w:customStyle="1" w:styleId="Rubrik3b">
     <w:name w:val="Rubrik 3b"/>
-    <w:basedOn w:val="Rubrik1"/>
-    <w:next w:val="Brdtext"/>
+    <w:basedOn w:val="Heading1"/>
+    <w:next w:val="BodyText"/>
     <w:uiPriority w:val="1"/>
     <w:qFormat/>
     <w:rsid w:val="00852BED"/>
@@ -26213,7 +26540,7 @@
       </w:tblCellMar>
     </w:tblPr>
   </w:style>
-  <w:style w:type="character" w:styleId="Kommentarsreferens">
+  <w:style w:type="character" w:styleId="CommentReference">
     <w:name w:val="annotation reference"/>
     <w:semiHidden/>
     <w:rsid w:val="0096507E"/>
@@ -26222,9 +26549,9 @@
       <w:szCs w:val="16"/>
     </w:rPr>
   </w:style>
-  <w:style w:type="table" w:styleId="Tabellrutnt">
+  <w:style w:type="table" w:styleId="TableGrid">
     <w:name w:val="Table Grid"/>
-    <w:basedOn w:val="Normaltabell"/>
+    <w:basedOn w:val="TableNormal"/>
     <w:uiPriority w:val="59"/>
     <w:rsid w:val="00DB47A9"/>
     <w:pPr>
@@ -26254,10 +26581,10 @@
       </w:tblCellMar>
     </w:tblPr>
   </w:style>
-  <w:style w:type="paragraph" w:styleId="Dokumentversikt">
+  <w:style w:type="paragraph" w:styleId="DocumentMap">
     <w:name w:val="Document Map"/>
     <w:basedOn w:val="Normal"/>
-    <w:link w:val="DokumentversiktChar"/>
+    <w:link w:val="DocumentMapChar"/>
     <w:uiPriority w:val="99"/>
     <w:semiHidden/>
     <w:unhideWhenUsed/>
@@ -26266,10 +26593,10 @@
       <w:rFonts w:ascii="Lucida Grande" w:hAnsi="Lucida Grande"/>
     </w:rPr>
   </w:style>
-  <w:style w:type="character" w:customStyle="1" w:styleId="DokumentversiktChar">
-    <w:name w:val="Dokumentöversikt Char"/>
-    <w:basedOn w:val="Standardstycketypsnitt"/>
-    <w:link w:val="Dokumentversikt"/>
+  <w:style w:type="character" w:customStyle="1" w:styleId="DocumentMapChar">
+    <w:name w:val="Document Map Char"/>
+    <w:basedOn w:val="DefaultParagraphFont"/>
+    <w:link w:val="DocumentMap"/>
     <w:uiPriority w:val="99"/>
     <w:semiHidden/>
     <w:rsid w:val="00F6538E"/>
@@ -26282,7 +26609,7 @@
   </w:style>
   <w:style w:type="paragraph" w:customStyle="1" w:styleId="Rubrik2b">
     <w:name w:val="Rubrik 2b"/>
-    <w:basedOn w:val="Rubrik1"/>
+    <w:basedOn w:val="Heading1"/>
     <w:uiPriority w:val="1"/>
     <w:qFormat/>
     <w:rsid w:val="003359E1"/>
@@ -26473,7 +26800,7 @@
       <w:lang w:val="sv-SE" w:eastAsia="sv-SE"/>
     </w:rPr>
   </w:style>
-  <w:style w:type="paragraph" w:styleId="Rubrik1">
+  <w:style w:type="paragraph" w:styleId="Heading1">
     <w:name w:val="heading 1"/>
     <w:basedOn w:val="Normal"/>
     <w:uiPriority w:val="1"/>
@@ -26491,11 +26818,11 @@
       <w:lang w:eastAsia="en-US"/>
     </w:rPr>
   </w:style>
-  <w:style w:type="paragraph" w:styleId="Rubrik2">
+  <w:style w:type="paragraph" w:styleId="Heading2">
     <w:name w:val="heading 2"/>
     <w:basedOn w:val="Normal"/>
     <w:next w:val="Normal"/>
-    <w:link w:val="Rubrik2Char"/>
+    <w:link w:val="Heading2Char"/>
     <w:uiPriority w:val="9"/>
     <w:unhideWhenUsed/>
     <w:qFormat/>
@@ -26517,11 +26844,11 @@
       <w:lang w:eastAsia="en-US"/>
     </w:rPr>
   </w:style>
-  <w:style w:type="paragraph" w:styleId="Rubrik3">
+  <w:style w:type="paragraph" w:styleId="Heading3">
     <w:name w:val="heading 3"/>
     <w:basedOn w:val="Normal"/>
     <w:next w:val="Normal"/>
-    <w:link w:val="Rubrik3Char"/>
+    <w:link w:val="Heading3Char"/>
     <w:uiPriority w:val="9"/>
     <w:unhideWhenUsed/>
     <w:qFormat/>
@@ -26543,11 +26870,11 @@
       <w:lang w:eastAsia="en-US"/>
     </w:rPr>
   </w:style>
-  <w:style w:type="paragraph" w:styleId="Rubrik4">
+  <w:style w:type="paragraph" w:styleId="Heading4">
     <w:name w:val="heading 4"/>
     <w:basedOn w:val="Normal"/>
     <w:next w:val="Normal"/>
-    <w:link w:val="Rubrik4Char"/>
+    <w:link w:val="Heading4Char"/>
     <w:uiPriority w:val="9"/>
     <w:semiHidden/>
     <w:unhideWhenUsed/>
@@ -26572,11 +26899,11 @@
       <w:lang w:eastAsia="en-US"/>
     </w:rPr>
   </w:style>
-  <w:style w:type="paragraph" w:styleId="Rubrik5">
+  <w:style w:type="paragraph" w:styleId="Heading5">
     <w:name w:val="heading 5"/>
     <w:basedOn w:val="Normal"/>
     <w:next w:val="Normal"/>
-    <w:link w:val="Rubrik5Char"/>
+    <w:link w:val="Heading5Char"/>
     <w:uiPriority w:val="9"/>
     <w:semiHidden/>
     <w:unhideWhenUsed/>
@@ -26593,13 +26920,12 @@
       <w:color w:val="243F60" w:themeColor="accent1" w:themeShade="7F"/>
     </w:rPr>
   </w:style>
-  <w:style w:type="character" w:default="1" w:styleId="Standardstycketypsnitt">
+  <w:style w:type="character" w:default="1" w:styleId="DefaultParagraphFont">
     <w:name w:val="Default Paragraph Font"/>
     <w:uiPriority w:val="1"/>
-    <w:semiHidden/>
     <w:unhideWhenUsed/>
   </w:style>
-  <w:style w:type="table" w:default="1" w:styleId="Normaltabell">
+  <w:style w:type="table" w:default="1" w:styleId="TableNormal">
     <w:name w:val="Normal Table"/>
     <w:uiPriority w:val="99"/>
     <w:semiHidden/>
@@ -26614,7 +26940,7 @@
       </w:tblCellMar>
     </w:tblPr>
   </w:style>
-  <w:style w:type="numbering" w:default="1" w:styleId="Ingenlista">
+  <w:style w:type="numbering" w:default="1" w:styleId="NoList">
     <w:name w:val="No List"/>
     <w:uiPriority w:val="99"/>
     <w:semiHidden/>
@@ -26636,7 +26962,7 @@
       </w:tblCellMar>
     </w:tblPr>
   </w:style>
-  <w:style w:type="paragraph" w:styleId="Innehll1">
+  <w:style w:type="paragraph" w:styleId="TOC1">
     <w:name w:val="toc 1"/>
     <w:basedOn w:val="Normal"/>
     <w:uiPriority w:val="39"/>
@@ -26650,7 +26976,7 @@
       <w:lang w:eastAsia="en-US"/>
     </w:rPr>
   </w:style>
-  <w:style w:type="paragraph" w:styleId="Brdtext">
+  <w:style w:type="paragraph" w:styleId="BodyText">
     <w:name w:val="Body Text"/>
     <w:basedOn w:val="Normal"/>
     <w:uiPriority w:val="1"/>
@@ -26664,7 +26990,7 @@
       <w:lang w:eastAsia="en-US"/>
     </w:rPr>
   </w:style>
-  <w:style w:type="paragraph" w:styleId="Liststycke">
+  <w:style w:type="paragraph" w:styleId="ListParagraph">
     <w:name w:val="List Paragraph"/>
     <w:basedOn w:val="Normal"/>
     <w:uiPriority w:val="1"/>
@@ -26694,10 +27020,10 @@
       <w:lang w:eastAsia="en-US"/>
     </w:rPr>
   </w:style>
-  <w:style w:type="paragraph" w:styleId="Sidhuvud">
+  <w:style w:type="paragraph" w:styleId="Header">
     <w:name w:val="header"/>
     <w:basedOn w:val="Normal"/>
-    <w:link w:val="SidhuvudChar"/>
+    <w:link w:val="HeaderChar"/>
     <w:uiPriority w:val="99"/>
     <w:unhideWhenUsed/>
     <w:rsid w:val="00046C5C"/>
@@ -26715,17 +27041,17 @@
       <w:lang w:eastAsia="en-US"/>
     </w:rPr>
   </w:style>
-  <w:style w:type="character" w:customStyle="1" w:styleId="SidhuvudChar">
-    <w:name w:val="Sidhuvud Char"/>
-    <w:basedOn w:val="Standardstycketypsnitt"/>
-    <w:link w:val="Sidhuvud"/>
+  <w:style w:type="character" w:customStyle="1" w:styleId="HeaderChar">
+    <w:name w:val="Header Char"/>
+    <w:basedOn w:val="DefaultParagraphFont"/>
+    <w:link w:val="Header"/>
     <w:uiPriority w:val="99"/>
     <w:rsid w:val="00046C5C"/>
   </w:style>
-  <w:style w:type="paragraph" w:styleId="Sidfot">
+  <w:style w:type="paragraph" w:styleId="Footer">
     <w:name w:val="footer"/>
     <w:basedOn w:val="Normal"/>
-    <w:link w:val="SidfotChar"/>
+    <w:link w:val="FooterChar"/>
     <w:uiPriority w:val="99"/>
     <w:unhideWhenUsed/>
     <w:rsid w:val="00046C5C"/>
@@ -26743,17 +27069,17 @@
       <w:lang w:eastAsia="en-US"/>
     </w:rPr>
   </w:style>
-  <w:style w:type="character" w:customStyle="1" w:styleId="SidfotChar">
-    <w:name w:val="Sidfot Char"/>
-    <w:basedOn w:val="Standardstycketypsnitt"/>
-    <w:link w:val="Sidfot"/>
+  <w:style w:type="character" w:customStyle="1" w:styleId="FooterChar">
+    <w:name w:val="Footer Char"/>
+    <w:basedOn w:val="DefaultParagraphFont"/>
+    <w:link w:val="Footer"/>
     <w:uiPriority w:val="99"/>
     <w:rsid w:val="00046C5C"/>
   </w:style>
-  <w:style w:type="paragraph" w:styleId="Bubbeltext">
+  <w:style w:type="paragraph" w:styleId="BalloonText">
     <w:name w:val="Balloon Text"/>
     <w:basedOn w:val="Normal"/>
-    <w:link w:val="BubbeltextChar"/>
+    <w:link w:val="BalloonTextChar"/>
     <w:uiPriority w:val="99"/>
     <w:semiHidden/>
     <w:unhideWhenUsed/>
@@ -26768,10 +27094,10 @@
       <w:lang w:eastAsia="en-US"/>
     </w:rPr>
   </w:style>
-  <w:style w:type="character" w:customStyle="1" w:styleId="BubbeltextChar">
-    <w:name w:val="Bubbeltext Char"/>
-    <w:basedOn w:val="Standardstycketypsnitt"/>
-    <w:link w:val="Bubbeltext"/>
+  <w:style w:type="character" w:customStyle="1" w:styleId="BalloonTextChar">
+    <w:name w:val="Balloon Text Char"/>
+    <w:basedOn w:val="DefaultParagraphFont"/>
+    <w:link w:val="BalloonText"/>
     <w:uiPriority w:val="99"/>
     <w:semiHidden/>
     <w:rsid w:val="00046C5C"/>
@@ -26781,10 +27107,10 @@
       <w:szCs w:val="16"/>
     </w:rPr>
   </w:style>
-  <w:style w:type="character" w:customStyle="1" w:styleId="Rubrik3Char">
-    <w:name w:val="Rubrik 3 Char"/>
-    <w:basedOn w:val="Standardstycketypsnitt"/>
-    <w:link w:val="Rubrik3"/>
+  <w:style w:type="character" w:customStyle="1" w:styleId="Heading3Char">
+    <w:name w:val="Heading 3 Char"/>
+    <w:basedOn w:val="DefaultParagraphFont"/>
+    <w:link w:val="Heading3"/>
     <w:uiPriority w:val="9"/>
     <w:rsid w:val="00046C5C"/>
     <w:rPr>
@@ -26794,10 +27120,10 @@
       <w:color w:val="4F81BD" w:themeColor="accent1"/>
     </w:rPr>
   </w:style>
-  <w:style w:type="character" w:customStyle="1" w:styleId="Rubrik5Char">
-    <w:name w:val="Rubrik 5 Char"/>
-    <w:basedOn w:val="Standardstycketypsnitt"/>
-    <w:link w:val="Rubrik5"/>
+  <w:style w:type="character" w:customStyle="1" w:styleId="Heading5Char">
+    <w:name w:val="Heading 5 Char"/>
+    <w:basedOn w:val="DefaultParagraphFont"/>
+    <w:link w:val="Heading5"/>
     <w:uiPriority w:val="9"/>
     <w:semiHidden/>
     <w:rsid w:val="00046C5C"/>
@@ -26806,10 +27132,10 @@
       <w:color w:val="243F60" w:themeColor="accent1" w:themeShade="7F"/>
     </w:rPr>
   </w:style>
-  <w:style w:type="character" w:customStyle="1" w:styleId="Rubrik4Char">
-    <w:name w:val="Rubrik 4 Char"/>
-    <w:basedOn w:val="Standardstycketypsnitt"/>
-    <w:link w:val="Rubrik4"/>
+  <w:style w:type="character" w:customStyle="1" w:styleId="Heading4Char">
+    <w:name w:val="Heading 4 Char"/>
+    <w:basedOn w:val="DefaultParagraphFont"/>
+    <w:link w:val="Heading4"/>
     <w:uiPriority w:val="9"/>
     <w:semiHidden/>
     <w:rsid w:val="00F96017"/>
@@ -26822,10 +27148,10 @@
       <w:color w:val="4F81BD" w:themeColor="accent1"/>
     </w:rPr>
   </w:style>
-  <w:style w:type="character" w:customStyle="1" w:styleId="Rubrik2Char">
-    <w:name w:val="Rubrik 2 Char"/>
-    <w:basedOn w:val="Standardstycketypsnitt"/>
-    <w:link w:val="Rubrik2"/>
+  <w:style w:type="character" w:customStyle="1" w:styleId="Heading2Char">
+    <w:name w:val="Heading 2 Char"/>
+    <w:basedOn w:val="DefaultParagraphFont"/>
+    <w:link w:val="Heading2"/>
     <w:uiPriority w:val="9"/>
     <w:rsid w:val="00F96017"/>
     <w:rPr>
@@ -26837,9 +27163,9 @@
       <w:szCs w:val="26"/>
     </w:rPr>
   </w:style>
-  <w:style w:type="character" w:styleId="Hyperlnk">
+  <w:style w:type="character" w:styleId="Hyperlink">
     <w:name w:val="Hyperlink"/>
-    <w:basedOn w:val="Standardstycketypsnitt"/>
+    <w:basedOn w:val="DefaultParagraphFont"/>
     <w:uiPriority w:val="99"/>
     <w:unhideWhenUsed/>
     <w:rsid w:val="00825B8A"/>
@@ -26921,7 +27247,7 @@
   </w:style>
   <w:style w:type="paragraph" w:customStyle="1" w:styleId="TableText">
     <w:name w:val="Table Text"/>
-    <w:basedOn w:val="Brdtext"/>
+    <w:basedOn w:val="BodyText"/>
     <w:rsid w:val="008745C3"/>
     <w:pPr>
       <w:widowControl/>
@@ -26938,9 +27264,9 @@
       <w:szCs w:val="20"/>
     </w:rPr>
   </w:style>
-  <w:style w:type="paragraph" w:styleId="Kommentarer">
+  <w:style w:type="paragraph" w:styleId="CommentText">
     <w:name w:val="annotation text"/>
-    <w:link w:val="KommentarerChar"/>
+    <w:link w:val="CommentTextChar"/>
     <w:autoRedefine/>
     <w:rsid w:val="008745C3"/>
     <w:pPr>
@@ -26956,10 +27282,10 @@
       <w:lang w:val="en-GB"/>
     </w:rPr>
   </w:style>
-  <w:style w:type="character" w:customStyle="1" w:styleId="KommentarerChar">
-    <w:name w:val="Kommentarer Char"/>
-    <w:basedOn w:val="Standardstycketypsnitt"/>
-    <w:link w:val="Kommentarer"/>
+  <w:style w:type="character" w:customStyle="1" w:styleId="CommentTextChar">
+    <w:name w:val="Comment Text Char"/>
+    <w:basedOn w:val="DefaultParagraphFont"/>
+    <w:link w:val="CommentText"/>
     <w:rsid w:val="008745C3"/>
     <w:rPr>
       <w:rFonts w:ascii="Arial" w:eastAsia="ヒラギノ角ゴ Pro W3" w:hAnsi="Arial" w:cs="Times New Roman"/>
@@ -27025,11 +27351,11 @@
       </w:tblCellMar>
     </w:tblPr>
   </w:style>
-  <w:style w:type="paragraph" w:styleId="Starktcitat">
+  <w:style w:type="paragraph" w:styleId="IntenseQuote">
     <w:name w:val="Intense Quote"/>
     <w:basedOn w:val="Normal"/>
     <w:next w:val="Normal"/>
-    <w:link w:val="StarktcitatChar"/>
+    <w:link w:val="IntenseQuoteChar"/>
     <w:uiPriority w:val="30"/>
     <w:qFormat/>
     <w:rsid w:val="00212F5B"/>
@@ -27053,10 +27379,10 @@
       <w:lang w:eastAsia="en-US"/>
     </w:rPr>
   </w:style>
-  <w:style w:type="character" w:customStyle="1" w:styleId="StarktcitatChar">
-    <w:name w:val="Starkt citat Char"/>
-    <w:basedOn w:val="Standardstycketypsnitt"/>
-    <w:link w:val="Starktcitat"/>
+  <w:style w:type="character" w:customStyle="1" w:styleId="IntenseQuoteChar">
+    <w:name w:val="Intense Quote Char"/>
+    <w:basedOn w:val="DefaultParagraphFont"/>
+    <w:link w:val="IntenseQuote"/>
     <w:uiPriority w:val="30"/>
     <w:rsid w:val="00212F5B"/>
     <w:rPr>
@@ -27069,8 +27395,8 @@
   </w:style>
   <w:style w:type="paragraph" w:customStyle="1" w:styleId="Rubrik3b">
     <w:name w:val="Rubrik 3b"/>
-    <w:basedOn w:val="Rubrik1"/>
-    <w:next w:val="Brdtext"/>
+    <w:basedOn w:val="Heading1"/>
+    <w:next w:val="BodyText"/>
     <w:uiPriority w:val="1"/>
     <w:qFormat/>
     <w:rsid w:val="00852BED"/>
@@ -27102,7 +27428,7 @@
       </w:tblCellMar>
     </w:tblPr>
   </w:style>
-  <w:style w:type="character" w:styleId="Kommentarsreferens">
+  <w:style w:type="character" w:styleId="CommentReference">
     <w:name w:val="annotation reference"/>
     <w:semiHidden/>
     <w:rsid w:val="0096507E"/>
@@ -27111,9 +27437,9 @@
       <w:szCs w:val="16"/>
     </w:rPr>
   </w:style>
-  <w:style w:type="table" w:styleId="Tabellrutnt">
+  <w:style w:type="table" w:styleId="TableGrid">
     <w:name w:val="Table Grid"/>
-    <w:basedOn w:val="Normaltabell"/>
+    <w:basedOn w:val="TableNormal"/>
     <w:uiPriority w:val="59"/>
     <w:rsid w:val="00DB47A9"/>
     <w:pPr>
@@ -27143,10 +27469,10 @@
       </w:tblCellMar>
     </w:tblPr>
   </w:style>
-  <w:style w:type="paragraph" w:styleId="Dokumentversikt">
+  <w:style w:type="paragraph" w:styleId="DocumentMap">
     <w:name w:val="Document Map"/>
     <w:basedOn w:val="Normal"/>
-    <w:link w:val="DokumentversiktChar"/>
+    <w:link w:val="DocumentMapChar"/>
     <w:uiPriority w:val="99"/>
     <w:semiHidden/>
     <w:unhideWhenUsed/>
@@ -27155,10 +27481,10 @@
       <w:rFonts w:ascii="Lucida Grande" w:hAnsi="Lucida Grande"/>
     </w:rPr>
   </w:style>
-  <w:style w:type="character" w:customStyle="1" w:styleId="DokumentversiktChar">
-    <w:name w:val="Dokumentöversikt Char"/>
-    <w:basedOn w:val="Standardstycketypsnitt"/>
-    <w:link w:val="Dokumentversikt"/>
+  <w:style w:type="character" w:customStyle="1" w:styleId="DocumentMapChar">
+    <w:name w:val="Document Map Char"/>
+    <w:basedOn w:val="DefaultParagraphFont"/>
+    <w:link w:val="DocumentMap"/>
     <w:uiPriority w:val="99"/>
     <w:semiHidden/>
     <w:rsid w:val="00F6538E"/>
@@ -27171,7 +27497,7 @@
   </w:style>
   <w:style w:type="paragraph" w:customStyle="1" w:styleId="Rubrik2b">
     <w:name w:val="Rubrik 2b"/>
-    <w:basedOn w:val="Rubrik1"/>
+    <w:basedOn w:val="Heading1"/>
     <w:uiPriority w:val="1"/>
     <w:qFormat/>
     <w:rsid w:val="003359E1"/>

</xml_diff>

<commit_message>
Mindre uppdatering av tjänstekontraktsbeskrivningen.
</commit_message>
<xml_diff>
--- a/ServiceInteractions/riv/clinicalprocess/healthcond/description/trunk/docs/Tjanstekontraktsbeskrivning clinicalprocess_healthcond_description.docx
+++ b/ServiceInteractions/riv/clinicalprocess/healthcond/description/trunk/docs/Tjanstekontraktsbeskrivning clinicalprocess_healthcond_description.docx
@@ -232,38 +232,36 @@
           <w:rFonts w:ascii="Arial" w:hAnsi="Arial"/>
           <w:sz w:val="36"/>
         </w:rPr>
-        <w:t>38</w:t>
+        <w:t>39</w:t>
       </w:r>
     </w:p>
     <w:p>
       <w:pPr>
         <w:pStyle w:val="Friform"/>
+      </w:pPr>
+      <w:r>
         <w:rPr>
           <w:rFonts w:ascii="Arial" w:hAnsi="Arial"/>
           <w:sz w:val="36"/>
         </w:rPr>
-      </w:pPr>
+        <w:t>2013</w:t>
+      </w:r>
       <w:r>
         <w:rPr>
           <w:rFonts w:ascii="Arial" w:hAnsi="Arial"/>
           <w:sz w:val="36"/>
         </w:rPr>
-        <w:t>2013</w:t>
+        <w:t>-</w:t>
       </w:r>
       <w:r>
         <w:rPr>
           <w:rFonts w:ascii="Arial" w:hAnsi="Arial"/>
           <w:sz w:val="36"/>
         </w:rPr>
-        <w:t>-</w:t>
-      </w:r>
-      <w:r>
-        <w:rPr>
-          <w:rFonts w:ascii="Arial" w:hAnsi="Arial"/>
-          <w:sz w:val="36"/>
-        </w:rPr>
-        <w:t>10-09</w:t>
-      </w:r>
+        <w:t>10-15</w:t>
+      </w:r>
+      <w:bookmarkStart w:id="0" w:name="_GoBack"/>
+      <w:bookmarkEnd w:id="0"/>
     </w:p>
     <w:p>
       <w:pPr>
@@ -600,24 +598,15 @@
     </w:p>
     <w:p>
       <w:pPr>
-        <w:spacing w:line="200" w:lineRule="exact"/>
-        <w:rPr>
-          <w:sz w:val="20"/>
-          <w:szCs w:val="20"/>
+        <w:spacing w:before="5" w:line="280" w:lineRule="exact"/>
+        <w:rPr>
+          <w:sz w:val="28"/>
+          <w:szCs w:val="28"/>
         </w:rPr>
       </w:pPr>
     </w:p>
     <w:p>
       <w:pPr>
-        <w:spacing w:before="5" w:line="280" w:lineRule="exact"/>
-        <w:rPr>
-          <w:sz w:val="28"/>
-          <w:szCs w:val="28"/>
-        </w:rPr>
-      </w:pPr>
-    </w:p>
-    <w:p>
-      <w:pPr>
         <w:pStyle w:val="Kommentarer"/>
         <w:rPr>
           <w:lang w:val="sv-SE"/>
@@ -627,6 +616,7 @@
         <w:rPr>
           <w:lang w:val="sv-SE"/>
         </w:rPr>
+        <w:lastRenderedPageBreak/>
         <w:t>Revisionshistorik</w:t>
       </w:r>
     </w:p>
@@ -2485,7 +2475,6 @@
             </w:r>
             <w:proofErr w:type="spellStart"/>
             <w:r>
-              <w:lastRenderedPageBreak/>
               <w:t>mostRecentContent</w:t>
             </w:r>
             <w:proofErr w:type="spellEnd"/>
@@ -2506,7 +2495,6 @@
               <w:pStyle w:val="TableText"/>
             </w:pPr>
             <w:r>
-              <w:lastRenderedPageBreak/>
               <w:t xml:space="preserve">Johan </w:t>
             </w:r>
             <w:proofErr w:type="spellStart"/>
@@ -4166,12 +4154,94 @@
               </w:numPr>
             </w:pPr>
             <w:r>
-              <w:t>Justerat läsbarheten i kontrakts</w:t>
-            </w:r>
-            <w:bookmarkStart w:id="0" w:name="_GoBack"/>
-            <w:bookmarkEnd w:id="0"/>
-            <w:r>
-              <w:t>tabellen.</w:t>
+              <w:t>Justerat läsbarheten i kontraktstabellen.</w:t>
+            </w:r>
+          </w:p>
+        </w:tc>
+        <w:tc>
+          <w:tcPr>
+            <w:tcW w:w="2126" w:type="dxa"/>
+          </w:tcPr>
+          <w:p>
+            <w:pPr>
+              <w:pStyle w:val="TableText"/>
+            </w:pPr>
+            <w:r>
+              <w:t>Björn Genfors</w:t>
+            </w:r>
+          </w:p>
+        </w:tc>
+        <w:tc>
+          <w:tcPr>
+            <w:tcW w:w="1276" w:type="dxa"/>
+          </w:tcPr>
+          <w:p>
+            <w:pPr>
+              <w:pStyle w:val="TableText"/>
+            </w:pPr>
+          </w:p>
+        </w:tc>
+      </w:tr>
+      <w:tr>
+        <w:trPr>
+          <w:trHeight w:val="515"/>
+        </w:trPr>
+        <w:tc>
+          <w:tcPr>
+            <w:tcW w:w="964" w:type="dxa"/>
+          </w:tcPr>
+          <w:p>
+            <w:pPr>
+              <w:pStyle w:val="TableText"/>
+            </w:pPr>
+            <w:r>
+              <w:t>PA39</w:t>
+            </w:r>
+          </w:p>
+        </w:tc>
+        <w:tc>
+          <w:tcPr>
+            <w:tcW w:w="1224" w:type="dxa"/>
+          </w:tcPr>
+          <w:p>
+            <w:pPr>
+              <w:pStyle w:val="TableText"/>
+            </w:pPr>
+            <w:r>
+              <w:t>2013-10-15</w:t>
+            </w:r>
+          </w:p>
+        </w:tc>
+        <w:tc>
+          <w:tcPr>
+            <w:tcW w:w="3652" w:type="dxa"/>
+          </w:tcPr>
+          <w:p>
+            <w:pPr>
+              <w:pStyle w:val="TableText"/>
+              <w:numPr>
+                <w:ilvl w:val="0"/>
+                <w:numId w:val="6"/>
+              </w:numPr>
+            </w:pPr>
+            <w:r>
+              <w:t xml:space="preserve">Förtydligat </w:t>
+            </w:r>
+            <w:proofErr w:type="spellStart"/>
+            <w:r>
+              <w:t>patientId</w:t>
+            </w:r>
+            <w:proofErr w:type="spellEnd"/>
+            <w:r>
+              <w:t xml:space="preserve"> i </w:t>
+            </w:r>
+            <w:proofErr w:type="spellStart"/>
+            <w:r>
+              <w:t>PatientSummaryHeader</w:t>
+            </w:r>
+            <w:proofErr w:type="spellEnd"/>
+            <w:r>
+              <w:t>.</w:t>
             </w:r>
           </w:p>
         </w:tc>
@@ -6578,10 +6648,10 @@
                         </a:ln>
                         <a:extLst>
                           <a:ext uri="{FAA26D3D-D897-4be2-8F04-BA451C77F1D7}">
-                            <ma14:placeholderFlag xmlns:ma14="http://schemas.microsoft.com/office/mac/drawingml/2011/main" xmlns:w="http://schemas.openxmlformats.org/wordprocessingml/2006/main" xmlns:w10="urn:schemas-microsoft-com:office:word" xmlns:v="urn:schemas-microsoft-com:vml" xmlns:o="urn:schemas-microsoft-com:office:office" xmlns:mv="urn:schemas-microsoft-com:mac:vml" xmlns:mo="http://schemas.microsoft.com/office/mac/office/2008/main" xmlns=""/>
+                            <ma14:placeholderFlag xmlns="" xmlns:mo="http://schemas.microsoft.com/office/mac/office/2008/main" xmlns:mv="urn:schemas-microsoft-com:mac:vml" xmlns:o="urn:schemas-microsoft-com:office:office" xmlns:v="urn:schemas-microsoft-com:vml" xmlns:w10="urn:schemas-microsoft-com:office:word" xmlns:w="http://schemas.openxmlformats.org/wordprocessingml/2006/main" xmlns:ma14="http://schemas.microsoft.com/office/mac/drawingml/2011/main"/>
                           </a:ext>
                           <a:ext uri="{C572A759-6A51-4108-AA02-DFA0A04FC94B}">
-                            <ma14:wrappingTextBoxFlag xmlns:ma14="http://schemas.microsoft.com/office/mac/drawingml/2011/main" xmlns:w="http://schemas.openxmlformats.org/wordprocessingml/2006/main" xmlns:w10="urn:schemas-microsoft-com:office:word" xmlns:v="urn:schemas-microsoft-com:vml" xmlns:o="urn:schemas-microsoft-com:office:office" xmlns:mv="urn:schemas-microsoft-com:mac:vml" xmlns:mo="http://schemas.microsoft.com/office/mac/office/2008/main" xmlns=""/>
+                            <ma14:wrappingTextBoxFlag xmlns="" xmlns:mo="http://schemas.microsoft.com/office/mac/office/2008/main" xmlns:mv="urn:schemas-microsoft-com:mac:vml" xmlns:o="urn:schemas-microsoft-com:office:office" xmlns:v="urn:schemas-microsoft-com:vml" xmlns:w10="urn:schemas-microsoft-com:office:word" xmlns:w="http://schemas.openxmlformats.org/wordprocessingml/2006/main" xmlns:ma14="http://schemas.microsoft.com/office/mac/drawingml/2011/main"/>
                           </a:ext>
                         </a:extLst>
                       </wps:spPr>
@@ -6970,7 +7040,7 @@
               </wp:inline>
             </w:drawing>
           </mc:Choice>
-          <mc:Fallback xmlns:mv="urn:schemas-microsoft-com:mac:vml" xmlns:mo="http://schemas.microsoft.com/office/mac/office/2008/main">
+          <mc:Fallback xmlns:mo="http://schemas.microsoft.com/office/mac/office/2008/main" xmlns:mv="urn:schemas-microsoft-com:mac:vml">
             <w:pict>
               <v:shapetype id="_x0000_t202" coordsize="21600,21600" o:spt="202" path="m0,0l0,21600,21600,21600,21600,0xe">
                 <v:stroke joinstyle="miter"/>
@@ -17231,27 +17301,32 @@
               <w:pStyle w:val="TableParagraph"/>
             </w:pPr>
             <w:r>
-              <w:t>Id för patienten. Anges med 12 siffror utan avskiljare.</w:t>
+              <w:t xml:space="preserve">Id för patienten. </w:t>
             </w:r>
             <w:r>
               <w:br/>
             </w:r>
+            <w:r>
+              <w:t>id</w:t>
+            </w:r>
+            <w:r>
+              <w:t xml:space="preserve"> sätt</w:t>
+            </w:r>
+            <w:r>
+              <w:t>s till patientens identifierare, a</w:t>
+            </w:r>
+            <w:r>
+              <w:t>nges med 12 siffror utan avskiljare.</w:t>
+            </w:r>
+            <w:r>
+              <w:br/>
+            </w:r>
             <w:proofErr w:type="spellStart"/>
-            <w:proofErr w:type="gramStart"/>
-            <w:r>
-              <w:t>value</w:t>
-            </w:r>
-            <w:proofErr w:type="spellEnd"/>
-            <w:r>
-              <w:t xml:space="preserve"> sätts till patientens identifierare.</w:t>
-            </w:r>
-            <w:proofErr w:type="gramEnd"/>
-            <w:r>
-              <w:br/>
-            </w:r>
-            <w:proofErr w:type="spellStart"/>
-            <w:r>
-              <w:t>Type</w:t>
+            <w:r>
+              <w:t>t</w:t>
+            </w:r>
+            <w:r>
+              <w:t>ype</w:t>
             </w:r>
             <w:proofErr w:type="spellEnd"/>
             <w:r>
@@ -19760,11 +19835,14 @@
     <w:p>
       <w:pPr>
         <w:pStyle w:val="Brdtext"/>
-      </w:pPr>
-      <w:r>
         <w:rPr>
           <w:lang w:val="en-US"/>
         </w:rPr>
+      </w:pPr>
+      <w:r>
+        <w:rPr>
+          <w:lang w:val="en-US"/>
+        </w:rPr>
         <w:tab/>
       </w:r>
       <w:r>
@@ -19774,70 +19852,167 @@
         <w:tab/>
       </w:r>
       <w:r>
-        <w:t>&lt;para&gt; … &lt;/para&gt;</w:t>
+        <w:rPr>
+          <w:lang w:val="en-US"/>
+        </w:rPr>
+        <w:t>&lt;</w:t>
+      </w:r>
+      <w:proofErr w:type="spellStart"/>
+      <w:proofErr w:type="gramStart"/>
+      <w:r>
+        <w:rPr>
+          <w:lang w:val="en-US"/>
+        </w:rPr>
+        <w:t>para</w:t>
+      </w:r>
+      <w:proofErr w:type="spellEnd"/>
+      <w:proofErr w:type="gramEnd"/>
+      <w:r>
+        <w:rPr>
+          <w:lang w:val="en-US"/>
+        </w:rPr>
+        <w:t>&gt; … &lt;/</w:t>
+      </w:r>
+      <w:proofErr w:type="spellStart"/>
+      <w:r>
+        <w:rPr>
+          <w:lang w:val="en-US"/>
+        </w:rPr>
+        <w:t>para</w:t>
+      </w:r>
+      <w:proofErr w:type="spellEnd"/>
+      <w:r>
+        <w:rPr>
+          <w:lang w:val="en-US"/>
+        </w:rPr>
+        <w:t>&gt;</w:t>
       </w:r>
     </w:p>
     <w:p>
       <w:pPr>
         <w:pStyle w:val="Brdtext"/>
-      </w:pPr>
-      <w:r>
+        <w:rPr>
+          <w:lang w:val="en-US"/>
+        </w:rPr>
+      </w:pPr>
+      <w:r>
+        <w:rPr>
+          <w:lang w:val="en-US"/>
+        </w:rPr>
         <w:tab/>
       </w:r>
       <w:r>
+        <w:rPr>
+          <w:lang w:val="en-US"/>
+        </w:rPr>
         <w:tab/>
-        <w:t>&lt;para&gt; … &lt;/para&gt;</w:t>
+        <w:t>&lt;</w:t>
+      </w:r>
+      <w:proofErr w:type="spellStart"/>
+      <w:proofErr w:type="gramStart"/>
+      <w:r>
+        <w:rPr>
+          <w:lang w:val="en-US"/>
+        </w:rPr>
+        <w:t>para</w:t>
+      </w:r>
+      <w:proofErr w:type="spellEnd"/>
+      <w:proofErr w:type="gramEnd"/>
+      <w:r>
+        <w:rPr>
+          <w:lang w:val="en-US"/>
+        </w:rPr>
+        <w:t>&gt; … &lt;/</w:t>
+      </w:r>
+      <w:proofErr w:type="spellStart"/>
+      <w:r>
+        <w:rPr>
+          <w:lang w:val="en-US"/>
+        </w:rPr>
+        <w:t>para</w:t>
+      </w:r>
+      <w:proofErr w:type="spellEnd"/>
+      <w:r>
+        <w:rPr>
+          <w:lang w:val="en-US"/>
+        </w:rPr>
+        <w:t>&gt;</w:t>
       </w:r>
     </w:p>
     <w:p>
       <w:pPr>
         <w:pStyle w:val="Brdtext"/>
-      </w:pPr>
-      <w:r>
+        <w:rPr>
+          <w:lang w:val="en-US"/>
+        </w:rPr>
+      </w:pPr>
+      <w:r>
+        <w:rPr>
+          <w:lang w:val="en-US"/>
+        </w:rPr>
         <w:tab/>
       </w:r>
       <w:r>
+        <w:rPr>
+          <w:lang w:val="en-US"/>
+        </w:rPr>
         <w:tab/>
         <w:t>&lt;</w:t>
       </w:r>
-      <w:proofErr w:type="spellStart"/>
-      <w:r>
+      <w:proofErr w:type="gramStart"/>
+      <w:r>
+        <w:rPr>
+          <w:lang w:val="en-US"/>
+        </w:rPr>
         <w:t>section</w:t>
       </w:r>
-      <w:proofErr w:type="spellEnd"/>
-      <w:r>
+      <w:proofErr w:type="gramEnd"/>
+      <w:r>
+        <w:rPr>
+          <w:lang w:val="en-US"/>
+        </w:rPr>
         <w:t>&gt;</w:t>
       </w:r>
     </w:p>
     <w:p>
       <w:pPr>
         <w:pStyle w:val="Brdtext"/>
-      </w:pPr>
-      <w:r>
+        <w:rPr>
+          <w:lang w:val="en-US"/>
+        </w:rPr>
+      </w:pPr>
+      <w:r>
+        <w:rPr>
+          <w:lang w:val="en-US"/>
+        </w:rPr>
         <w:tab/>
       </w:r>
       <w:r>
+        <w:rPr>
+          <w:lang w:val="en-US"/>
+        </w:rPr>
         <w:tab/>
       </w:r>
       <w:r>
+        <w:rPr>
+          <w:lang w:val="en-US"/>
+        </w:rPr>
         <w:tab/>
         <w:t>&lt;</w:t>
       </w:r>
-      <w:proofErr w:type="spellStart"/>
-      <w:r>
+      <w:proofErr w:type="gramStart"/>
+      <w:r>
+        <w:rPr>
+          <w:lang w:val="en-US"/>
+        </w:rPr>
         <w:t>title</w:t>
       </w:r>
-      <w:proofErr w:type="spellEnd"/>
-      <w:r>
-        <w:t>&gt;…&lt;/</w:t>
-      </w:r>
-      <w:proofErr w:type="spellStart"/>
-      <w:r>
-        <w:t>title</w:t>
-      </w:r>
-      <w:proofErr w:type="spellEnd"/>
-      <w:r>
-        <w:t>&gt;</w:t>
+      <w:proofErr w:type="gramEnd"/>
+      <w:r>
+        <w:rPr>
+          <w:lang w:val="en-US"/>
+        </w:rPr>
+        <w:t>&gt;…&lt;/title&gt;</w:t>
       </w:r>
     </w:p>
     <w:p>
@@ -19845,12 +20020,21 @@
         <w:pStyle w:val="Brdtext"/>
       </w:pPr>
       <w:r>
+        <w:rPr>
+          <w:lang w:val="en-US"/>
+        </w:rPr>
         <w:tab/>
       </w:r>
       <w:r>
+        <w:rPr>
+          <w:lang w:val="en-US"/>
+        </w:rPr>
         <w:tab/>
       </w:r>
       <w:r>
+        <w:rPr>
+          <w:lang w:val="en-US"/>
+        </w:rPr>
         <w:tab/>
       </w:r>
       <w:r>
@@ -20549,6 +20733,9 @@
     <w:p>
       <w:pPr>
         <w:pStyle w:val="Brdtext"/>
+        <w:rPr>
+          <w:lang w:val="en-US"/>
+        </w:rPr>
       </w:pPr>
       <w:r>
         <w:tab/>
@@ -20556,17 +20743,38 @@
       <w:r>
         <w:tab/>
       </w:r>
+      <w:r>
+        <w:rPr>
+          <w:lang w:val="en-US"/>
+        </w:rPr>
+        <w:t>&amp;</w:t>
+      </w:r>
+      <w:proofErr w:type="spellStart"/>
+      <w:r>
+        <w:rPr>
+          <w:lang w:val="en-US"/>
+        </w:rPr>
+        <w:t>lt</w:t>
+      </w:r>
       <w:proofErr w:type="gramStart"/>
       <w:r>
-        <w:t>&amp;</w:t>
-      </w:r>
-      <w:proofErr w:type="spellStart"/>
-      <w:r>
-        <w:t>lt;section&amp;gt</w:t>
+        <w:rPr>
+          <w:lang w:val="en-US"/>
+        </w:rPr>
+        <w:t>;section</w:t>
+      </w:r>
+      <w:proofErr w:type="gramEnd"/>
+      <w:r>
+        <w:rPr>
+          <w:lang w:val="en-US"/>
+        </w:rPr>
+        <w:t>&amp;gt</w:t>
       </w:r>
       <w:proofErr w:type="spellEnd"/>
-      <w:proofErr w:type="gramEnd"/>
-      <w:r>
+      <w:r>
+        <w:rPr>
+          <w:lang w:val="en-US"/>
+        </w:rPr>
         <w:t>;</w:t>
       </w:r>
     </w:p>
@@ -20578,12 +20786,21 @@
         </w:rPr>
       </w:pPr>
       <w:r>
+        <w:rPr>
+          <w:lang w:val="en-US"/>
+        </w:rPr>
         <w:tab/>
       </w:r>
       <w:r>
+        <w:rPr>
+          <w:lang w:val="en-US"/>
+        </w:rPr>
         <w:tab/>
       </w:r>
       <w:r>
+        <w:rPr>
+          <w:lang w:val="en-US"/>
+        </w:rPr>
         <w:tab/>
       </w:r>
       <w:r>
@@ -24868,7 +25085,7 @@
         <w:trPr>
           <w:gridAfter w:val="1"/>
           <w:wAfter w:w="445" w:type="dxa"/>
-          <w:trHeight w:val="452"/>
+          <w:trHeight w:val="290"/>
         </w:trPr>
         <w:tc>
           <w:tcPr>
@@ -27523,7 +27740,6 @@
                 <w:sz w:val="20"/>
                 <w:szCs w:val="20"/>
               </w:rPr>
-              <w:lastRenderedPageBreak/>
               <w:t>..</w:t>
             </w:r>
             <w:proofErr w:type="gramEnd"/>
@@ -27791,6 +28007,7 @@
                 <w:sz w:val="20"/>
                 <w:szCs w:val="20"/>
               </w:rPr>
+              <w:lastRenderedPageBreak/>
               <w:t>..</w:t>
             </w:r>
             <w:proofErr w:type="gramEnd"/>
@@ -35125,7 +35342,7 @@
                   </wp:inline>
                 </w:drawing>
               </mc:Choice>
-              <mc:Fallback xmlns:mv="urn:schemas-microsoft-com:mac:vml" xmlns:mo="http://schemas.microsoft.com/office/mac/office/2008/main">
+              <mc:Fallback xmlns:mo="http://schemas.microsoft.com/office/mac/office/2008/main" xmlns:mv="urn:schemas-microsoft-com:mac:vml">
                 <w:pict>
                   <v:shape id="AutoShape 1" o:spid="_x0000_s1026" style="width:159.05pt;height:35.05pt;visibility:visible;mso-wrap-style:square;mso-left-percent:-10001;mso-top-percent:-10001;mso-position-horizontal:absolute;mso-position-horizontal-relative:char;mso-position-vertical:absolute;mso-position-vertical-relative:line;mso-left-percent:-10001;mso-top-percent:-10001;v-text-anchor:top" coordsize="20000,20000" o:gfxdata="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">
                     <v:path textboxrect="@1,@1,@1,@1"/>
@@ -35410,7 +35627,7 @@
             <w:t>Utgåva PA3</w:t>
           </w:r>
           <w:r>
-            <w:t>8</w:t>
+            <w:t>9</w:t>
           </w:r>
         </w:p>
       </w:tc>
@@ -35628,7 +35845,7 @@
             <w:rPr>
               <w:noProof/>
             </w:rPr>
-            <w:t>5</w:t>
+            <w:t>2</w:t>
           </w:r>
           <w:r>
             <w:fldChar w:fldCharType="end"/>
@@ -35717,7 +35934,7 @@
               <w:rFonts w:ascii="Arial" w:hAnsi="Arial" w:cs="Arial"/>
               <w:noProof/>
             </w:rPr>
-            <w:t>2013-10-09</w:t>
+            <w:t>2013-10-15</w:t>
           </w:r>
           <w:r>
             <w:rPr>
@@ -36064,7 +36281,7 @@
                   </wp:inline>
                 </w:drawing>
               </mc:Choice>
-              <mc:Fallback xmlns:mv="urn:schemas-microsoft-com:mac:vml" xmlns:mo="http://schemas.microsoft.com/office/mac/office/2008/main">
+              <mc:Fallback xmlns:mo="http://schemas.microsoft.com/office/mac/office/2008/main" xmlns:mv="urn:schemas-microsoft-com:mac:vml">
                 <w:pict>
                   <v:shape id="AutoShape 1" o:spid="_x0000_s1026" style="width:159.05pt;height:35.05pt;visibility:visible;mso-wrap-style:square;mso-left-percent:-10001;mso-top-percent:-10001;mso-position-horizontal:absolute;mso-position-horizontal-relative:char;mso-position-vertical:absolute;mso-position-vertical-relative:line;mso-left-percent:-10001;mso-top-percent:-10001;v-text-anchor:top" coordsize="20000,20000" o:gfxdata="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">
                     <v:path textboxrect="@1,@1,@1,@1"/>
@@ -36349,7 +36566,7 @@
             <w:t>Utgåva PA3</w:t>
           </w:r>
           <w:r>
-            <w:t>8</w:t>
+            <w:t>9</w:t>
           </w:r>
         </w:p>
       </w:tc>
@@ -36567,7 +36784,7 @@
             <w:rPr>
               <w:noProof/>
             </w:rPr>
-            <w:t>11</w:t>
+            <w:t>12</w:t>
           </w:r>
           <w:r>
             <w:fldChar w:fldCharType="end"/>
@@ -36656,7 +36873,7 @@
               <w:rFonts w:ascii="Arial" w:hAnsi="Arial" w:cs="Arial"/>
               <w:noProof/>
             </w:rPr>
-            <w:t>2013-10-09</w:t>
+            <w:t>2013-10-15</w:t>
           </w:r>
           <w:r>
             <w:rPr>
@@ -39552,7 +39769,7 @@
 </file>
 
 <file path=customXml/itemProps1.xml><?xml version="1.0" encoding="utf-8"?>
-<ds:datastoreItem xmlns:ds="http://schemas.openxmlformats.org/officeDocument/2006/customXml" ds:itemID="{75DD0D96-A479-4115-92DF-F6F294FA8391}">
+<ds:datastoreItem xmlns:ds="http://schemas.openxmlformats.org/officeDocument/2006/customXml" ds:itemID="{80C0EB14-1966-461F-B6D5-A5AABCAC13DB}">
   <ds:schemaRefs>
     <ds:schemaRef ds:uri="http://schemas.openxmlformats.org/officeDocument/2006/bibliography"/>
   </ds:schemaRefs>

</xml_diff>

<commit_message>
-	Korrigerat beskrivning av documentId i PatientSummaryHeader -	Justerat beskrivning av adress i OrgUnitType. Lagt till SourceSystem i Engagemangsindex.
</commit_message>
<xml_diff>
--- a/ServiceInteractions/riv/clinicalprocess/healthcond/description/trunk/docs/Tjanstekontraktsbeskrivning clinicalprocess_healthcond_description.docx
+++ b/ServiceInteractions/riv/clinicalprocess/healthcond/description/trunk/docs/Tjanstekontraktsbeskrivning clinicalprocess_healthcond_description.docx
@@ -232,7 +232,7 @@
           <w:rFonts w:ascii="Arial" w:hAnsi="Arial"/>
           <w:sz w:val="36"/>
         </w:rPr>
-        <w:t>39</w:t>
+        <w:t>40</w:t>
       </w:r>
     </w:p>
     <w:p>
@@ -258,10 +258,8 @@
           <w:rFonts w:ascii="Arial" w:hAnsi="Arial"/>
           <w:sz w:val="36"/>
         </w:rPr>
-        <w:t>10-15</w:t>
-      </w:r>
-      <w:bookmarkStart w:id="0" w:name="_GoBack"/>
-      <w:bookmarkEnd w:id="0"/>
+        <w:t>10-17</w:t>
+      </w:r>
     </w:p>
     <w:p>
       <w:pPr>
@@ -4243,6 +4241,132 @@
             <w:r>
               <w:t>.</w:t>
             </w:r>
+          </w:p>
+        </w:tc>
+        <w:tc>
+          <w:tcPr>
+            <w:tcW w:w="2126" w:type="dxa"/>
+          </w:tcPr>
+          <w:p>
+            <w:pPr>
+              <w:pStyle w:val="TableText"/>
+            </w:pPr>
+            <w:r>
+              <w:t>Björn Genfors</w:t>
+            </w:r>
+          </w:p>
+        </w:tc>
+        <w:tc>
+          <w:tcPr>
+            <w:tcW w:w="1276" w:type="dxa"/>
+          </w:tcPr>
+          <w:p>
+            <w:pPr>
+              <w:pStyle w:val="TableText"/>
+            </w:pPr>
+          </w:p>
+        </w:tc>
+      </w:tr>
+      <w:tr>
+        <w:trPr>
+          <w:trHeight w:val="515"/>
+        </w:trPr>
+        <w:tc>
+          <w:tcPr>
+            <w:tcW w:w="964" w:type="dxa"/>
+          </w:tcPr>
+          <w:p>
+            <w:pPr>
+              <w:pStyle w:val="TableText"/>
+            </w:pPr>
+            <w:r>
+              <w:t>PA40</w:t>
+            </w:r>
+          </w:p>
+        </w:tc>
+        <w:tc>
+          <w:tcPr>
+            <w:tcW w:w="1224" w:type="dxa"/>
+          </w:tcPr>
+          <w:p>
+            <w:pPr>
+              <w:pStyle w:val="TableText"/>
+            </w:pPr>
+            <w:r>
+              <w:t>2013-10-17</w:t>
+            </w:r>
+          </w:p>
+        </w:tc>
+        <w:tc>
+          <w:tcPr>
+            <w:tcW w:w="3652" w:type="dxa"/>
+          </w:tcPr>
+          <w:p>
+            <w:pPr>
+              <w:pStyle w:val="TableText"/>
+              <w:numPr>
+                <w:ilvl w:val="0"/>
+                <w:numId w:val="6"/>
+              </w:numPr>
+            </w:pPr>
+            <w:r>
+              <w:t xml:space="preserve">Korrigerat beskrivning av </w:t>
+            </w:r>
+            <w:proofErr w:type="spellStart"/>
+            <w:r>
+              <w:t>documentId</w:t>
+            </w:r>
+            <w:proofErr w:type="spellEnd"/>
+            <w:r>
+              <w:t xml:space="preserve"> i </w:t>
+            </w:r>
+            <w:proofErr w:type="spellStart"/>
+            <w:r>
+              <w:t>PatientSummaryHeader</w:t>
+            </w:r>
+            <w:proofErr w:type="spellEnd"/>
+          </w:p>
+          <w:p>
+            <w:pPr>
+              <w:pStyle w:val="TableText"/>
+              <w:numPr>
+                <w:ilvl w:val="0"/>
+                <w:numId w:val="6"/>
+              </w:numPr>
+            </w:pPr>
+            <w:r>
+              <w:t xml:space="preserve">Justerat beskrivning av adress i </w:t>
+            </w:r>
+            <w:proofErr w:type="spellStart"/>
+            <w:r>
+              <w:t>OrgUnitType</w:t>
+            </w:r>
+            <w:proofErr w:type="spellEnd"/>
+            <w:r>
+              <w:t>.</w:t>
+            </w:r>
+          </w:p>
+          <w:p>
+            <w:pPr>
+              <w:pStyle w:val="TableText"/>
+              <w:numPr>
+                <w:ilvl w:val="0"/>
+                <w:numId w:val="6"/>
+              </w:numPr>
+            </w:pPr>
+            <w:r>
+              <w:t xml:space="preserve">Lagt till </w:t>
+            </w:r>
+            <w:proofErr w:type="spellStart"/>
+            <w:r>
+              <w:t>SourceSystem</w:t>
+            </w:r>
+            <w:proofErr w:type="spellEnd"/>
+            <w:r>
+              <w:t xml:space="preserve"> i Engagemangsindex.</w:t>
+            </w:r>
+            <w:bookmarkStart w:id="0" w:name="_GoBack"/>
+            <w:bookmarkEnd w:id="0"/>
           </w:p>
         </w:tc>
         <w:tc>
@@ -6648,10 +6772,10 @@
                         </a:ln>
                         <a:extLst>
                           <a:ext uri="{FAA26D3D-D897-4be2-8F04-BA451C77F1D7}">
-                            <ma14:placeholderFlag xmlns="" xmlns:mo="http://schemas.microsoft.com/office/mac/office/2008/main" xmlns:mv="urn:schemas-microsoft-com:mac:vml" xmlns:o="urn:schemas-microsoft-com:office:office" xmlns:v="urn:schemas-microsoft-com:vml" xmlns:w10="urn:schemas-microsoft-com:office:word" xmlns:w="http://schemas.openxmlformats.org/wordprocessingml/2006/main" xmlns:ma14="http://schemas.microsoft.com/office/mac/drawingml/2011/main"/>
+                            <ma14:placeholderFlag xmlns:ma14="http://schemas.microsoft.com/office/mac/drawingml/2011/main" xmlns:w="http://schemas.openxmlformats.org/wordprocessingml/2006/main" xmlns:w10="urn:schemas-microsoft-com:office:word" xmlns:v="urn:schemas-microsoft-com:vml" xmlns:o="urn:schemas-microsoft-com:office:office" xmlns:mv="urn:schemas-microsoft-com:mac:vml" xmlns:mo="http://schemas.microsoft.com/office/mac/office/2008/main" xmlns=""/>
                           </a:ext>
                           <a:ext uri="{C572A759-6A51-4108-AA02-DFA0A04FC94B}">
-                            <ma14:wrappingTextBoxFlag xmlns="" xmlns:mo="http://schemas.microsoft.com/office/mac/office/2008/main" xmlns:mv="urn:schemas-microsoft-com:mac:vml" xmlns:o="urn:schemas-microsoft-com:office:office" xmlns:v="urn:schemas-microsoft-com:vml" xmlns:w10="urn:schemas-microsoft-com:office:word" xmlns:w="http://schemas.openxmlformats.org/wordprocessingml/2006/main" xmlns:ma14="http://schemas.microsoft.com/office/mac/drawingml/2011/main"/>
+                            <ma14:wrappingTextBoxFlag xmlns:ma14="http://schemas.microsoft.com/office/mac/drawingml/2011/main" xmlns:w="http://schemas.openxmlformats.org/wordprocessingml/2006/main" xmlns:w10="urn:schemas-microsoft-com:office:word" xmlns:v="urn:schemas-microsoft-com:vml" xmlns:o="urn:schemas-microsoft-com:office:office" xmlns:mv="urn:schemas-microsoft-com:mac:vml" xmlns:mo="http://schemas.microsoft.com/office/mac/office/2008/main" xmlns=""/>
                           </a:ext>
                         </a:extLst>
                       </wps:spPr>
@@ -7040,7 +7164,7 @@
               </wp:inline>
             </w:drawing>
           </mc:Choice>
-          <mc:Fallback xmlns:mo="http://schemas.microsoft.com/office/mac/office/2008/main" xmlns:mv="urn:schemas-microsoft-com:mac:vml">
+          <mc:Fallback xmlns:mv="urn:schemas-microsoft-com:mac:vml" xmlns:mo="http://schemas.microsoft.com/office/mac/office/2008/main">
             <w:pict>
               <v:shapetype id="_x0000_t202" coordsize="21600,21600" o:spt="202" path="m0,0l0,21600,21600,21600,21600,0xe">
                 <v:stroke joinstyle="miter"/>
@@ -10999,6 +11123,116 @@
           </w:p>
         </w:tc>
       </w:tr>
+      <w:tr>
+        <w:tc>
+          <w:tcPr>
+            <w:tcW w:w="1540" w:type="dxa"/>
+            <w:shd w:val="clear" w:color="auto" w:fill="auto"/>
+          </w:tcPr>
+          <w:p>
+            <w:pPr>
+              <w:pStyle w:val="Brdtext"/>
+              <w:ind w:left="0"/>
+            </w:pPr>
+            <w:r>
+              <w:t>Source System</w:t>
+            </w:r>
+          </w:p>
+        </w:tc>
+        <w:tc>
+          <w:tcPr>
+            <w:tcW w:w="1262" w:type="dxa"/>
+            <w:shd w:val="clear" w:color="auto" w:fill="auto"/>
+          </w:tcPr>
+          <w:p>
+            <w:pPr>
+              <w:pStyle w:val="Brdtext"/>
+              <w:ind w:left="0"/>
+            </w:pPr>
+            <w:r>
+              <w:t>Systemet som genererade engagemangsposten</w:t>
+            </w:r>
+          </w:p>
+        </w:tc>
+        <w:tc>
+          <w:tcPr>
+            <w:tcW w:w="2444" w:type="dxa"/>
+            <w:shd w:val="clear" w:color="auto" w:fill="auto"/>
+          </w:tcPr>
+          <w:p>
+            <w:pPr>
+              <w:pStyle w:val="Brdtext"/>
+              <w:ind w:left="0"/>
+            </w:pPr>
+            <w:r>
+              <w:t xml:space="preserve">Källsystemets HSA-id. Detta HSA-id ska gälla den systeminstans som ansvarar för originalinformationen. Det kan vara ett annat HSA-id än för den </w:t>
+            </w:r>
+            <w:r>
+              <w:lastRenderedPageBreak/>
+              <w:t>tekniska anslutningspunkten.</w:t>
+            </w:r>
+          </w:p>
+        </w:tc>
+        <w:tc>
+          <w:tcPr>
+            <w:tcW w:w="788" w:type="dxa"/>
+            <w:shd w:val="clear" w:color="auto" w:fill="auto"/>
+          </w:tcPr>
+          <w:p>
+            <w:pPr>
+              <w:pStyle w:val="Brdtext"/>
+              <w:ind w:left="0"/>
+            </w:pPr>
+            <w:r>
+              <w:lastRenderedPageBreak/>
+              <w:t>1</w:t>
+            </w:r>
+            <w:proofErr w:type="gramStart"/>
+            <w:r>
+              <w:t>..</w:t>
+            </w:r>
+            <w:proofErr w:type="gramEnd"/>
+            <w:r>
+              <w:t>1</w:t>
+            </w:r>
+          </w:p>
+        </w:tc>
+        <w:tc>
+          <w:tcPr>
+            <w:tcW w:w="1998" w:type="dxa"/>
+            <w:shd w:val="clear" w:color="auto" w:fill="auto"/>
+          </w:tcPr>
+          <w:p>
+            <w:pPr>
+              <w:pStyle w:val="Brdtext"/>
+              <w:ind w:left="0"/>
+            </w:pPr>
+            <w:r>
+              <w:t>Syftet är att underlätta felsökning och ge spårbarhet.</w:t>
+            </w:r>
+          </w:p>
+        </w:tc>
+        <w:tc>
+          <w:tcPr>
+            <w:tcW w:w="1330" w:type="dxa"/>
+            <w:shd w:val="clear" w:color="auto" w:fill="auto"/>
+          </w:tcPr>
+          <w:p>
+            <w:pPr>
+              <w:pStyle w:val="Brdtext"/>
+              <w:ind w:left="0"/>
+            </w:pPr>
+            <w:r>
+              <w:t xml:space="preserve">Del av instansens </w:t>
+            </w:r>
+            <w:proofErr w:type="spellStart"/>
+            <w:r>
+              <w:t>unikhet</w:t>
+            </w:r>
+            <w:proofErr w:type="spellEnd"/>
+          </w:p>
+        </w:tc>
+      </w:tr>
     </w:tbl>
     <w:p>
       <w:pPr>
@@ -11539,6 +11773,7 @@
       <w:bookmarkStart w:id="50" w:name="_Toc219337780"/>
       <w:bookmarkStart w:id="51" w:name="_Toc242175299"/>
       <w:r>
+        <w:lastRenderedPageBreak/>
         <w:t>Format för tidpunkter</w:t>
       </w:r>
       <w:bookmarkEnd w:id="49"/>
@@ -11623,11 +11858,7 @@
         <w:ind w:right="119"/>
       </w:pPr>
       <w:r>
-        <w:t xml:space="preserve">Tidszon anges inte i meddelandeformaten. Alla information om datum och tidpunkter som utbyts via tjänsterna ska ange datum och tidpunkter i den tidszon som gäller/gällde i Sverige vid den tidpunkt som respektive datum- eller tidpunktsfält bär information om. </w:t>
-      </w:r>
-      <w:r>
-        <w:lastRenderedPageBreak/>
-        <w:t>Såväl tjänstekonsumenter som tjänsteproducenter skall med andra ord förutsätta att datum och tidpunkter som utbyts är i tidszonerna CET (svensk normaltid) respektive CEST (svensk normaltid med justering för sommartid).</w:t>
+        <w:t>Tidszon anges inte i meddelandeformaten. Alla information om datum och tidpunkter som utbyts via tjänsterna ska ange datum och tidpunkter i den tidszon som gäller/gällde i Sverige vid den tidpunkt som respektive datum- eller tidpunktsfält bär information om. Såväl tjänstekonsumenter som tjänsteproducenter skall med andra ord förutsätta att datum och tidpunkter som utbyts är i tidszonerna CET (svensk normaltid) respektive CEST (svensk normaltid med justering för sommartid).</w:t>
       </w:r>
     </w:p>
     <w:p>
@@ -11948,6 +12179,7 @@
               <w:rPr>
                 <w:b/>
               </w:rPr>
+              <w:lastRenderedPageBreak/>
               <w:t>Namn</w:t>
             </w:r>
           </w:p>
@@ -12456,7 +12688,6 @@
           <w:b/>
           <w:bCs/>
         </w:rPr>
-        <w:lastRenderedPageBreak/>
         <w:t>C</w:t>
       </w:r>
       <w:r>
@@ -13408,7 +13639,14 @@
               <w:rPr>
                 <w:spacing w:val="-1"/>
               </w:rPr>
-              <w:t>Periodens startdatum. Minst ett av start och end skall anges.</w:t>
+              <w:t xml:space="preserve">Periodens startdatum. Minst ett av start </w:t>
+            </w:r>
+            <w:r>
+              <w:rPr>
+                <w:spacing w:val="-1"/>
+              </w:rPr>
+              <w:lastRenderedPageBreak/>
+              <w:t>och end skall anges.</w:t>
             </w:r>
           </w:p>
         </w:tc>
@@ -13427,6 +13665,7 @@
               <w:rPr>
                 <w:spacing w:val="-1"/>
               </w:rPr>
+              <w:lastRenderedPageBreak/>
               <w:t>0</w:t>
             </w:r>
             <w:proofErr w:type="gramStart"/>
@@ -13456,6 +13695,7 @@
               <w:pStyle w:val="TableParagraph"/>
             </w:pPr>
             <w:r>
+              <w:lastRenderedPageBreak/>
               <w:t>end</w:t>
             </w:r>
           </w:p>
@@ -13609,7 +13849,6 @@
               <w:rPr>
                 <w:b/>
               </w:rPr>
-              <w:lastRenderedPageBreak/>
               <w:t>Namn</w:t>
             </w:r>
           </w:p>
@@ -15020,7 +15259,11 @@
             </w:r>
             <w:proofErr w:type="spellEnd"/>
             <w:r>
-              <w:t>” ger en universellt unik identifierare.</w:t>
+              <w:t xml:space="preserve">” ger en universellt </w:t>
+            </w:r>
+            <w:r>
+              <w:lastRenderedPageBreak/>
+              <w:t>unik identifierare.</w:t>
             </w:r>
           </w:p>
         </w:tc>
@@ -15041,6 +15284,7 @@
                 <w:spacing w:val="-1"/>
                 <w:lang w:val="en-US"/>
               </w:rPr>
+              <w:lastRenderedPageBreak/>
               <w:t>1..1</w:t>
             </w:r>
           </w:p>
@@ -15062,6 +15306,7 @@
               <w:rPr>
                 <w:lang w:val="en-US"/>
               </w:rPr>
+              <w:lastRenderedPageBreak/>
               <w:t>extension</w:t>
             </w:r>
           </w:p>
@@ -16455,6 +16700,12 @@
               </w:rPr>
               <w:t>organisationsenhet</w:t>
             </w:r>
+            <w:r>
+              <w:rPr>
+                <w:spacing w:val="-1"/>
+              </w:rPr>
+              <w:t>.</w:t>
+            </w:r>
           </w:p>
         </w:tc>
         <w:tc>
@@ -16535,7 +16786,19 @@
               <w:pStyle w:val="TableParagraph"/>
             </w:pPr>
             <w:r>
-              <w:t>Epost till enhet</w:t>
+              <w:t xml:space="preserve">Epost till </w:t>
+            </w:r>
+            <w:r>
+              <w:rPr>
+                <w:spacing w:val="-1"/>
+              </w:rPr>
+              <w:t>organisationsenhet</w:t>
+            </w:r>
+            <w:r>
+              <w:rPr>
+                <w:spacing w:val="-1"/>
+              </w:rPr>
+              <w:t>.</w:t>
             </w:r>
           </w:p>
         </w:tc>
@@ -16617,7 +16880,36 @@
               <w:pStyle w:val="TableParagraph"/>
             </w:pPr>
             <w:r>
-              <w:t>Postadress till enhet</w:t>
+              <w:t xml:space="preserve">Postadress till </w:t>
+            </w:r>
+            <w:r>
+              <w:rPr>
+                <w:spacing w:val="-1"/>
+              </w:rPr>
+              <w:t>organisationsenhet</w:t>
+            </w:r>
+            <w:r>
+              <w:rPr>
+                <w:spacing w:val="-1"/>
+              </w:rPr>
+              <w:t>.</w:t>
+            </w:r>
+            <w:r>
+              <w:rPr>
+                <w:spacing w:val="-1"/>
+              </w:rPr>
+              <w:t xml:space="preserve"> </w:t>
+            </w:r>
+            <w:r>
+              <w:t>Skrivs på ett så naturligt sätt som möjligt, exempelvis:</w:t>
+            </w:r>
+            <w:r>
+              <w:br/>
+              <w:t>”Storgatan 12</w:t>
+            </w:r>
+            <w:r>
+              <w:br/>
+              <w:t>468 91 Lilleby”</w:t>
             </w:r>
           </w:p>
         </w:tc>
@@ -16782,6 +17074,7 @@
           <w:rFonts w:ascii="Arial" w:hAnsi="Arial" w:cs="Arial"/>
           <w:b/>
         </w:rPr>
+        <w:lastRenderedPageBreak/>
         <w:t>PatientSumm</w:t>
       </w:r>
       <w:r>
@@ -16927,7 +17220,7 @@
       </w:tr>
       <w:tr>
         <w:trPr>
-          <w:trHeight w:val="1662"/>
+          <w:trHeight w:val="678"/>
         </w:trPr>
         <w:tc>
           <w:tcPr>
@@ -16939,7 +17232,6 @@
             </w:pPr>
             <w:proofErr w:type="spellStart"/>
             <w:r>
-              <w:lastRenderedPageBreak/>
               <w:t>documentId</w:t>
             </w:r>
             <w:proofErr w:type="spellEnd"/>
@@ -16965,48 +17257,15 @@
           <w:p>
             <w:pPr>
               <w:pStyle w:val="TableParagraph"/>
-            </w:pPr>
-            <w:r>
-              <w:t xml:space="preserve">Dokumentets identitet som är globalt unik. </w:t>
-            </w:r>
-          </w:p>
-          <w:p>
-            <w:pPr>
-              <w:pStyle w:val="TableParagraph"/>
               <w:rPr>
                 <w:highlight w:val="yellow"/>
               </w:rPr>
             </w:pPr>
             <w:r>
-              <w:t>I fall där dokumentets identitet som det anges i det lokala</w:t>
-            </w:r>
-            <w:r>
-              <w:t xml:space="preserve"> systemet inte är globalt unik</w:t>
-            </w:r>
-            <w:r>
-              <w:t xml:space="preserve">, kan identiteten som anges i </w:t>
-            </w:r>
-            <w:proofErr w:type="spellStart"/>
-            <w:r>
-              <w:t>documentID</w:t>
-            </w:r>
-            <w:proofErr w:type="spellEnd"/>
-            <w:r>
-              <w:t xml:space="preserve"> bestå av en sträng bestående av källsystemets </w:t>
-            </w:r>
-            <w:proofErr w:type="spellStart"/>
-            <w:r>
-              <w:t>HSA</w:t>
-            </w:r>
-            <w:r>
-              <w:t>i</w:t>
-            </w:r>
-            <w:r>
-              <w:t>d</w:t>
-            </w:r>
-            <w:proofErr w:type="spellEnd"/>
-            <w:r>
-              <w:t xml:space="preserve"> konkatenerat med dokumentets identitet.</w:t>
+              <w:t xml:space="preserve">Dokumentets identitet som </w:t>
+            </w:r>
+            <w:r>
+              <w:t>är unik inom källsystemet.</w:t>
             </w:r>
           </w:p>
         </w:tc>
@@ -17893,7 +18152,6 @@
               <w:rPr>
                 <w:b/>
               </w:rPr>
-              <w:lastRenderedPageBreak/>
               <w:t>Namn</w:t>
             </w:r>
           </w:p>
@@ -17956,7 +18214,14 @@
               <w:rPr>
                 <w:b/>
               </w:rPr>
-              <w:t>Kardinalitet</w:t>
+              <w:t>Kardinalit</w:t>
+            </w:r>
+            <w:r>
+              <w:rPr>
+                <w:b/>
+              </w:rPr>
+              <w:lastRenderedPageBreak/>
+              <w:t>et</w:t>
             </w:r>
           </w:p>
         </w:tc>
@@ -17971,6 +18236,7 @@
               <w:pStyle w:val="TableParagraph"/>
             </w:pPr>
             <w:r>
+              <w:lastRenderedPageBreak/>
               <w:t>id</w:t>
             </w:r>
           </w:p>
@@ -19006,20 +19272,16 @@
               <w:pStyle w:val="TableParagraph"/>
             </w:pPr>
             <w:r>
-              <w:t xml:space="preserve">Tid uttrycks med formatet </w:t>
-            </w:r>
-            <w:r>
-              <w:lastRenderedPageBreak/>
+              <w:t>Tid uttrycks med formatet ”</w:t>
+            </w:r>
+            <w:proofErr w:type="spellStart"/>
+            <w:r>
+              <w:t>ÅÅÅÅMMDDttmmss</w:t>
+            </w:r>
+            <w:proofErr w:type="spellEnd"/>
+            <w:r>
               <w:t>”</w:t>
             </w:r>
-            <w:proofErr w:type="spellStart"/>
-            <w:r>
-              <w:t>ÅÅÅÅMMDDttmmss</w:t>
-            </w:r>
-            <w:proofErr w:type="spellEnd"/>
-            <w:r>
-              <w:t>”</w:t>
-            </w:r>
           </w:p>
         </w:tc>
         <w:tc>
@@ -19031,7 +19293,6 @@
               <w:pStyle w:val="TableParagraph"/>
             </w:pPr>
             <w:r>
-              <w:lastRenderedPageBreak/>
               <w:t>1</w:t>
             </w:r>
             <w:proofErr w:type="gramStart"/>
@@ -20038,7 +20299,29 @@
         <w:tab/>
       </w:r>
       <w:r>
-        <w:t>&lt;para&gt; … &lt;/para&gt;</w:t>
+        <w:rPr>
+          <w:lang w:val="en-US"/>
+        </w:rPr>
+        <w:t>&lt;</w:t>
+      </w:r>
+      <w:proofErr w:type="spellStart"/>
+      <w:proofErr w:type="gramStart"/>
+      <w:r>
+        <w:rPr>
+          <w:lang w:val="en-US"/>
+        </w:rPr>
+        <w:t>para</w:t>
+      </w:r>
+      <w:proofErr w:type="spellEnd"/>
+      <w:proofErr w:type="gramEnd"/>
+      <w:r>
+        <w:rPr>
+          <w:lang w:val="en-US"/>
+        </w:rPr>
+        <w:t xml:space="preserve">&gt; … </w:t>
+      </w:r>
+      <w:r>
+        <w:t>&lt;/para&gt;</w:t>
       </w:r>
     </w:p>
     <w:p>
@@ -20062,9 +20345,6 @@
     <w:p>
       <w:pPr>
         <w:pStyle w:val="Brdtext"/>
-        <w:rPr>
-          <w:lang w:val="en-US"/>
-        </w:rPr>
       </w:pPr>
       <w:r>
         <w:lastRenderedPageBreak/>
@@ -20080,29 +20360,9 @@
         <w:t xml:space="preserve">&lt;para&gt; … </w:t>
       </w:r>
       <w:r>
-        <w:rPr>
-          <w:lang w:val="en-US"/>
-        </w:rPr>
-        <w:t>&lt;/</w:t>
-      </w:r>
-      <w:proofErr w:type="spellStart"/>
-      <w:r>
-        <w:rPr>
-          <w:lang w:val="en-US"/>
-        </w:rPr>
-        <w:t>para</w:t>
-      </w:r>
-      <w:proofErr w:type="spellEnd"/>
-      <w:r>
-        <w:rPr>
-          <w:lang w:val="en-US"/>
-        </w:rPr>
-        <w:t>&gt;</w:t>
-      </w:r>
-      <w:r>
-        <w:rPr>
-          <w:lang w:val="en-US"/>
-        </w:rPr>
+        <w:t>&lt;/para&gt;</w:t>
+      </w:r>
+      <w:r>
         <w:tab/>
       </w:r>
     </w:p>
@@ -20114,16 +20374,10 @@
         </w:rPr>
       </w:pPr>
       <w:r>
-        <w:rPr>
-          <w:lang w:val="en-US"/>
-        </w:rPr>
         <w:tab/>
         <w:t xml:space="preserve">       </w:t>
       </w:r>
       <w:r>
-        <w:rPr>
-          <w:lang w:val="en-US"/>
-        </w:rPr>
         <w:tab/>
         <w:t xml:space="preserve"> </w:t>
       </w:r>
@@ -20199,22 +20453,23 @@
     <w:p>
       <w:pPr>
         <w:pStyle w:val="Brdtext"/>
-      </w:pPr>
-      <w:r>
-        <w:t>&lt;/</w:t>
-      </w:r>
-      <w:proofErr w:type="spellStart"/>
-      <w:r>
-        <w:t>article</w:t>
-      </w:r>
-      <w:proofErr w:type="spellEnd"/>
-      <w:r>
-        <w:t>&gt;</w:t>
+        <w:rPr>
+          <w:lang w:val="en-US"/>
+        </w:rPr>
+      </w:pPr>
+      <w:r>
+        <w:rPr>
+          <w:lang w:val="en-US"/>
+        </w:rPr>
+        <w:t>&lt;/article&gt;</w:t>
       </w:r>
     </w:p>
     <w:p>
       <w:pPr>
         <w:pStyle w:val="Brdtext"/>
+        <w:rPr>
+          <w:lang w:val="en-US"/>
+        </w:rPr>
       </w:pPr>
     </w:p>
     <w:p>
@@ -24322,7 +24577,7 @@
         <w:trPr>
           <w:gridAfter w:val="1"/>
           <w:wAfter w:w="445" w:type="dxa"/>
-          <w:trHeight w:hRule="exact" w:val="1532"/>
+          <w:trHeight w:hRule="exact" w:val="526"/>
         </w:trPr>
         <w:tc>
           <w:tcPr>
@@ -24350,7 +24605,6 @@
                 <w:sz w:val="20"/>
                 <w:szCs w:val="20"/>
               </w:rPr>
-              <w:lastRenderedPageBreak/>
               <w:t>..</w:t>
             </w:r>
             <w:proofErr w:type="gramEnd"/>
@@ -24430,67 +24684,25 @@
             <w:pPr>
               <w:pStyle w:val="TableParagraph"/>
               <w:rPr>
+                <w:sz w:val="20"/>
+                <w:szCs w:val="20"/>
+              </w:rPr>
+            </w:pPr>
+            <w:r>
+              <w:rPr>
                 <w:rFonts w:ascii="Times New Roman" w:hAnsi="Times New Roman" w:cs="Times New Roman"/>
                 <w:sz w:val="20"/>
                 <w:szCs w:val="20"/>
               </w:rPr>
-            </w:pPr>
+              <w:t xml:space="preserve">Dokumentets identitet som är </w:t>
+            </w:r>
             <w:r>
               <w:rPr>
                 <w:rFonts w:ascii="Times New Roman" w:hAnsi="Times New Roman" w:cs="Times New Roman"/>
                 <w:sz w:val="20"/>
                 <w:szCs w:val="20"/>
               </w:rPr>
-              <w:t xml:space="preserve">Dokumentets identitet som är globalt unik. </w:t>
-            </w:r>
-          </w:p>
-          <w:p>
-            <w:pPr>
-              <w:spacing w:line="229" w:lineRule="exact"/>
-              <w:ind w:left="102"/>
-              <w:rPr>
-                <w:sz w:val="20"/>
-                <w:szCs w:val="20"/>
-              </w:rPr>
-            </w:pPr>
-            <w:r>
-              <w:rPr>
-                <w:sz w:val="20"/>
-                <w:szCs w:val="20"/>
-              </w:rPr>
-              <w:t xml:space="preserve">I fall där dokumentets identitet som det anges i det lokala systemet inte är globalt unik, kan identiteten som anges i </w:t>
-            </w:r>
-            <w:proofErr w:type="spellStart"/>
-            <w:r>
-              <w:rPr>
-                <w:sz w:val="20"/>
-                <w:szCs w:val="20"/>
-              </w:rPr>
-              <w:t>documentID</w:t>
-            </w:r>
-            <w:proofErr w:type="spellEnd"/>
-            <w:r>
-              <w:rPr>
-                <w:sz w:val="20"/>
-                <w:szCs w:val="20"/>
-              </w:rPr>
-              <w:t xml:space="preserve"> bestå av en sträng bestående av källsystemets </w:t>
-            </w:r>
-            <w:proofErr w:type="spellStart"/>
-            <w:r>
-              <w:rPr>
-                <w:sz w:val="20"/>
-                <w:szCs w:val="20"/>
-              </w:rPr>
-              <w:t>HSAId</w:t>
-            </w:r>
-            <w:proofErr w:type="spellEnd"/>
-            <w:r>
-              <w:rPr>
-                <w:sz w:val="20"/>
-                <w:szCs w:val="20"/>
-              </w:rPr>
-              <w:t xml:space="preserve"> konkatenerat med dokumentets identitet.</w:t>
+              <w:t>unik inom källsystemet.</w:t>
             </w:r>
           </w:p>
         </w:tc>
@@ -24758,6 +24970,7 @@
                 <w:sz w:val="20"/>
                 <w:szCs w:val="20"/>
               </w:rPr>
+              <w:lastRenderedPageBreak/>
               <w:t>..</w:t>
             </w:r>
             <w:proofErr w:type="gramEnd"/>
@@ -28007,7 +28220,6 @@
                 <w:sz w:val="20"/>
                 <w:szCs w:val="20"/>
               </w:rPr>
-              <w:lastRenderedPageBreak/>
               <w:t>..</w:t>
             </w:r>
             <w:proofErr w:type="gramEnd"/>
@@ -28504,6 +28716,7 @@
                 <w:sz w:val="20"/>
                 <w:szCs w:val="20"/>
               </w:rPr>
+              <w:lastRenderedPageBreak/>
               <w:t>..</w:t>
             </w:r>
             <w:proofErr w:type="gramEnd"/>
@@ -28877,7 +29090,46 @@
                 <w:sz w:val="20"/>
                 <w:szCs w:val="20"/>
               </w:rPr>
-              <w:t>Postadress för den organisation som författaren är uppdragstagare på</w:t>
+              <w:t xml:space="preserve">Postadress för den organisation som författaren är uppdragstagare </w:t>
+            </w:r>
+            <w:r>
+              <w:rPr>
+                <w:spacing w:val="-1"/>
+                <w:sz w:val="20"/>
+                <w:szCs w:val="20"/>
+              </w:rPr>
+              <w:t>på</w:t>
+            </w:r>
+            <w:r>
+              <w:rPr>
+                <w:spacing w:val="-1"/>
+                <w:sz w:val="20"/>
+                <w:szCs w:val="20"/>
+              </w:rPr>
+              <w:t xml:space="preserve">. </w:t>
+            </w:r>
+            <w:r>
+              <w:rPr>
+                <w:sz w:val="20"/>
+                <w:szCs w:val="20"/>
+              </w:rPr>
+              <w:t>Skrivs på ett så naturligt sätt som möjligt, exempelvis:</w:t>
+            </w:r>
+            <w:r>
+              <w:rPr>
+                <w:sz w:val="20"/>
+                <w:szCs w:val="20"/>
+              </w:rPr>
+              <w:br/>
+              <w:t>”Storgatan 12</w:t>
+            </w:r>
+            <w:r>
+              <w:rPr>
+                <w:sz w:val="20"/>
+                <w:szCs w:val="20"/>
+              </w:rPr>
+              <w:br/>
+              <w:t>468 91 Lilleby”</w:t>
             </w:r>
           </w:p>
         </w:tc>
@@ -28905,9 +29157,24 @@
               <w:rPr>
                 <w:sz w:val="20"/>
                 <w:szCs w:val="20"/>
-                <w:lang w:val="en-US"/>
-              </w:rPr>
-              <w:t>0..1</w:t>
+              </w:rPr>
+              <w:t>0</w:t>
+            </w:r>
+            <w:proofErr w:type="gramStart"/>
+            <w:r>
+              <w:rPr>
+                <w:sz w:val="20"/>
+                <w:szCs w:val="20"/>
+              </w:rPr>
+              <w:t>..</w:t>
+            </w:r>
+            <w:proofErr w:type="gramEnd"/>
+            <w:r>
+              <w:rPr>
+                <w:sz w:val="20"/>
+                <w:szCs w:val="20"/>
+              </w:rPr>
+              <w:t>1</w:t>
             </w:r>
           </w:p>
         </w:tc>
@@ -29107,9 +29374,24 @@
               <w:rPr>
                 <w:sz w:val="20"/>
                 <w:szCs w:val="20"/>
-                <w:lang w:val="en-US"/>
-              </w:rPr>
-              <w:t>0..1</w:t>
+              </w:rPr>
+              <w:t>0</w:t>
+            </w:r>
+            <w:proofErr w:type="gramStart"/>
+            <w:r>
+              <w:rPr>
+                <w:sz w:val="20"/>
+                <w:szCs w:val="20"/>
+              </w:rPr>
+              <w:t>..</w:t>
+            </w:r>
+            <w:proofErr w:type="gramEnd"/>
+            <w:r>
+              <w:rPr>
+                <w:sz w:val="20"/>
+                <w:szCs w:val="20"/>
+              </w:rPr>
+              <w:t>1</w:t>
             </w:r>
           </w:p>
         </w:tc>
@@ -35342,7 +35624,7 @@
                   </wp:inline>
                 </w:drawing>
               </mc:Choice>
-              <mc:Fallback xmlns:mo="http://schemas.microsoft.com/office/mac/office/2008/main" xmlns:mv="urn:schemas-microsoft-com:mac:vml">
+              <mc:Fallback xmlns:mv="urn:schemas-microsoft-com:mac:vml" xmlns:mo="http://schemas.microsoft.com/office/mac/office/2008/main">
                 <w:pict>
                   <v:shape id="AutoShape 1" o:spid="_x0000_s1026" style="width:159.05pt;height:35.05pt;visibility:visible;mso-wrap-style:square;mso-left-percent:-10001;mso-top-percent:-10001;mso-position-horizontal:absolute;mso-position-horizontal-relative:char;mso-position-vertical:absolute;mso-position-vertical-relative:line;mso-left-percent:-10001;mso-top-percent:-10001;v-text-anchor:top" coordsize="20000,20000" o:gfxdata="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">
                     <v:path textboxrect="@1,@1,@1,@1"/>
@@ -35624,10 +35906,7 @@
             </w:tabs>
           </w:pPr>
           <w:r>
-            <w:t>Utgåva PA3</w:t>
-          </w:r>
-          <w:r>
-            <w:t>9</w:t>
+            <w:t>Utgåva PA40</w:t>
           </w:r>
         </w:p>
       </w:tc>
@@ -35845,7 +36124,7 @@
             <w:rPr>
               <w:noProof/>
             </w:rPr>
-            <w:t>2</w:t>
+            <w:t>4</w:t>
           </w:r>
           <w:r>
             <w:fldChar w:fldCharType="end"/>
@@ -35934,7 +36213,7 @@
               <w:rFonts w:ascii="Arial" w:hAnsi="Arial" w:cs="Arial"/>
               <w:noProof/>
             </w:rPr>
-            <w:t>2013-10-15</w:t>
+            <w:t>2013-10-17</w:t>
           </w:r>
           <w:r>
             <w:rPr>
@@ -36281,7 +36560,7 @@
                   </wp:inline>
                 </w:drawing>
               </mc:Choice>
-              <mc:Fallback xmlns:mo="http://schemas.microsoft.com/office/mac/office/2008/main" xmlns:mv="urn:schemas-microsoft-com:mac:vml">
+              <mc:Fallback xmlns:mv="urn:schemas-microsoft-com:mac:vml" xmlns:mo="http://schemas.microsoft.com/office/mac/office/2008/main">
                 <w:pict>
                   <v:shape id="AutoShape 1" o:spid="_x0000_s1026" style="width:159.05pt;height:35.05pt;visibility:visible;mso-wrap-style:square;mso-left-percent:-10001;mso-top-percent:-10001;mso-position-horizontal:absolute;mso-position-horizontal-relative:char;mso-position-vertical:absolute;mso-position-vertical-relative:line;mso-left-percent:-10001;mso-top-percent:-10001;v-text-anchor:top" coordsize="20000,20000" o:gfxdata="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">
                     <v:path textboxrect="@1,@1,@1,@1"/>
@@ -36784,7 +37063,7 @@
             <w:rPr>
               <w:noProof/>
             </w:rPr>
-            <w:t>12</w:t>
+            <w:t>6</w:t>
           </w:r>
           <w:r>
             <w:fldChar w:fldCharType="end"/>
@@ -36873,7 +37152,7 @@
               <w:rFonts w:ascii="Arial" w:hAnsi="Arial" w:cs="Arial"/>
               <w:noProof/>
             </w:rPr>
-            <w:t>2013-10-15</w:t>
+            <w:t>2013-10-17</w:t>
           </w:r>
           <w:r>
             <w:rPr>
@@ -39769,7 +40048,7 @@
 </file>
 
 <file path=customXml/itemProps1.xml><?xml version="1.0" encoding="utf-8"?>
-<ds:datastoreItem xmlns:ds="http://schemas.openxmlformats.org/officeDocument/2006/customXml" ds:itemID="{80C0EB14-1966-461F-B6D5-A5AABCAC13DB}">
+<ds:datastoreItem xmlns:ds="http://schemas.openxmlformats.org/officeDocument/2006/customXml" ds:itemID="{0EA3ED7B-2E8D-4A08-AFB5-ED9998CD9E6D}">
   <ds:schemaRefs>
     <ds:schemaRef ds:uri="http://schemas.openxmlformats.org/officeDocument/2006/bibliography"/>
   </ds:schemaRefs>

</xml_diff>